<commit_message>
Night-time not worked out correctly so recalculated what a mess
</commit_message>
<xml_diff>
--- a/Results.docx
+++ b/Results.docx
@@ -12584,7 +12584,7 @@
                 <w:sz w:val="24"/>
                 <w:szCs w:val="24"/>
               </w:rPr>
-              <w:t>51.43</w:t>
+              <w:t>32.38</w:t>
             </w:r>
           </w:p>
         </w:tc>
@@ -12615,7 +12615,7 @@
                 <w:sz w:val="24"/>
                 <w:szCs w:val="24"/>
               </w:rPr>
-              <w:t>46.78</w:t>
+              <w:t>24.82</w:t>
             </w:r>
           </w:p>
         </w:tc>
@@ -12646,7 +12646,7 @@
                 <w:sz w:val="24"/>
                 <w:szCs w:val="24"/>
               </w:rPr>
-              <w:t>56.076</w:t>
+              <w:t>39.94</w:t>
             </w:r>
           </w:p>
         </w:tc>
@@ -12674,18 +12674,22 @@
             <w:r>
               <w:rPr>
                 <w:rFonts w:ascii="Times New Roman" w:hAnsi="Times New Roman" w:cs="Times New Roman"/>
-                <w:b/>
                 <w:sz w:val="24"/>
                 <w:szCs w:val="24"/>
               </w:rPr>
               <w:t>— (</w:t>
             </w:r>
-            <w:bookmarkStart w:id="0" w:name="_GoBack"/>
-            <w:bookmarkEnd w:id="0"/>
-            <w:r>
-              <w:rPr>
-                <w:rFonts w:ascii="Times New Roman" w:hAnsi="Times New Roman" w:cs="Times New Roman"/>
-                <w:b/>
+            <w:r>
+              <w:rPr>
+                <w:rFonts w:ascii="Times New Roman" w:hAnsi="Times New Roman" w:cs="Times New Roman"/>
+                <w:sz w:val="24"/>
+                <w:szCs w:val="24"/>
+              </w:rPr>
+              <w:t>4</w:t>
+            </w:r>
+            <w:r>
+              <w:rPr>
+                <w:rFonts w:ascii="Times New Roman" w:hAnsi="Times New Roman" w:cs="Times New Roman"/>
                 <w:sz w:val="24"/>
                 <w:szCs w:val="24"/>
               </w:rPr>
@@ -12730,15 +12734,13 @@
               <w:jc w:val="center"/>
               <w:rPr>
                 <w:rFonts w:ascii="Times New Roman" w:hAnsi="Times New Roman" w:cs="Times New Roman"/>
-                <w:b/>
-                <w:sz w:val="24"/>
-                <w:szCs w:val="24"/>
-              </w:rPr>
-            </w:pPr>
-            <w:r>
-              <w:rPr>
-                <w:rFonts w:ascii="Times New Roman" w:hAnsi="Times New Roman" w:cs="Times New Roman"/>
-                <w:b/>
+                <w:sz w:val="24"/>
+                <w:szCs w:val="24"/>
+              </w:rPr>
+            </w:pPr>
+            <w:r>
+              <w:rPr>
+                <w:rFonts w:ascii="Times New Roman" w:hAnsi="Times New Roman" w:cs="Times New Roman"/>
                 <w:sz w:val="24"/>
                 <w:szCs w:val="24"/>
               </w:rPr>
@@ -12756,19 +12758,25 @@
               <w:jc w:val="center"/>
               <w:rPr>
                 <w:rFonts w:ascii="Times New Roman" w:hAnsi="Times New Roman" w:cs="Times New Roman"/>
-                <w:b/>
-                <w:sz w:val="24"/>
-                <w:szCs w:val="24"/>
-              </w:rPr>
-            </w:pPr>
-            <w:r>
-              <w:rPr>
-                <w:rFonts w:ascii="Times New Roman" w:hAnsi="Times New Roman" w:cs="Times New Roman"/>
-                <w:b/>
-                <w:sz w:val="24"/>
-                <w:szCs w:val="24"/>
-              </w:rPr>
-              <w:t>1.56</w:t>
+                <w:sz w:val="24"/>
+                <w:szCs w:val="24"/>
+              </w:rPr>
+            </w:pPr>
+            <w:r>
+              <w:rPr>
+                <w:rFonts w:ascii="Times New Roman" w:hAnsi="Times New Roman" w:cs="Times New Roman"/>
+                <w:sz w:val="24"/>
+                <w:szCs w:val="24"/>
+              </w:rPr>
+              <w:t>1.</w:t>
+            </w:r>
+            <w:r>
+              <w:rPr>
+                <w:rFonts w:ascii="Times New Roman" w:hAnsi="Times New Roman" w:cs="Times New Roman"/>
+                <w:sz w:val="24"/>
+                <w:szCs w:val="24"/>
+              </w:rPr>
+              <w:t>94</w:t>
             </w:r>
           </w:p>
         </w:tc>
@@ -12782,19 +12790,17 @@
               <w:jc w:val="center"/>
               <w:rPr>
                 <w:rFonts w:ascii="Times New Roman" w:hAnsi="Times New Roman" w:cs="Times New Roman"/>
-                <w:b/>
-                <w:sz w:val="24"/>
-                <w:szCs w:val="24"/>
-              </w:rPr>
-            </w:pPr>
-            <w:r>
-              <w:rPr>
-                <w:rFonts w:ascii="Times New Roman" w:hAnsi="Times New Roman" w:cs="Times New Roman"/>
-                <w:b/>
-                <w:sz w:val="24"/>
-                <w:szCs w:val="24"/>
-              </w:rPr>
-              <w:t>0.14</w:t>
+                <w:sz w:val="24"/>
+                <w:szCs w:val="24"/>
+              </w:rPr>
+            </w:pPr>
+            <w:r>
+              <w:rPr>
+                <w:rFonts w:ascii="Times New Roman" w:hAnsi="Times New Roman" w:cs="Times New Roman"/>
+                <w:sz w:val="24"/>
+                <w:szCs w:val="24"/>
+              </w:rPr>
+              <w:t>-1.25</w:t>
             </w:r>
           </w:p>
         </w:tc>
@@ -12808,19 +12814,17 @@
               <w:jc w:val="center"/>
               <w:rPr>
                 <w:rFonts w:ascii="Times New Roman" w:hAnsi="Times New Roman" w:cs="Times New Roman"/>
-                <w:b/>
-                <w:sz w:val="24"/>
-                <w:szCs w:val="24"/>
-              </w:rPr>
-            </w:pPr>
-            <w:r>
-              <w:rPr>
-                <w:rFonts w:ascii="Times New Roman" w:hAnsi="Times New Roman" w:cs="Times New Roman"/>
-                <w:b/>
-                <w:sz w:val="24"/>
-                <w:szCs w:val="24"/>
-              </w:rPr>
-              <w:t>0.16</w:t>
+                <w:sz w:val="24"/>
+                <w:szCs w:val="24"/>
+              </w:rPr>
+            </w:pPr>
+            <w:r>
+              <w:rPr>
+                <w:rFonts w:ascii="Times New Roman" w:hAnsi="Times New Roman" w:cs="Times New Roman"/>
+                <w:sz w:val="24"/>
+                <w:szCs w:val="24"/>
+              </w:rPr>
+              <w:t>5.13</w:t>
             </w:r>
           </w:p>
         </w:tc>
@@ -12835,19 +12839,33 @@
               <w:jc w:val="center"/>
               <w:rPr>
                 <w:rFonts w:ascii="Times New Roman" w:hAnsi="Times New Roman" w:cs="Times New Roman"/>
-                <w:b/>
-                <w:sz w:val="24"/>
-                <w:szCs w:val="24"/>
-              </w:rPr>
-            </w:pPr>
-            <w:r>
-              <w:rPr>
-                <w:rFonts w:ascii="Times New Roman" w:hAnsi="Times New Roman" w:cs="Times New Roman"/>
-                <w:b/>
-                <w:sz w:val="24"/>
-                <w:szCs w:val="24"/>
-              </w:rPr>
-              <w:t>0.89 (2)</w:t>
+                <w:sz w:val="24"/>
+                <w:szCs w:val="24"/>
+              </w:rPr>
+            </w:pPr>
+            <w:r>
+              <w:rPr>
+                <w:rFonts w:ascii="Times New Roman" w:hAnsi="Times New Roman" w:cs="Times New Roman"/>
+                <w:sz w:val="24"/>
+                <w:szCs w:val="24"/>
+              </w:rPr>
+              <w:t>0.</w:t>
+            </w:r>
+            <w:r>
+              <w:rPr>
+                <w:rFonts w:ascii="Times New Roman" w:hAnsi="Times New Roman" w:cs="Times New Roman"/>
+                <w:sz w:val="24"/>
+                <w:szCs w:val="24"/>
+              </w:rPr>
+              <w:t>78</w:t>
+            </w:r>
+            <w:r>
+              <w:rPr>
+                <w:rFonts w:ascii="Times New Roman" w:hAnsi="Times New Roman" w:cs="Times New Roman"/>
+                <w:sz w:val="24"/>
+                <w:szCs w:val="24"/>
+              </w:rPr>
+              <w:t xml:space="preserve"> (2)</w:t>
             </w:r>
           </w:p>
         </w:tc>
@@ -12862,11 +12880,9 @@
             <w:vMerge/>
             <w:tcBorders>
               <w:left w:val="nil"/>
-              <w:bottom w:val="single" w:sz="2" w:space="0" w:color="A6A6A6" w:themeColor="background1" w:themeShade="A6"/>
-              <w:right w:val="nil"/>
-            </w:tcBorders>
-            <w:vAlign w:val="center"/>
-            <w:hideMark/>
+              <w:right w:val="nil"/>
+            </w:tcBorders>
+            <w:vAlign w:val="center"/>
           </w:tcPr>
           <w:p>
             <w:pPr>
@@ -12881,177 +12897,130 @@
         <w:tc>
           <w:tcPr>
             <w:tcW w:w="2605" w:type="dxa"/>
-            <w:tcBorders>
-              <w:bottom w:val="single" w:sz="2" w:space="0" w:color="A6A6A6" w:themeColor="background1" w:themeShade="A6"/>
-            </w:tcBorders>
-            <w:vAlign w:val="center"/>
-            <w:hideMark/>
-          </w:tcPr>
-          <w:p>
-            <w:pPr>
-              <w:jc w:val="center"/>
-              <w:rPr>
-                <w:rFonts w:ascii="Times New Roman" w:hAnsi="Times New Roman" w:cs="Times New Roman"/>
-                <w:b/>
-                <w:sz w:val="24"/>
-                <w:szCs w:val="24"/>
-              </w:rPr>
-            </w:pPr>
-            <w:r>
-              <w:rPr>
-                <w:rFonts w:ascii="Times New Roman" w:hAnsi="Times New Roman" w:cs="Times New Roman"/>
-                <w:b/>
-                <w:sz w:val="24"/>
-                <w:szCs w:val="24"/>
-              </w:rPr>
-              <w:t>Temperature</w:t>
-            </w:r>
-            <w:r>
-              <w:rPr>
-                <w:rFonts w:ascii="Times New Roman" w:hAnsi="Times New Roman" w:cs="Times New Roman"/>
-                <w:b/>
-                <w:sz w:val="24"/>
-                <w:szCs w:val="24"/>
-              </w:rPr>
-              <w:t xml:space="preserve"> (°C)</w:t>
+            <w:vAlign w:val="center"/>
+          </w:tcPr>
+          <w:p>
+            <w:pPr>
+              <w:jc w:val="center"/>
+              <w:rPr>
+                <w:rFonts w:ascii="Times New Roman" w:hAnsi="Times New Roman" w:cs="Times New Roman"/>
+                <w:b/>
+                <w:sz w:val="24"/>
+                <w:szCs w:val="24"/>
+              </w:rPr>
+            </w:pPr>
+            <w:r>
+              <w:rPr>
+                <w:rFonts w:ascii="Times New Roman" w:hAnsi="Times New Roman" w:cs="Times New Roman"/>
+                <w:b/>
+                <w:sz w:val="24"/>
+                <w:szCs w:val="24"/>
+              </w:rPr>
+              <w:t>Moonlight</w:t>
             </w:r>
           </w:p>
         </w:tc>
         <w:tc>
           <w:tcPr>
             <w:tcW w:w="1217" w:type="dxa"/>
-            <w:tcBorders>
-              <w:bottom w:val="single" w:sz="2" w:space="0" w:color="A6A6A6" w:themeColor="background1" w:themeShade="A6"/>
-            </w:tcBorders>
-            <w:vAlign w:val="center"/>
-            <w:hideMark/>
-          </w:tcPr>
-          <w:p>
-            <w:pPr>
-              <w:jc w:val="center"/>
-              <w:rPr>
-                <w:rFonts w:ascii="Times New Roman" w:hAnsi="Times New Roman" w:cs="Times New Roman"/>
-                <w:b/>
-                <w:sz w:val="24"/>
-                <w:szCs w:val="24"/>
-              </w:rPr>
-            </w:pPr>
-            <w:r>
-              <w:rPr>
-                <w:rFonts w:ascii="Times New Roman" w:hAnsi="Times New Roman" w:cs="Times New Roman"/>
-                <w:b/>
-                <w:sz w:val="24"/>
-                <w:szCs w:val="24"/>
-              </w:rPr>
-              <w:t>-0.26</w:t>
+            <w:vAlign w:val="center"/>
+          </w:tcPr>
+          <w:p>
+            <w:pPr>
+              <w:jc w:val="center"/>
+              <w:rPr>
+                <w:rFonts w:ascii="Times New Roman" w:hAnsi="Times New Roman" w:cs="Times New Roman"/>
+                <w:b/>
+                <w:sz w:val="24"/>
+                <w:szCs w:val="24"/>
+              </w:rPr>
+            </w:pPr>
+            <w:r>
+              <w:rPr>
+                <w:rFonts w:ascii="Times New Roman" w:hAnsi="Times New Roman" w:cs="Times New Roman"/>
+                <w:b/>
+                <w:sz w:val="24"/>
+                <w:szCs w:val="24"/>
+              </w:rPr>
+              <w:t>0.60</w:t>
             </w:r>
           </w:p>
         </w:tc>
         <w:tc>
           <w:tcPr>
             <w:tcW w:w="1366" w:type="dxa"/>
-            <w:tcBorders>
-              <w:bottom w:val="single" w:sz="2" w:space="0" w:color="A6A6A6" w:themeColor="background1" w:themeShade="A6"/>
-            </w:tcBorders>
-            <w:vAlign w:val="center"/>
-            <w:hideMark/>
-          </w:tcPr>
-          <w:p>
-            <w:pPr>
-              <w:jc w:val="center"/>
-              <w:rPr>
-                <w:rFonts w:ascii="Times New Roman" w:hAnsi="Times New Roman" w:cs="Times New Roman"/>
-                <w:b/>
-                <w:sz w:val="24"/>
-                <w:szCs w:val="24"/>
-              </w:rPr>
-            </w:pPr>
-            <w:r>
-              <w:rPr>
-                <w:rFonts w:ascii="Times New Roman" w:hAnsi="Times New Roman" w:cs="Times New Roman"/>
-                <w:b/>
-                <w:sz w:val="24"/>
-                <w:szCs w:val="24"/>
-              </w:rPr>
-              <w:t>-0.38</w:t>
+            <w:vAlign w:val="center"/>
+          </w:tcPr>
+          <w:p>
+            <w:pPr>
+              <w:jc w:val="center"/>
+              <w:rPr>
+                <w:rFonts w:ascii="Times New Roman" w:hAnsi="Times New Roman" w:cs="Times New Roman"/>
+                <w:b/>
+                <w:sz w:val="24"/>
+                <w:szCs w:val="24"/>
+              </w:rPr>
+            </w:pPr>
+            <w:r>
+              <w:rPr>
+                <w:rFonts w:ascii="Times New Roman" w:hAnsi="Times New Roman" w:cs="Times New Roman"/>
+                <w:b/>
+                <w:sz w:val="24"/>
+                <w:szCs w:val="24"/>
+              </w:rPr>
+              <w:t>0.49</w:t>
             </w:r>
           </w:p>
         </w:tc>
         <w:tc>
           <w:tcPr>
             <w:tcW w:w="1186" w:type="dxa"/>
-            <w:tcBorders>
-              <w:bottom w:val="single" w:sz="2" w:space="0" w:color="A6A6A6" w:themeColor="background1" w:themeShade="A6"/>
-            </w:tcBorders>
-            <w:vAlign w:val="center"/>
-            <w:hideMark/>
-          </w:tcPr>
-          <w:p>
-            <w:pPr>
-              <w:jc w:val="center"/>
-              <w:rPr>
-                <w:rFonts w:ascii="Times New Roman" w:hAnsi="Times New Roman" w:cs="Times New Roman"/>
-                <w:b/>
-                <w:sz w:val="24"/>
-                <w:szCs w:val="24"/>
-              </w:rPr>
-            </w:pPr>
-            <w:r>
-              <w:rPr>
-                <w:rFonts w:ascii="Times New Roman" w:hAnsi="Times New Roman" w:cs="Times New Roman"/>
-                <w:b/>
-                <w:sz w:val="24"/>
-                <w:szCs w:val="24"/>
-              </w:rPr>
-              <w:t>-0.14</w:t>
+            <w:vAlign w:val="center"/>
+          </w:tcPr>
+          <w:p>
+            <w:pPr>
+              <w:jc w:val="center"/>
+              <w:rPr>
+                <w:rFonts w:ascii="Times New Roman" w:hAnsi="Times New Roman" w:cs="Times New Roman"/>
+                <w:b/>
+                <w:sz w:val="24"/>
+                <w:szCs w:val="24"/>
+              </w:rPr>
+            </w:pPr>
+            <w:r>
+              <w:rPr>
+                <w:rFonts w:ascii="Times New Roman" w:hAnsi="Times New Roman" w:cs="Times New Roman"/>
+                <w:b/>
+                <w:sz w:val="24"/>
+                <w:szCs w:val="24"/>
+              </w:rPr>
+              <w:t>0.71</w:t>
             </w:r>
           </w:p>
         </w:tc>
         <w:tc>
           <w:tcPr>
             <w:tcW w:w="1576" w:type="dxa"/>
-            <w:tcBorders>
-              <w:bottom w:val="single" w:sz="2" w:space="0" w:color="A6A6A6" w:themeColor="background1" w:themeShade="A6"/>
-            </w:tcBorders>
-            <w:vAlign w:val="center"/>
-            <w:hideMark/>
-          </w:tcPr>
-          <w:p>
-            <w:pPr>
-              <w:jc w:val="center"/>
-              <w:rPr>
-                <w:rFonts w:ascii="Times New Roman" w:hAnsi="Times New Roman" w:cs="Times New Roman"/>
-                <w:b/>
-                <w:sz w:val="24"/>
-                <w:szCs w:val="24"/>
-              </w:rPr>
-            </w:pPr>
-            <w:r>
-              <w:rPr>
-                <w:rFonts w:ascii="Times New Roman" w:hAnsi="Times New Roman" w:cs="Times New Roman"/>
-                <w:b/>
-                <w:sz w:val="24"/>
-                <w:szCs w:val="24"/>
-              </w:rPr>
-              <w:t>0.5</w:t>
-            </w:r>
-            <w:r>
-              <w:rPr>
-                <w:rFonts w:ascii="Times New Roman" w:hAnsi="Times New Roman" w:cs="Times New Roman"/>
-                <w:b/>
-                <w:sz w:val="24"/>
-                <w:szCs w:val="24"/>
-              </w:rPr>
-              <w:t>7</w:t>
-            </w:r>
-            <w:r>
-              <w:rPr>
-                <w:rFonts w:ascii="Times New Roman" w:hAnsi="Times New Roman" w:cs="Times New Roman"/>
-                <w:b/>
-                <w:sz w:val="24"/>
-                <w:szCs w:val="24"/>
-              </w:rPr>
-              <w:t xml:space="preserve"> (1)</w:t>
+            <w:vAlign w:val="center"/>
+          </w:tcPr>
+          <w:p>
+            <w:pPr>
+              <w:jc w:val="center"/>
+              <w:rPr>
+                <w:rFonts w:ascii="Times New Roman" w:hAnsi="Times New Roman" w:cs="Times New Roman"/>
+                <w:b/>
+                <w:sz w:val="24"/>
+                <w:szCs w:val="24"/>
+              </w:rPr>
+            </w:pPr>
+            <w:r>
+              <w:rPr>
+                <w:rFonts w:ascii="Times New Roman" w:hAnsi="Times New Roman" w:cs="Times New Roman"/>
+                <w:b/>
+                <w:sz w:val="24"/>
+                <w:szCs w:val="24"/>
+              </w:rPr>
+              <w:t>1.00 (4)</w:t>
             </w:r>
           </w:p>
         </w:tc>
@@ -13063,6 +13032,392 @@
         <w:tc>
           <w:tcPr>
             <w:tcW w:w="1382" w:type="dxa"/>
+            <w:vMerge/>
+            <w:tcBorders>
+              <w:left w:val="nil"/>
+              <w:right w:val="nil"/>
+            </w:tcBorders>
+            <w:vAlign w:val="center"/>
+          </w:tcPr>
+          <w:p>
+            <w:pPr>
+              <w:rPr>
+                <w:rFonts w:ascii="Times New Roman" w:hAnsi="Times New Roman" w:cs="Times New Roman"/>
+                <w:sz w:val="24"/>
+                <w:szCs w:val="24"/>
+              </w:rPr>
+            </w:pPr>
+          </w:p>
+        </w:tc>
+        <w:tc>
+          <w:tcPr>
+            <w:tcW w:w="2605" w:type="dxa"/>
+            <w:vAlign w:val="center"/>
+          </w:tcPr>
+          <w:p>
+            <w:pPr>
+              <w:jc w:val="center"/>
+              <w:rPr>
+                <w:rFonts w:ascii="Times New Roman" w:hAnsi="Times New Roman" w:cs="Times New Roman"/>
+                <w:b/>
+                <w:sz w:val="24"/>
+                <w:szCs w:val="24"/>
+              </w:rPr>
+            </w:pPr>
+            <w:r>
+              <w:rPr>
+                <w:rFonts w:ascii="Times New Roman" w:hAnsi="Times New Roman" w:cs="Times New Roman"/>
+                <w:b/>
+                <w:sz w:val="24"/>
+                <w:szCs w:val="24"/>
+              </w:rPr>
+              <w:t>Moonrise</w:t>
+            </w:r>
+          </w:p>
+        </w:tc>
+        <w:tc>
+          <w:tcPr>
+            <w:tcW w:w="1217" w:type="dxa"/>
+            <w:vAlign w:val="center"/>
+          </w:tcPr>
+          <w:p>
+            <w:pPr>
+              <w:jc w:val="center"/>
+              <w:rPr>
+                <w:rFonts w:ascii="Times New Roman" w:hAnsi="Times New Roman" w:cs="Times New Roman"/>
+                <w:b/>
+                <w:sz w:val="24"/>
+                <w:szCs w:val="24"/>
+              </w:rPr>
+            </w:pPr>
+            <w:r>
+              <w:rPr>
+                <w:rFonts w:ascii="Times New Roman" w:hAnsi="Times New Roman" w:cs="Times New Roman"/>
+                <w:b/>
+                <w:sz w:val="24"/>
+                <w:szCs w:val="24"/>
+              </w:rPr>
+              <w:t>0.16</w:t>
+            </w:r>
+          </w:p>
+        </w:tc>
+        <w:tc>
+          <w:tcPr>
+            <w:tcW w:w="1366" w:type="dxa"/>
+            <w:vAlign w:val="center"/>
+          </w:tcPr>
+          <w:p>
+            <w:pPr>
+              <w:jc w:val="center"/>
+              <w:rPr>
+                <w:rFonts w:ascii="Times New Roman" w:hAnsi="Times New Roman" w:cs="Times New Roman"/>
+                <w:b/>
+                <w:sz w:val="24"/>
+                <w:szCs w:val="24"/>
+              </w:rPr>
+            </w:pPr>
+            <w:r>
+              <w:rPr>
+                <w:rFonts w:ascii="Times New Roman" w:hAnsi="Times New Roman" w:cs="Times New Roman"/>
+                <w:b/>
+                <w:sz w:val="24"/>
+                <w:szCs w:val="24"/>
+              </w:rPr>
+              <w:t>0.09</w:t>
+            </w:r>
+          </w:p>
+        </w:tc>
+        <w:tc>
+          <w:tcPr>
+            <w:tcW w:w="1186" w:type="dxa"/>
+            <w:vAlign w:val="center"/>
+          </w:tcPr>
+          <w:p>
+            <w:pPr>
+              <w:jc w:val="center"/>
+              <w:rPr>
+                <w:rFonts w:ascii="Times New Roman" w:hAnsi="Times New Roman" w:cs="Times New Roman"/>
+                <w:b/>
+                <w:sz w:val="24"/>
+                <w:szCs w:val="24"/>
+              </w:rPr>
+            </w:pPr>
+            <w:r>
+              <w:rPr>
+                <w:rFonts w:ascii="Times New Roman" w:hAnsi="Times New Roman" w:cs="Times New Roman"/>
+                <w:b/>
+                <w:sz w:val="24"/>
+                <w:szCs w:val="24"/>
+              </w:rPr>
+              <w:t>0.22</w:t>
+            </w:r>
+          </w:p>
+        </w:tc>
+        <w:tc>
+          <w:tcPr>
+            <w:tcW w:w="1576" w:type="dxa"/>
+            <w:vAlign w:val="center"/>
+          </w:tcPr>
+          <w:p>
+            <w:pPr>
+              <w:jc w:val="center"/>
+              <w:rPr>
+                <w:rFonts w:ascii="Times New Roman" w:hAnsi="Times New Roman" w:cs="Times New Roman"/>
+                <w:b/>
+                <w:sz w:val="24"/>
+                <w:szCs w:val="24"/>
+              </w:rPr>
+            </w:pPr>
+            <w:r>
+              <w:rPr>
+                <w:rFonts w:ascii="Times New Roman" w:hAnsi="Times New Roman" w:cs="Times New Roman"/>
+                <w:b/>
+                <w:sz w:val="24"/>
+                <w:szCs w:val="24"/>
+              </w:rPr>
+              <w:t xml:space="preserve">1.00 </w:t>
+            </w:r>
+            <w:r>
+              <w:rPr>
+                <w:rFonts w:ascii="Times New Roman" w:hAnsi="Times New Roman" w:cs="Times New Roman"/>
+                <w:b/>
+                <w:sz w:val="24"/>
+                <w:szCs w:val="24"/>
+              </w:rPr>
+              <w:t>(4)</w:t>
+            </w:r>
+          </w:p>
+        </w:tc>
+      </w:tr>
+      <w:tr>
+        <w:trPr>
+          <w:trHeight w:val="324"/>
+        </w:trPr>
+        <w:tc>
+          <w:tcPr>
+            <w:tcW w:w="1382" w:type="dxa"/>
+            <w:vMerge/>
+            <w:tcBorders>
+              <w:left w:val="nil"/>
+              <w:bottom w:val="single" w:sz="2" w:space="0" w:color="A6A6A6" w:themeColor="background1" w:themeShade="A6"/>
+              <w:right w:val="nil"/>
+            </w:tcBorders>
+            <w:vAlign w:val="center"/>
+            <w:hideMark/>
+          </w:tcPr>
+          <w:p>
+            <w:pPr>
+              <w:rPr>
+                <w:rFonts w:ascii="Times New Roman" w:hAnsi="Times New Roman" w:cs="Times New Roman"/>
+                <w:sz w:val="24"/>
+                <w:szCs w:val="24"/>
+              </w:rPr>
+            </w:pPr>
+          </w:p>
+        </w:tc>
+        <w:tc>
+          <w:tcPr>
+            <w:tcW w:w="2605" w:type="dxa"/>
+            <w:tcBorders>
+              <w:bottom w:val="single" w:sz="2" w:space="0" w:color="A6A6A6" w:themeColor="background1" w:themeShade="A6"/>
+            </w:tcBorders>
+            <w:vAlign w:val="center"/>
+            <w:hideMark/>
+          </w:tcPr>
+          <w:p>
+            <w:pPr>
+              <w:jc w:val="center"/>
+              <w:rPr>
+                <w:rFonts w:ascii="Times New Roman" w:hAnsi="Times New Roman" w:cs="Times New Roman"/>
+                <w:b/>
+                <w:sz w:val="24"/>
+                <w:szCs w:val="24"/>
+              </w:rPr>
+            </w:pPr>
+            <w:r>
+              <w:rPr>
+                <w:rFonts w:ascii="Times New Roman" w:hAnsi="Times New Roman" w:cs="Times New Roman"/>
+                <w:b/>
+                <w:sz w:val="24"/>
+                <w:szCs w:val="24"/>
+              </w:rPr>
+              <w:t>Temperature</w:t>
+            </w:r>
+            <w:r>
+              <w:rPr>
+                <w:rFonts w:ascii="Times New Roman" w:hAnsi="Times New Roman" w:cs="Times New Roman"/>
+                <w:b/>
+                <w:sz w:val="24"/>
+                <w:szCs w:val="24"/>
+              </w:rPr>
+              <w:t xml:space="preserve"> (°C)</w:t>
+            </w:r>
+          </w:p>
+        </w:tc>
+        <w:tc>
+          <w:tcPr>
+            <w:tcW w:w="1217" w:type="dxa"/>
+            <w:tcBorders>
+              <w:bottom w:val="single" w:sz="2" w:space="0" w:color="A6A6A6" w:themeColor="background1" w:themeShade="A6"/>
+            </w:tcBorders>
+            <w:vAlign w:val="center"/>
+            <w:hideMark/>
+          </w:tcPr>
+          <w:p>
+            <w:pPr>
+              <w:jc w:val="center"/>
+              <w:rPr>
+                <w:rFonts w:ascii="Times New Roman" w:hAnsi="Times New Roman" w:cs="Times New Roman"/>
+                <w:b/>
+                <w:sz w:val="24"/>
+                <w:szCs w:val="24"/>
+              </w:rPr>
+            </w:pPr>
+            <w:r>
+              <w:rPr>
+                <w:rFonts w:ascii="Times New Roman" w:hAnsi="Times New Roman" w:cs="Times New Roman"/>
+                <w:b/>
+                <w:sz w:val="24"/>
+                <w:szCs w:val="24"/>
+              </w:rPr>
+              <w:t>0.40</w:t>
+            </w:r>
+          </w:p>
+        </w:tc>
+        <w:tc>
+          <w:tcPr>
+            <w:tcW w:w="1366" w:type="dxa"/>
+            <w:tcBorders>
+              <w:bottom w:val="single" w:sz="2" w:space="0" w:color="A6A6A6" w:themeColor="background1" w:themeShade="A6"/>
+            </w:tcBorders>
+            <w:vAlign w:val="center"/>
+            <w:hideMark/>
+          </w:tcPr>
+          <w:p>
+            <w:pPr>
+              <w:jc w:val="center"/>
+              <w:rPr>
+                <w:rFonts w:ascii="Times New Roman" w:hAnsi="Times New Roman" w:cs="Times New Roman"/>
+                <w:b/>
+                <w:sz w:val="24"/>
+                <w:szCs w:val="24"/>
+              </w:rPr>
+            </w:pPr>
+            <w:r>
+              <w:rPr>
+                <w:rFonts w:ascii="Times New Roman" w:hAnsi="Times New Roman" w:cs="Times New Roman"/>
+                <w:b/>
+                <w:sz w:val="24"/>
+                <w:szCs w:val="24"/>
+              </w:rPr>
+              <w:t>0.17</w:t>
+            </w:r>
+          </w:p>
+        </w:tc>
+        <w:tc>
+          <w:tcPr>
+            <w:tcW w:w="1186" w:type="dxa"/>
+            <w:tcBorders>
+              <w:bottom w:val="single" w:sz="2" w:space="0" w:color="A6A6A6" w:themeColor="background1" w:themeShade="A6"/>
+            </w:tcBorders>
+            <w:vAlign w:val="center"/>
+            <w:hideMark/>
+          </w:tcPr>
+          <w:p>
+            <w:pPr>
+              <w:jc w:val="center"/>
+              <w:rPr>
+                <w:rFonts w:ascii="Times New Roman" w:hAnsi="Times New Roman" w:cs="Times New Roman"/>
+                <w:b/>
+                <w:sz w:val="24"/>
+                <w:szCs w:val="24"/>
+              </w:rPr>
+            </w:pPr>
+            <w:r>
+              <w:rPr>
+                <w:rFonts w:ascii="Times New Roman" w:hAnsi="Times New Roman" w:cs="Times New Roman"/>
+                <w:b/>
+                <w:sz w:val="24"/>
+                <w:szCs w:val="24"/>
+              </w:rPr>
+              <w:t>0.62</w:t>
+            </w:r>
+          </w:p>
+        </w:tc>
+        <w:tc>
+          <w:tcPr>
+            <w:tcW w:w="1576" w:type="dxa"/>
+            <w:tcBorders>
+              <w:bottom w:val="single" w:sz="2" w:space="0" w:color="A6A6A6" w:themeColor="background1" w:themeShade="A6"/>
+            </w:tcBorders>
+            <w:vAlign w:val="center"/>
+            <w:hideMark/>
+          </w:tcPr>
+          <w:p>
+            <w:pPr>
+              <w:jc w:val="center"/>
+              <w:rPr>
+                <w:rFonts w:ascii="Times New Roman" w:hAnsi="Times New Roman" w:cs="Times New Roman"/>
+                <w:b/>
+                <w:sz w:val="24"/>
+                <w:szCs w:val="24"/>
+              </w:rPr>
+            </w:pPr>
+            <w:r>
+              <w:rPr>
+                <w:rFonts w:ascii="Times New Roman" w:hAnsi="Times New Roman" w:cs="Times New Roman"/>
+                <w:b/>
+                <w:sz w:val="24"/>
+                <w:szCs w:val="24"/>
+              </w:rPr>
+              <w:t>0.5</w:t>
+            </w:r>
+            <w:r>
+              <w:rPr>
+                <w:rFonts w:ascii="Times New Roman" w:hAnsi="Times New Roman" w:cs="Times New Roman"/>
+                <w:b/>
+                <w:sz w:val="24"/>
+                <w:szCs w:val="24"/>
+              </w:rPr>
+              <w:t>3</w:t>
+            </w:r>
+            <w:r>
+              <w:rPr>
+                <w:rFonts w:ascii="Times New Roman" w:hAnsi="Times New Roman" w:cs="Times New Roman"/>
+                <w:b/>
+                <w:sz w:val="24"/>
+                <w:szCs w:val="24"/>
+              </w:rPr>
+              <w:t xml:space="preserve"> (</w:t>
+            </w:r>
+            <w:r>
+              <w:rPr>
+                <w:rFonts w:ascii="Times New Roman" w:hAnsi="Times New Roman" w:cs="Times New Roman"/>
+                <w:b/>
+                <w:sz w:val="24"/>
+                <w:szCs w:val="24"/>
+              </w:rPr>
+              <w:t>2</w:t>
+            </w:r>
+            <w:r>
+              <w:rPr>
+                <w:rFonts w:ascii="Times New Roman" w:hAnsi="Times New Roman" w:cs="Times New Roman"/>
+                <w:b/>
+                <w:sz w:val="24"/>
+                <w:szCs w:val="24"/>
+              </w:rPr>
+              <w:t>)</w:t>
+            </w:r>
+          </w:p>
+        </w:tc>
+      </w:tr>
+      <w:tr>
+        <w:trPr>
+          <w:trHeight w:val="324"/>
+        </w:trPr>
+        <w:tc>
+          <w:tcPr>
+            <w:tcW w:w="1382" w:type="dxa"/>
             <w:vMerge w:val="restart"/>
             <w:tcBorders>
               <w:top w:val="single" w:sz="2" w:space="0" w:color="A6A6A6" w:themeColor="background1" w:themeShade="A6"/>
@@ -13143,7 +13498,7 @@
                 <w:sz w:val="24"/>
                 <w:szCs w:val="24"/>
               </w:rPr>
-              <w:t>06:31:41</w:t>
+              <w:t>03:23:02</w:t>
             </w:r>
           </w:p>
         </w:tc>
@@ -13172,7 +13527,7 @@
                 <w:sz w:val="24"/>
                 <w:szCs w:val="24"/>
               </w:rPr>
-              <w:t>06:24:07</w:t>
+              <w:t>22:12:43</w:t>
             </w:r>
           </w:p>
         </w:tc>
@@ -13201,7 +13556,7 @@
                 <w:sz w:val="24"/>
                 <w:szCs w:val="24"/>
               </w:rPr>
-              <w:t>06:39:14</w:t>
+              <w:t>08:33:22</w:t>
             </w:r>
           </w:p>
         </w:tc>
@@ -13235,7 +13590,7 @@
                 <w:sz w:val="24"/>
                 <w:szCs w:val="24"/>
               </w:rPr>
-              <w:t>(2)</w:t>
+              <w:t>(1)</w:t>
             </w:r>
           </w:p>
         </w:tc>
@@ -13250,6 +13605,7 @@
             <w:vMerge/>
             <w:tcBorders>
               <w:left w:val="nil"/>
+              <w:bottom w:val="single" w:sz="2" w:space="0" w:color="A6A6A6" w:themeColor="background1" w:themeShade="A6"/>
               <w:right w:val="nil"/>
             </w:tcBorders>
             <w:vAlign w:val="center"/>
@@ -13269,28 +13625,38 @@
             <w:tcW w:w="2605" w:type="dxa"/>
             <w:tcBorders>
               <w:left w:val="nil"/>
-              <w:right w:val="nil"/>
-            </w:tcBorders>
-            <w:vAlign w:val="center"/>
-          </w:tcPr>
-          <w:p>
-            <w:pPr>
-              <w:jc w:val="center"/>
-              <w:rPr>
-                <w:rFonts w:ascii="Times New Roman" w:hAnsi="Times New Roman" w:cs="Times New Roman"/>
-                <w:b/>
-                <w:sz w:val="24"/>
-                <w:szCs w:val="24"/>
-              </w:rPr>
-            </w:pPr>
-            <w:r>
-              <w:rPr>
-                <w:rFonts w:ascii="Times New Roman" w:hAnsi="Times New Roman" w:cs="Times New Roman"/>
-                <w:b/>
-                <w:sz w:val="24"/>
-                <w:szCs w:val="24"/>
-              </w:rPr>
-              <w:t>Denning (Yes)</w:t>
+              <w:bottom w:val="single" w:sz="2" w:space="0" w:color="A6A6A6" w:themeColor="background1" w:themeShade="A6"/>
+              <w:right w:val="nil"/>
+            </w:tcBorders>
+            <w:vAlign w:val="center"/>
+          </w:tcPr>
+          <w:p>
+            <w:pPr>
+              <w:jc w:val="center"/>
+              <w:rPr>
+                <w:rFonts w:ascii="Times New Roman" w:hAnsi="Times New Roman" w:cs="Times New Roman"/>
+                <w:b/>
+                <w:sz w:val="24"/>
+                <w:szCs w:val="24"/>
+              </w:rPr>
+            </w:pPr>
+            <w:r>
+              <w:rPr>
+                <w:rFonts w:ascii="Times New Roman" w:hAnsi="Times New Roman" w:cs="Times New Roman"/>
+                <w:b/>
+                <w:sz w:val="24"/>
+                <w:szCs w:val="24"/>
+              </w:rPr>
+              <w:t>Temperature</w:t>
+            </w:r>
+            <w:r>
+              <w:rPr>
+                <w:rFonts w:ascii="Times New Roman" w:hAnsi="Times New Roman" w:cs="Times New Roman"/>
+                <w:b/>
+                <w:sz w:val="24"/>
+                <w:szCs w:val="24"/>
+              </w:rPr>
+              <w:t xml:space="preserve"> (°C)</w:t>
             </w:r>
           </w:p>
         </w:tc>
@@ -13299,28 +13665,38 @@
             <w:tcW w:w="1217" w:type="dxa"/>
             <w:tcBorders>
               <w:left w:val="nil"/>
-              <w:right w:val="nil"/>
-            </w:tcBorders>
-            <w:vAlign w:val="center"/>
-          </w:tcPr>
-          <w:p>
-            <w:pPr>
-              <w:jc w:val="center"/>
-              <w:rPr>
-                <w:rFonts w:ascii="Times New Roman" w:hAnsi="Times New Roman" w:cs="Times New Roman"/>
-                <w:b/>
-                <w:sz w:val="24"/>
-                <w:szCs w:val="24"/>
-              </w:rPr>
-            </w:pPr>
-            <w:r>
-              <w:rPr>
-                <w:rFonts w:ascii="Times New Roman" w:hAnsi="Times New Roman" w:cs="Times New Roman"/>
-                <w:b/>
-                <w:sz w:val="24"/>
-                <w:szCs w:val="24"/>
-              </w:rPr>
-              <w:t>-00:07:46</w:t>
+              <w:bottom w:val="single" w:sz="2" w:space="0" w:color="A6A6A6" w:themeColor="background1" w:themeShade="A6"/>
+              <w:right w:val="nil"/>
+            </w:tcBorders>
+            <w:vAlign w:val="center"/>
+          </w:tcPr>
+          <w:p>
+            <w:pPr>
+              <w:jc w:val="center"/>
+              <w:rPr>
+                <w:rFonts w:ascii="Times New Roman" w:hAnsi="Times New Roman" w:cs="Times New Roman"/>
+                <w:b/>
+                <w:sz w:val="24"/>
+                <w:szCs w:val="24"/>
+              </w:rPr>
+            </w:pPr>
+            <w:r>
+              <w:rPr>
+                <w:rFonts w:ascii="Times New Roman" w:hAnsi="Times New Roman" w:cs="Times New Roman"/>
+                <w:b/>
+                <w:sz w:val="24"/>
+                <w:szCs w:val="24"/>
+              </w:rPr>
+              <w:t>-00:</w:t>
+            </w:r>
+            <w:r>
+              <w:rPr>
+                <w:rFonts w:ascii="Times New Roman" w:hAnsi="Times New Roman" w:cs="Times New Roman"/>
+                <w:b/>
+                <w:sz w:val="24"/>
+                <w:szCs w:val="24"/>
+              </w:rPr>
+              <w:t>33:31</w:t>
             </w:r>
           </w:p>
         </w:tc>
@@ -13329,28 +13705,38 @@
             <w:tcW w:w="1366" w:type="dxa"/>
             <w:tcBorders>
               <w:left w:val="nil"/>
-              <w:right w:val="nil"/>
-            </w:tcBorders>
-            <w:vAlign w:val="center"/>
-          </w:tcPr>
-          <w:p>
-            <w:pPr>
-              <w:jc w:val="center"/>
-              <w:rPr>
-                <w:rFonts w:ascii="Times New Roman" w:hAnsi="Times New Roman" w:cs="Times New Roman"/>
-                <w:b/>
-                <w:sz w:val="24"/>
-                <w:szCs w:val="24"/>
-              </w:rPr>
-            </w:pPr>
-            <w:r>
-              <w:rPr>
-                <w:rFonts w:ascii="Times New Roman" w:hAnsi="Times New Roman" w:cs="Times New Roman"/>
-                <w:b/>
-                <w:sz w:val="24"/>
-                <w:szCs w:val="24"/>
-              </w:rPr>
-              <w:t>-00:06:14</w:t>
+              <w:bottom w:val="single" w:sz="2" w:space="0" w:color="A6A6A6" w:themeColor="background1" w:themeShade="A6"/>
+              <w:right w:val="nil"/>
+            </w:tcBorders>
+            <w:vAlign w:val="center"/>
+          </w:tcPr>
+          <w:p>
+            <w:pPr>
+              <w:jc w:val="center"/>
+              <w:rPr>
+                <w:rFonts w:ascii="Times New Roman" w:hAnsi="Times New Roman" w:cs="Times New Roman"/>
+                <w:b/>
+                <w:sz w:val="24"/>
+                <w:szCs w:val="24"/>
+              </w:rPr>
+            </w:pPr>
+            <w:r>
+              <w:rPr>
+                <w:rFonts w:ascii="Times New Roman" w:hAnsi="Times New Roman" w:cs="Times New Roman"/>
+                <w:b/>
+                <w:sz w:val="24"/>
+                <w:szCs w:val="24"/>
+              </w:rPr>
+              <w:t>-00:</w:t>
+            </w:r>
+            <w:r>
+              <w:rPr>
+                <w:rFonts w:ascii="Times New Roman" w:hAnsi="Times New Roman" w:cs="Times New Roman"/>
+                <w:b/>
+                <w:sz w:val="24"/>
+                <w:szCs w:val="24"/>
+              </w:rPr>
+              <w:t>22:36</w:t>
             </w:r>
           </w:p>
         </w:tc>
@@ -13359,28 +13745,38 @@
             <w:tcW w:w="1186" w:type="dxa"/>
             <w:tcBorders>
               <w:left w:val="nil"/>
-              <w:right w:val="nil"/>
-            </w:tcBorders>
-            <w:vAlign w:val="center"/>
-          </w:tcPr>
-          <w:p>
-            <w:pPr>
-              <w:jc w:val="center"/>
-              <w:rPr>
-                <w:rFonts w:ascii="Times New Roman" w:hAnsi="Times New Roman" w:cs="Times New Roman"/>
-                <w:b/>
-                <w:sz w:val="24"/>
-                <w:szCs w:val="24"/>
-              </w:rPr>
-            </w:pPr>
-            <w:r>
-              <w:rPr>
-                <w:rFonts w:ascii="Times New Roman" w:hAnsi="Times New Roman" w:cs="Times New Roman"/>
-                <w:b/>
-                <w:sz w:val="24"/>
-                <w:szCs w:val="24"/>
-              </w:rPr>
-              <w:t>-00:09:18</w:t>
+              <w:bottom w:val="single" w:sz="2" w:space="0" w:color="A6A6A6" w:themeColor="background1" w:themeShade="A6"/>
+              <w:right w:val="nil"/>
+            </w:tcBorders>
+            <w:vAlign w:val="center"/>
+          </w:tcPr>
+          <w:p>
+            <w:pPr>
+              <w:jc w:val="center"/>
+              <w:rPr>
+                <w:rFonts w:ascii="Times New Roman" w:hAnsi="Times New Roman" w:cs="Times New Roman"/>
+                <w:b/>
+                <w:sz w:val="24"/>
+                <w:szCs w:val="24"/>
+              </w:rPr>
+            </w:pPr>
+            <w:r>
+              <w:rPr>
+                <w:rFonts w:ascii="Times New Roman" w:hAnsi="Times New Roman" w:cs="Times New Roman"/>
+                <w:b/>
+                <w:sz w:val="24"/>
+                <w:szCs w:val="24"/>
+              </w:rPr>
+              <w:t>-00:</w:t>
+            </w:r>
+            <w:r>
+              <w:rPr>
+                <w:rFonts w:ascii="Times New Roman" w:hAnsi="Times New Roman" w:cs="Times New Roman"/>
+                <w:b/>
+                <w:sz w:val="24"/>
+                <w:szCs w:val="24"/>
+              </w:rPr>
+              <w:t>44:25</w:t>
             </w:r>
           </w:p>
         </w:tc>
@@ -13389,28 +13785,29 @@
             <w:tcW w:w="1576" w:type="dxa"/>
             <w:tcBorders>
               <w:left w:val="nil"/>
-              <w:right w:val="nil"/>
-            </w:tcBorders>
-            <w:vAlign w:val="center"/>
-          </w:tcPr>
-          <w:p>
-            <w:pPr>
-              <w:jc w:val="center"/>
-              <w:rPr>
-                <w:rFonts w:ascii="Times New Roman" w:hAnsi="Times New Roman" w:cs="Times New Roman"/>
-                <w:b/>
-                <w:sz w:val="24"/>
-                <w:szCs w:val="24"/>
-              </w:rPr>
-            </w:pPr>
-            <w:r>
-              <w:rPr>
-                <w:rFonts w:ascii="Times New Roman" w:hAnsi="Times New Roman" w:cs="Times New Roman"/>
-                <w:b/>
-                <w:sz w:val="24"/>
-                <w:szCs w:val="24"/>
-              </w:rPr>
-              <w:t>1(1)</w:t>
+              <w:bottom w:val="single" w:sz="2" w:space="0" w:color="A6A6A6" w:themeColor="background1" w:themeShade="A6"/>
+              <w:right w:val="nil"/>
+            </w:tcBorders>
+            <w:vAlign w:val="center"/>
+          </w:tcPr>
+          <w:p>
+            <w:pPr>
+              <w:jc w:val="center"/>
+              <w:rPr>
+                <w:rFonts w:ascii="Times New Roman" w:hAnsi="Times New Roman" w:cs="Times New Roman"/>
+                <w:b/>
+                <w:sz w:val="24"/>
+                <w:szCs w:val="24"/>
+              </w:rPr>
+            </w:pPr>
+            <w:r>
+              <w:rPr>
+                <w:rFonts w:ascii="Times New Roman" w:hAnsi="Times New Roman" w:cs="Times New Roman"/>
+                <w:b/>
+                <w:sz w:val="24"/>
+                <w:szCs w:val="24"/>
+              </w:rPr>
+              <w:t>0.98(1)</w:t>
             </w:r>
           </w:p>
         </w:tc>
@@ -13422,61 +13819,58 @@
         <w:tc>
           <w:tcPr>
             <w:tcW w:w="1382" w:type="dxa"/>
-            <w:vMerge/>
-            <w:tcBorders>
-              <w:left w:val="nil"/>
-              <w:bottom w:val="single" w:sz="2" w:space="0" w:color="A6A6A6" w:themeColor="background1" w:themeShade="A6"/>
-              <w:right w:val="nil"/>
-            </w:tcBorders>
-            <w:vAlign w:val="center"/>
-          </w:tcPr>
-          <w:p>
-            <w:pPr>
-              <w:rPr>
-                <w:rFonts w:ascii="Times New Roman" w:hAnsi="Times New Roman" w:cs="Times New Roman"/>
-                <w:sz w:val="24"/>
-                <w:szCs w:val="24"/>
-              </w:rPr>
-            </w:pPr>
+            <w:vMerge w:val="restart"/>
+            <w:tcBorders>
+              <w:top w:val="single" w:sz="2" w:space="0" w:color="A6A6A6" w:themeColor="background1" w:themeShade="A6"/>
+              <w:left w:val="nil"/>
+              <w:right w:val="nil"/>
+            </w:tcBorders>
+            <w:vAlign w:val="center"/>
+          </w:tcPr>
+          <w:p>
+            <w:pPr>
+              <w:rPr>
+                <w:rFonts w:ascii="Times New Roman" w:hAnsi="Times New Roman" w:cs="Times New Roman"/>
+                <w:sz w:val="24"/>
+                <w:szCs w:val="24"/>
+              </w:rPr>
+            </w:pPr>
+            <w:r>
+              <w:rPr>
+                <w:rFonts w:ascii="Times New Roman" w:hAnsi="Times New Roman" w:cs="Times New Roman"/>
+                <w:sz w:val="24"/>
+                <w:szCs w:val="24"/>
+              </w:rPr>
+              <w:t>Stop</w:t>
+            </w:r>
           </w:p>
         </w:tc>
         <w:tc>
           <w:tcPr>
             <w:tcW w:w="2605" w:type="dxa"/>
             <w:tcBorders>
-              <w:left w:val="nil"/>
-              <w:bottom w:val="single" w:sz="2" w:space="0" w:color="A6A6A6" w:themeColor="background1" w:themeShade="A6"/>
-              <w:right w:val="nil"/>
-            </w:tcBorders>
-            <w:vAlign w:val="center"/>
-          </w:tcPr>
-          <w:p>
-            <w:pPr>
-              <w:jc w:val="center"/>
-              <w:rPr>
-                <w:rFonts w:ascii="Times New Roman" w:hAnsi="Times New Roman" w:cs="Times New Roman"/>
-                <w:b/>
-                <w:sz w:val="24"/>
-                <w:szCs w:val="24"/>
-              </w:rPr>
-            </w:pPr>
-            <w:r>
-              <w:rPr>
-                <w:rFonts w:ascii="Times New Roman" w:hAnsi="Times New Roman" w:cs="Times New Roman"/>
-                <w:b/>
-                <w:sz w:val="24"/>
-                <w:szCs w:val="24"/>
-              </w:rPr>
-              <w:t>Temperature</w:t>
-            </w:r>
-            <w:r>
-              <w:rPr>
-                <w:rFonts w:ascii="Times New Roman" w:hAnsi="Times New Roman" w:cs="Times New Roman"/>
-                <w:b/>
-                <w:sz w:val="24"/>
-                <w:szCs w:val="24"/>
-              </w:rPr>
-              <w:t xml:space="preserve"> (°C)</w:t>
+              <w:top w:val="single" w:sz="2" w:space="0" w:color="A6A6A6" w:themeColor="background1" w:themeShade="A6"/>
+              <w:left w:val="nil"/>
+              <w:right w:val="nil"/>
+            </w:tcBorders>
+            <w:vAlign w:val="center"/>
+          </w:tcPr>
+          <w:p>
+            <w:pPr>
+              <w:jc w:val="center"/>
+              <w:rPr>
+                <w:rFonts w:ascii="Times New Roman" w:hAnsi="Times New Roman" w:cs="Times New Roman"/>
+                <w:sz w:val="24"/>
+                <w:szCs w:val="24"/>
+              </w:rPr>
+            </w:pPr>
+            <w:r>
+              <w:rPr>
+                <w:rFonts w:ascii="Times New Roman" w:hAnsi="Times New Roman" w:cs="Times New Roman"/>
+                <w:sz w:val="24"/>
+                <w:szCs w:val="24"/>
+              </w:rPr>
+              <w:t>Intercept</w:t>
             </w:r>
           </w:p>
         </w:tc>
@@ -13484,30 +13878,28 @@
           <w:tcPr>
             <w:tcW w:w="1217" w:type="dxa"/>
             <w:tcBorders>
-              <w:left w:val="nil"/>
-              <w:bottom w:val="single" w:sz="2" w:space="0" w:color="A6A6A6" w:themeColor="background1" w:themeShade="A6"/>
-              <w:right w:val="nil"/>
-            </w:tcBorders>
-            <w:vAlign w:val="center"/>
-          </w:tcPr>
-          <w:p>
-            <w:pPr>
-              <w:jc w:val="center"/>
-              <w:rPr>
-                <w:rFonts w:ascii="Times New Roman" w:hAnsi="Times New Roman" w:cs="Times New Roman"/>
-                <w:b/>
-                <w:sz w:val="24"/>
-                <w:szCs w:val="24"/>
-              </w:rPr>
-            </w:pPr>
-            <w:r>
-              <w:rPr>
-                <w:rFonts w:ascii="Times New Roman" w:hAnsi="Times New Roman" w:cs="Times New Roman"/>
-                <w:b/>
-                <w:sz w:val="24"/>
-                <w:szCs w:val="24"/>
-              </w:rPr>
-              <w:t>-00:01:15</w:t>
+              <w:top w:val="single" w:sz="2" w:space="0" w:color="A6A6A6" w:themeColor="background1" w:themeShade="A6"/>
+              <w:left w:val="nil"/>
+              <w:right w:val="nil"/>
+            </w:tcBorders>
+            <w:vAlign w:val="center"/>
+          </w:tcPr>
+          <w:p>
+            <w:pPr>
+              <w:jc w:val="center"/>
+              <w:rPr>
+                <w:rFonts w:ascii="Times New Roman" w:hAnsi="Times New Roman" w:cs="Times New Roman"/>
+                <w:sz w:val="24"/>
+                <w:szCs w:val="24"/>
+              </w:rPr>
+            </w:pPr>
+            <w:r>
+              <w:rPr>
+                <w:rFonts w:ascii="Times New Roman" w:hAnsi="Times New Roman" w:cs="Times New Roman"/>
+                <w:sz w:val="24"/>
+                <w:szCs w:val="24"/>
+              </w:rPr>
+              <w:t>06:27:53</w:t>
             </w:r>
           </w:p>
         </w:tc>
@@ -13515,30 +13907,28 @@
           <w:tcPr>
             <w:tcW w:w="1366" w:type="dxa"/>
             <w:tcBorders>
-              <w:left w:val="nil"/>
-              <w:bottom w:val="single" w:sz="2" w:space="0" w:color="A6A6A6" w:themeColor="background1" w:themeShade="A6"/>
-              <w:right w:val="nil"/>
-            </w:tcBorders>
-            <w:vAlign w:val="center"/>
-          </w:tcPr>
-          <w:p>
-            <w:pPr>
-              <w:jc w:val="center"/>
-              <w:rPr>
-                <w:rFonts w:ascii="Times New Roman" w:hAnsi="Times New Roman" w:cs="Times New Roman"/>
-                <w:b/>
-                <w:sz w:val="24"/>
-                <w:szCs w:val="24"/>
-              </w:rPr>
-            </w:pPr>
-            <w:r>
-              <w:rPr>
-                <w:rFonts w:ascii="Times New Roman" w:hAnsi="Times New Roman" w:cs="Times New Roman"/>
-                <w:b/>
-                <w:sz w:val="24"/>
-                <w:szCs w:val="24"/>
-              </w:rPr>
-              <w:t>-00:01:01</w:t>
+              <w:top w:val="single" w:sz="2" w:space="0" w:color="A6A6A6" w:themeColor="background1" w:themeShade="A6"/>
+              <w:left w:val="nil"/>
+              <w:right w:val="nil"/>
+            </w:tcBorders>
+            <w:vAlign w:val="center"/>
+          </w:tcPr>
+          <w:p>
+            <w:pPr>
+              <w:jc w:val="center"/>
+              <w:rPr>
+                <w:rFonts w:ascii="Times New Roman" w:hAnsi="Times New Roman" w:cs="Times New Roman"/>
+                <w:sz w:val="24"/>
+                <w:szCs w:val="24"/>
+              </w:rPr>
+            </w:pPr>
+            <w:r>
+              <w:rPr>
+                <w:rFonts w:ascii="Times New Roman" w:hAnsi="Times New Roman" w:cs="Times New Roman"/>
+                <w:sz w:val="24"/>
+                <w:szCs w:val="24"/>
+              </w:rPr>
+              <w:t>05:44:26</w:t>
             </w:r>
           </w:p>
         </w:tc>
@@ -13546,30 +13936,28 @@
           <w:tcPr>
             <w:tcW w:w="1186" w:type="dxa"/>
             <w:tcBorders>
-              <w:left w:val="nil"/>
-              <w:bottom w:val="single" w:sz="2" w:space="0" w:color="A6A6A6" w:themeColor="background1" w:themeShade="A6"/>
-              <w:right w:val="nil"/>
-            </w:tcBorders>
-            <w:vAlign w:val="center"/>
-          </w:tcPr>
-          <w:p>
-            <w:pPr>
-              <w:jc w:val="center"/>
-              <w:rPr>
-                <w:rFonts w:ascii="Times New Roman" w:hAnsi="Times New Roman" w:cs="Times New Roman"/>
-                <w:b/>
-                <w:sz w:val="24"/>
-                <w:szCs w:val="24"/>
-              </w:rPr>
-            </w:pPr>
-            <w:r>
-              <w:rPr>
-                <w:rFonts w:ascii="Times New Roman" w:hAnsi="Times New Roman" w:cs="Times New Roman"/>
-                <w:b/>
-                <w:sz w:val="24"/>
-                <w:szCs w:val="24"/>
-              </w:rPr>
-              <w:t>-00:01:29</w:t>
+              <w:top w:val="single" w:sz="2" w:space="0" w:color="A6A6A6" w:themeColor="background1" w:themeShade="A6"/>
+              <w:left w:val="nil"/>
+              <w:right w:val="nil"/>
+            </w:tcBorders>
+            <w:vAlign w:val="center"/>
+          </w:tcPr>
+          <w:p>
+            <w:pPr>
+              <w:jc w:val="center"/>
+              <w:rPr>
+                <w:rFonts w:ascii="Times New Roman" w:hAnsi="Times New Roman" w:cs="Times New Roman"/>
+                <w:sz w:val="24"/>
+                <w:szCs w:val="24"/>
+              </w:rPr>
+            </w:pPr>
+            <w:r>
+              <w:rPr>
+                <w:rFonts w:ascii="Times New Roman" w:hAnsi="Times New Roman" w:cs="Times New Roman"/>
+                <w:sz w:val="24"/>
+                <w:szCs w:val="24"/>
+              </w:rPr>
+              <w:t>07:11:21</w:t>
             </w:r>
           </w:p>
         </w:tc>
@@ -13577,30 +13965,33 @@
           <w:tcPr>
             <w:tcW w:w="1576" w:type="dxa"/>
             <w:tcBorders>
-              <w:left w:val="nil"/>
-              <w:bottom w:val="single" w:sz="2" w:space="0" w:color="A6A6A6" w:themeColor="background1" w:themeShade="A6"/>
-              <w:right w:val="nil"/>
-            </w:tcBorders>
-            <w:vAlign w:val="center"/>
-          </w:tcPr>
-          <w:p>
-            <w:pPr>
-              <w:jc w:val="center"/>
-              <w:rPr>
-                <w:rFonts w:ascii="Times New Roman" w:hAnsi="Times New Roman" w:cs="Times New Roman"/>
-                <w:b/>
-                <w:sz w:val="24"/>
-                <w:szCs w:val="24"/>
-              </w:rPr>
-            </w:pPr>
-            <w:r>
-              <w:rPr>
-                <w:rFonts w:ascii="Times New Roman" w:hAnsi="Times New Roman" w:cs="Times New Roman"/>
-                <w:b/>
-                <w:sz w:val="24"/>
-                <w:szCs w:val="24"/>
-              </w:rPr>
-              <w:t>0.99(1)</w:t>
+              <w:top w:val="single" w:sz="2" w:space="0" w:color="A6A6A6" w:themeColor="background1" w:themeShade="A6"/>
+              <w:left w:val="nil"/>
+              <w:right w:val="nil"/>
+            </w:tcBorders>
+            <w:vAlign w:val="center"/>
+          </w:tcPr>
+          <w:p>
+            <w:pPr>
+              <w:pStyle w:val="ListParagraph"/>
+              <w:numPr>
+                <w:ilvl w:val="0"/>
+                <w:numId w:val="3"/>
+              </w:numPr>
+              <w:jc w:val="center"/>
+              <w:rPr>
+                <w:rFonts w:ascii="Times New Roman" w:hAnsi="Times New Roman" w:cs="Times New Roman"/>
+                <w:sz w:val="24"/>
+                <w:szCs w:val="24"/>
+              </w:rPr>
+            </w:pPr>
+            <w:r>
+              <w:rPr>
+                <w:rFonts w:ascii="Times New Roman" w:hAnsi="Times New Roman" w:cs="Times New Roman"/>
+                <w:sz w:val="24"/>
+                <w:szCs w:val="24"/>
+              </w:rPr>
+              <w:t>(2)</w:t>
             </w:r>
           </w:p>
         </w:tc>
@@ -13612,58 +14003,50 @@
         <w:tc>
           <w:tcPr>
             <w:tcW w:w="1382" w:type="dxa"/>
-            <w:vMerge w:val="restart"/>
-            <w:tcBorders>
-              <w:top w:val="single" w:sz="2" w:space="0" w:color="A6A6A6" w:themeColor="background1" w:themeShade="A6"/>
-              <w:left w:val="nil"/>
-              <w:right w:val="nil"/>
-            </w:tcBorders>
-            <w:vAlign w:val="center"/>
-          </w:tcPr>
-          <w:p>
-            <w:pPr>
-              <w:rPr>
-                <w:rFonts w:ascii="Times New Roman" w:hAnsi="Times New Roman" w:cs="Times New Roman"/>
-                <w:sz w:val="24"/>
-                <w:szCs w:val="24"/>
-              </w:rPr>
-            </w:pPr>
-            <w:r>
-              <w:rPr>
-                <w:rFonts w:ascii="Times New Roman" w:hAnsi="Times New Roman" w:cs="Times New Roman"/>
-                <w:sz w:val="24"/>
-                <w:szCs w:val="24"/>
-              </w:rPr>
-              <w:t>Stop</w:t>
-            </w:r>
+            <w:vMerge/>
+            <w:tcBorders>
+              <w:left w:val="nil"/>
+              <w:right w:val="nil"/>
+            </w:tcBorders>
+            <w:vAlign w:val="center"/>
+          </w:tcPr>
+          <w:p>
+            <w:pPr>
+              <w:rPr>
+                <w:rFonts w:ascii="Times New Roman" w:hAnsi="Times New Roman" w:cs="Times New Roman"/>
+                <w:sz w:val="24"/>
+                <w:szCs w:val="24"/>
+              </w:rPr>
+            </w:pPr>
           </w:p>
         </w:tc>
         <w:tc>
           <w:tcPr>
             <w:tcW w:w="2605" w:type="dxa"/>
             <w:tcBorders>
-              <w:top w:val="single" w:sz="2" w:space="0" w:color="A6A6A6" w:themeColor="background1" w:themeShade="A6"/>
-              <w:left w:val="nil"/>
-              <w:right w:val="nil"/>
-            </w:tcBorders>
-            <w:vAlign w:val="center"/>
-          </w:tcPr>
-          <w:p>
-            <w:pPr>
-              <w:jc w:val="center"/>
-              <w:rPr>
-                <w:rFonts w:ascii="Times New Roman" w:hAnsi="Times New Roman" w:cs="Times New Roman"/>
-                <w:sz w:val="24"/>
-                <w:szCs w:val="24"/>
-              </w:rPr>
-            </w:pPr>
-            <w:r>
-              <w:rPr>
-                <w:rFonts w:ascii="Times New Roman" w:hAnsi="Times New Roman" w:cs="Times New Roman"/>
-                <w:sz w:val="24"/>
-                <w:szCs w:val="24"/>
-              </w:rPr>
-              <w:t>Intercept</w:t>
+              <w:left w:val="nil"/>
+              <w:right w:val="nil"/>
+            </w:tcBorders>
+            <w:vAlign w:val="center"/>
+          </w:tcPr>
+          <w:p>
+            <w:pPr>
+              <w:jc w:val="center"/>
+              <w:rPr>
+                <w:rFonts w:ascii="Times New Roman" w:hAnsi="Times New Roman" w:cs="Times New Roman"/>
+                <w:b/>
+                <w:sz w:val="24"/>
+                <w:szCs w:val="24"/>
+              </w:rPr>
+            </w:pPr>
+            <w:r>
+              <w:rPr>
+                <w:rFonts w:ascii="Times New Roman" w:hAnsi="Times New Roman" w:cs="Times New Roman"/>
+                <w:b/>
+                <w:sz w:val="24"/>
+                <w:szCs w:val="24"/>
+              </w:rPr>
+              <w:t>Denning (Yes)</w:t>
             </w:r>
           </w:p>
         </w:tc>
@@ -13671,28 +14054,29 @@
           <w:tcPr>
             <w:tcW w:w="1217" w:type="dxa"/>
             <w:tcBorders>
-              <w:top w:val="single" w:sz="2" w:space="0" w:color="A6A6A6" w:themeColor="background1" w:themeShade="A6"/>
-              <w:left w:val="nil"/>
-              <w:right w:val="nil"/>
-            </w:tcBorders>
-            <w:vAlign w:val="center"/>
-          </w:tcPr>
-          <w:p>
-            <w:pPr>
-              <w:jc w:val="center"/>
-              <w:rPr>
-                <w:rFonts w:ascii="Times New Roman" w:hAnsi="Times New Roman" w:cs="Times New Roman"/>
-                <w:sz w:val="24"/>
-                <w:szCs w:val="24"/>
-              </w:rPr>
-            </w:pPr>
-            <w:r>
-              <w:rPr>
-                <w:rFonts w:ascii="Times New Roman" w:hAnsi="Times New Roman" w:cs="Times New Roman"/>
-                <w:sz w:val="24"/>
-                <w:szCs w:val="24"/>
-              </w:rPr>
-              <w:t>09:54:52</w:t>
+              <w:left w:val="nil"/>
+              <w:right w:val="nil"/>
+            </w:tcBorders>
+            <w:vAlign w:val="center"/>
+          </w:tcPr>
+          <w:p>
+            <w:pPr>
+              <w:jc w:val="center"/>
+              <w:rPr>
+                <w:rFonts w:ascii="Times New Roman" w:hAnsi="Times New Roman" w:cs="Times New Roman"/>
+                <w:b/>
+                <w:sz w:val="24"/>
+                <w:szCs w:val="24"/>
+              </w:rPr>
+            </w:pPr>
+            <w:r>
+              <w:rPr>
+                <w:rFonts w:ascii="Times New Roman" w:hAnsi="Times New Roman" w:cs="Times New Roman"/>
+                <w:b/>
+                <w:sz w:val="24"/>
+                <w:szCs w:val="24"/>
+              </w:rPr>
+              <w:t>01:36:22</w:t>
             </w:r>
           </w:p>
         </w:tc>
@@ -13700,28 +14084,29 @@
           <w:tcPr>
             <w:tcW w:w="1366" w:type="dxa"/>
             <w:tcBorders>
-              <w:top w:val="single" w:sz="2" w:space="0" w:color="A6A6A6" w:themeColor="background1" w:themeShade="A6"/>
-              <w:left w:val="nil"/>
-              <w:right w:val="nil"/>
-            </w:tcBorders>
-            <w:vAlign w:val="center"/>
-          </w:tcPr>
-          <w:p>
-            <w:pPr>
-              <w:jc w:val="center"/>
-              <w:rPr>
-                <w:rFonts w:ascii="Times New Roman" w:hAnsi="Times New Roman" w:cs="Times New Roman"/>
-                <w:sz w:val="24"/>
-                <w:szCs w:val="24"/>
-              </w:rPr>
-            </w:pPr>
-            <w:r>
-              <w:rPr>
-                <w:rFonts w:ascii="Times New Roman" w:hAnsi="Times New Roman" w:cs="Times New Roman"/>
-                <w:sz w:val="24"/>
-                <w:szCs w:val="24"/>
-              </w:rPr>
-              <w:t>09:20:48</w:t>
+              <w:left w:val="nil"/>
+              <w:right w:val="nil"/>
+            </w:tcBorders>
+            <w:vAlign w:val="center"/>
+          </w:tcPr>
+          <w:p>
+            <w:pPr>
+              <w:jc w:val="center"/>
+              <w:rPr>
+                <w:rFonts w:ascii="Times New Roman" w:hAnsi="Times New Roman" w:cs="Times New Roman"/>
+                <w:b/>
+                <w:sz w:val="24"/>
+                <w:szCs w:val="24"/>
+              </w:rPr>
+            </w:pPr>
+            <w:r>
+              <w:rPr>
+                <w:rFonts w:ascii="Times New Roman" w:hAnsi="Times New Roman" w:cs="Times New Roman"/>
+                <w:b/>
+                <w:sz w:val="24"/>
+                <w:szCs w:val="24"/>
+              </w:rPr>
+              <w:t>00:40:55</w:t>
             </w:r>
           </w:p>
         </w:tc>
@@ -13729,28 +14114,29 @@
           <w:tcPr>
             <w:tcW w:w="1186" w:type="dxa"/>
             <w:tcBorders>
-              <w:top w:val="single" w:sz="2" w:space="0" w:color="A6A6A6" w:themeColor="background1" w:themeShade="A6"/>
-              <w:left w:val="nil"/>
-              <w:right w:val="nil"/>
-            </w:tcBorders>
-            <w:vAlign w:val="center"/>
-          </w:tcPr>
-          <w:p>
-            <w:pPr>
-              <w:jc w:val="center"/>
-              <w:rPr>
-                <w:rFonts w:ascii="Times New Roman" w:hAnsi="Times New Roman" w:cs="Times New Roman"/>
-                <w:sz w:val="24"/>
-                <w:szCs w:val="24"/>
-              </w:rPr>
-            </w:pPr>
-            <w:r>
-              <w:rPr>
-                <w:rFonts w:ascii="Times New Roman" w:hAnsi="Times New Roman" w:cs="Times New Roman"/>
-                <w:sz w:val="24"/>
-                <w:szCs w:val="24"/>
-              </w:rPr>
-              <w:t>10:28:56</w:t>
+              <w:left w:val="nil"/>
+              <w:right w:val="nil"/>
+            </w:tcBorders>
+            <w:vAlign w:val="center"/>
+          </w:tcPr>
+          <w:p>
+            <w:pPr>
+              <w:jc w:val="center"/>
+              <w:rPr>
+                <w:rFonts w:ascii="Times New Roman" w:hAnsi="Times New Roman" w:cs="Times New Roman"/>
+                <w:b/>
+                <w:sz w:val="24"/>
+                <w:szCs w:val="24"/>
+              </w:rPr>
+            </w:pPr>
+            <w:r>
+              <w:rPr>
+                <w:rFonts w:ascii="Times New Roman" w:hAnsi="Times New Roman" w:cs="Times New Roman"/>
+                <w:b/>
+                <w:sz w:val="24"/>
+                <w:szCs w:val="24"/>
+              </w:rPr>
+              <w:t>02:31:49</w:t>
             </w:r>
           </w:p>
         </w:tc>
@@ -13758,33 +14144,29 @@
           <w:tcPr>
             <w:tcW w:w="1576" w:type="dxa"/>
             <w:tcBorders>
-              <w:top w:val="single" w:sz="2" w:space="0" w:color="A6A6A6" w:themeColor="background1" w:themeShade="A6"/>
-              <w:left w:val="nil"/>
-              <w:right w:val="nil"/>
-            </w:tcBorders>
-            <w:vAlign w:val="center"/>
-          </w:tcPr>
-          <w:p>
-            <w:pPr>
-              <w:pStyle w:val="ListParagraph"/>
-              <w:numPr>
-                <w:ilvl w:val="0"/>
-                <w:numId w:val="3"/>
-              </w:numPr>
-              <w:jc w:val="center"/>
-              <w:rPr>
-                <w:rFonts w:ascii="Times New Roman" w:hAnsi="Times New Roman" w:cs="Times New Roman"/>
-                <w:sz w:val="24"/>
-                <w:szCs w:val="24"/>
-              </w:rPr>
-            </w:pPr>
-            <w:r>
-              <w:rPr>
-                <w:rFonts w:ascii="Times New Roman" w:hAnsi="Times New Roman" w:cs="Times New Roman"/>
-                <w:sz w:val="24"/>
-                <w:szCs w:val="24"/>
-              </w:rPr>
-              <w:t>(2)</w:t>
+              <w:left w:val="nil"/>
+              <w:right w:val="nil"/>
+            </w:tcBorders>
+            <w:vAlign w:val="center"/>
+          </w:tcPr>
+          <w:p>
+            <w:pPr>
+              <w:jc w:val="center"/>
+              <w:rPr>
+                <w:rFonts w:ascii="Times New Roman" w:hAnsi="Times New Roman" w:cs="Times New Roman"/>
+                <w:b/>
+                <w:sz w:val="24"/>
+                <w:szCs w:val="24"/>
+              </w:rPr>
+            </w:pPr>
+            <w:r>
+              <w:rPr>
+                <w:rFonts w:ascii="Times New Roman" w:hAnsi="Times New Roman" w:cs="Times New Roman"/>
+                <w:b/>
+                <w:sz w:val="24"/>
+                <w:szCs w:val="24"/>
+              </w:rPr>
+              <w:t>0.14 (1)</w:t>
             </w:r>
           </w:p>
         </w:tc>
@@ -13839,7 +14221,7 @@
                 <w:sz w:val="24"/>
                 <w:szCs w:val="24"/>
               </w:rPr>
-              <w:t>Denning (Yes)</w:t>
+              <w:t>Moonlight</w:t>
             </w:r>
           </w:p>
         </w:tc>
@@ -13869,7 +14251,7 @@
                 <w:sz w:val="24"/>
                 <w:szCs w:val="24"/>
               </w:rPr>
-              <w:t>00:13:25</w:t>
+              <w:t>-00:02:28</w:t>
             </w:r>
           </w:p>
         </w:tc>
@@ -13899,7 +14281,7 @@
                 <w:sz w:val="24"/>
                 <w:szCs w:val="24"/>
               </w:rPr>
-              <w:t>00:09:37</w:t>
+              <w:t>-00:01:53</w:t>
             </w:r>
           </w:p>
         </w:tc>
@@ -13929,7 +14311,7 @@
                 <w:sz w:val="24"/>
                 <w:szCs w:val="24"/>
               </w:rPr>
-              <w:t>00:17:14</w:t>
+              <w:t>-00:03:03</w:t>
             </w:r>
           </w:p>
         </w:tc>
@@ -13959,7 +14341,7 @@
                 <w:sz w:val="24"/>
                 <w:szCs w:val="24"/>
               </w:rPr>
-              <w:t>0.57(1)</w:t>
+              <w:t>1.00(2)</w:t>
             </w:r>
           </w:p>
         </w:tc>
@@ -14016,16 +14398,7 @@
                 <w:sz w:val="24"/>
                 <w:szCs w:val="24"/>
               </w:rPr>
-              <w:t>Temperature</w:t>
-            </w:r>
-            <w:r>
-              <w:rPr>
-                <w:rFonts w:ascii="Times New Roman" w:hAnsi="Times New Roman" w:cs="Times New Roman"/>
-                <w:b/>
-                <w:sz w:val="24"/>
-                <w:szCs w:val="24"/>
-              </w:rPr>
-              <w:t xml:space="preserve"> (°C)</w:t>
+              <w:t>Moonrise</w:t>
             </w:r>
           </w:p>
         </w:tc>
@@ -14056,7 +14429,7 @@
                 <w:sz w:val="24"/>
                 <w:szCs w:val="24"/>
               </w:rPr>
-              <w:t>-00:02:28</w:t>
+              <w:t>00:02:22</w:t>
             </w:r>
           </w:p>
         </w:tc>
@@ -14087,7 +14460,7 @@
                 <w:sz w:val="24"/>
                 <w:szCs w:val="24"/>
               </w:rPr>
-              <w:t>-00:01:53</w:t>
+              <w:t>00:00:20</w:t>
             </w:r>
           </w:p>
         </w:tc>
@@ -14118,7 +14491,7 @@
                 <w:sz w:val="24"/>
                 <w:szCs w:val="24"/>
               </w:rPr>
-              <w:t>-00:03:03</w:t>
+              <w:t>00:04:25</w:t>
             </w:r>
           </w:p>
         </w:tc>
@@ -14149,7 +14522,7 @@
                 <w:sz w:val="24"/>
                 <w:szCs w:val="24"/>
               </w:rPr>
-              <w:t>0.72(2)</w:t>
+              <w:t>1.00 (2)</w:t>
             </w:r>
           </w:p>
         </w:tc>
@@ -14159,6 +14532,8 @@
       <w:pPr>
         <w:spacing w:line="240" w:lineRule="auto"/>
       </w:pPr>
+      <w:bookmarkStart w:id="0" w:name="_GoBack"/>
+      <w:bookmarkEnd w:id="0"/>
     </w:p>
     <w:sectPr>
       <w:pgSz w:w="11906" w:h="16838"/>

</xml_diff>

<commit_message>
updated as i work on dikdik distance
</commit_message>
<xml_diff>
--- a/Results.docx
+++ b/Results.docx
@@ -15314,8 +15314,8 @@
     <w:tbl>
       <w:tblPr>
         <w:tblStyle w:val="TableGrid"/>
-        <w:tblpPr w:leftFromText="180" w:rightFromText="180" w:vertAnchor="page" w:horzAnchor="margin" w:tblpY="2671"/>
-        <w:tblW w:w="9332" w:type="dxa"/>
+        <w:tblpPr w:leftFromText="180" w:rightFromText="180" w:vertAnchor="page" w:horzAnchor="margin" w:tblpX="-176" w:tblpY="2671"/>
+        <w:tblW w:w="9508" w:type="dxa"/>
         <w:tblInd w:w="0" w:type="dxa"/>
         <w:tblBorders>
           <w:top w:val="none" w:sz="0" w:space="0" w:color="auto"/>
@@ -15328,8 +15328,8 @@
         <w:tblLook w:val="04A0" w:firstRow="1" w:lastRow="0" w:firstColumn="1" w:lastColumn="0" w:noHBand="0" w:noVBand="1"/>
       </w:tblPr>
       <w:tblGrid>
-        <w:gridCol w:w="1380"/>
-        <w:gridCol w:w="2605"/>
+        <w:gridCol w:w="2093"/>
+        <w:gridCol w:w="2068"/>
         <w:gridCol w:w="1218"/>
         <w:gridCol w:w="1367"/>
         <w:gridCol w:w="1186"/>
@@ -15341,7 +15341,7 @@
         </w:trPr>
         <w:tc>
           <w:tcPr>
-            <w:tcW w:w="9332" w:type="dxa"/>
+            <w:tcW w:w="9508" w:type="dxa"/>
             <w:gridSpan w:val="6"/>
             <w:tcBorders>
               <w:left w:val="nil"/>
@@ -15453,7 +15453,7 @@
         </w:trPr>
         <w:tc>
           <w:tcPr>
-            <w:tcW w:w="1384" w:type="dxa"/>
+            <w:tcW w:w="2093" w:type="dxa"/>
             <w:tcBorders>
               <w:top w:val="single" w:sz="4" w:space="0" w:color="auto"/>
               <w:left w:val="nil"/>
@@ -15485,7 +15485,7 @@
         </w:tc>
         <w:tc>
           <w:tcPr>
-            <w:tcW w:w="2607" w:type="dxa"/>
+            <w:tcW w:w="2068" w:type="dxa"/>
             <w:tcBorders>
               <w:top w:val="single" w:sz="4" w:space="0" w:color="auto"/>
               <w:left w:val="nil"/>
@@ -15518,7 +15518,7 @@
         </w:tc>
         <w:tc>
           <w:tcPr>
-            <w:tcW w:w="1220" w:type="dxa"/>
+            <w:tcW w:w="1218" w:type="dxa"/>
             <w:tcBorders>
               <w:top w:val="single" w:sz="4" w:space="0" w:color="auto"/>
               <w:left w:val="nil"/>
@@ -15551,7 +15551,7 @@
         </w:tc>
         <w:tc>
           <w:tcPr>
-            <w:tcW w:w="1373" w:type="dxa"/>
+            <w:tcW w:w="1367" w:type="dxa"/>
             <w:tcBorders>
               <w:top w:val="single" w:sz="4" w:space="0" w:color="auto"/>
               <w:left w:val="nil"/>
@@ -15604,7 +15604,7 @@
         </w:tc>
         <w:tc>
           <w:tcPr>
-            <w:tcW w:w="1188" w:type="dxa"/>
+            <w:tcW w:w="1186" w:type="dxa"/>
             <w:tcBorders>
               <w:top w:val="single" w:sz="4" w:space="0" w:color="auto"/>
               <w:left w:val="nil"/>
@@ -15657,7 +15657,7 @@
         </w:tc>
         <w:tc>
           <w:tcPr>
-            <w:tcW w:w="1560" w:type="dxa"/>
+            <w:tcW w:w="1576" w:type="dxa"/>
             <w:tcBorders>
               <w:top w:val="single" w:sz="4" w:space="0" w:color="auto"/>
               <w:left w:val="nil"/>
@@ -15715,7 +15715,7 @@
         </w:trPr>
         <w:tc>
           <w:tcPr>
-            <w:tcW w:w="1384" w:type="dxa"/>
+            <w:tcW w:w="2093" w:type="dxa"/>
             <w:vMerge w:val="restart"/>
             <w:tcBorders>
               <w:top w:val="single" w:sz="4" w:space="0" w:color="auto"/>
@@ -15741,11 +15741,19 @@
               </w:rPr>
               <w:t>Distance to glades</w:t>
             </w:r>
-          </w:p>
-        </w:tc>
-        <w:tc>
-          <w:tcPr>
-            <w:tcW w:w="2607" w:type="dxa"/>
+            <w:r>
+              <w:rPr>
+                <w:rFonts w:ascii="Times New Roman" w:hAnsi="Times New Roman" w:cs="Times New Roman"/>
+                <w:sz w:val="24"/>
+                <w:szCs w:val="24"/>
+              </w:rPr>
+              <w:t xml:space="preserve"> (24h)</w:t>
+            </w:r>
+          </w:p>
+        </w:tc>
+        <w:tc>
+          <w:tcPr>
+            <w:tcW w:w="2068" w:type="dxa"/>
             <w:tcBorders>
               <w:top w:val="single" w:sz="4" w:space="0" w:color="auto"/>
               <w:left w:val="nil"/>
@@ -15776,7 +15784,7 @@
         </w:tc>
         <w:tc>
           <w:tcPr>
-            <w:tcW w:w="1220" w:type="dxa"/>
+            <w:tcW w:w="1218" w:type="dxa"/>
             <w:tcBorders>
               <w:top w:val="single" w:sz="4" w:space="0" w:color="auto"/>
               <w:left w:val="nil"/>
@@ -15801,13 +15809,21 @@
                 <w:sz w:val="24"/>
                 <w:szCs w:val="24"/>
               </w:rPr>
-              <w:t>0.0011</w:t>
-            </w:r>
-          </w:p>
-        </w:tc>
-        <w:tc>
-          <w:tcPr>
-            <w:tcW w:w="1373" w:type="dxa"/>
+              <w:t>0.</w:t>
+            </w:r>
+            <w:r>
+              <w:rPr>
+                <w:rFonts w:ascii="Times New Roman" w:hAnsi="Times New Roman" w:cs="Times New Roman"/>
+                <w:sz w:val="24"/>
+                <w:szCs w:val="24"/>
+              </w:rPr>
+              <w:t>13</w:t>
+            </w:r>
+          </w:p>
+        </w:tc>
+        <w:tc>
+          <w:tcPr>
+            <w:tcW w:w="1367" w:type="dxa"/>
             <w:tcBorders>
               <w:top w:val="single" w:sz="4" w:space="0" w:color="auto"/>
               <w:left w:val="nil"/>
@@ -15832,13 +15848,21 @@
                 <w:sz w:val="24"/>
                 <w:szCs w:val="24"/>
               </w:rPr>
-              <w:t>0.0005</w:t>
-            </w:r>
-          </w:p>
-        </w:tc>
-        <w:tc>
-          <w:tcPr>
-            <w:tcW w:w="1188" w:type="dxa"/>
+              <w:t>0.</w:t>
+            </w:r>
+            <w:r>
+              <w:rPr>
+                <w:rFonts w:ascii="Times New Roman" w:hAnsi="Times New Roman" w:cs="Times New Roman"/>
+                <w:sz w:val="24"/>
+                <w:szCs w:val="24"/>
+              </w:rPr>
+              <w:t>06</w:t>
+            </w:r>
+          </w:p>
+        </w:tc>
+        <w:tc>
+          <w:tcPr>
+            <w:tcW w:w="1186" w:type="dxa"/>
             <w:tcBorders>
               <w:top w:val="single" w:sz="4" w:space="0" w:color="auto"/>
               <w:left w:val="nil"/>
@@ -15863,13 +15887,21 @@
                 <w:sz w:val="24"/>
                 <w:szCs w:val="24"/>
               </w:rPr>
-              <w:t>0.0002</w:t>
-            </w:r>
-          </w:p>
-        </w:tc>
-        <w:tc>
-          <w:tcPr>
-            <w:tcW w:w="1560" w:type="dxa"/>
+              <w:t>0.</w:t>
+            </w:r>
+            <w:r>
+              <w:rPr>
+                <w:rFonts w:ascii="Times New Roman" w:hAnsi="Times New Roman" w:cs="Times New Roman"/>
+                <w:sz w:val="24"/>
+                <w:szCs w:val="24"/>
+              </w:rPr>
+              <w:t>2</w:t>
+            </w:r>
+          </w:p>
+        </w:tc>
+        <w:tc>
+          <w:tcPr>
+            <w:tcW w:w="1576" w:type="dxa"/>
             <w:tcBorders>
               <w:top w:val="single" w:sz="4" w:space="0" w:color="auto"/>
               <w:left w:val="nil"/>
@@ -15913,7 +15945,7 @@
         </w:trPr>
         <w:tc>
           <w:tcPr>
-            <w:tcW w:w="1384" w:type="dxa"/>
+            <w:tcW w:w="2093" w:type="dxa"/>
             <w:vMerge/>
             <w:tcBorders>
               <w:left w:val="nil"/>
@@ -15935,7 +15967,7 @@
         </w:tc>
         <w:tc>
           <w:tcPr>
-            <w:tcW w:w="2607" w:type="dxa"/>
+            <w:tcW w:w="2068" w:type="dxa"/>
             <w:vAlign w:val="center"/>
             <w:hideMark/>
           </w:tcPr>
@@ -15958,11 +15990,20 @@
               </w:rPr>
               <w:t>Rainfall</w:t>
             </w:r>
-          </w:p>
-        </w:tc>
-        <w:tc>
-          <w:tcPr>
-            <w:tcW w:w="1220" w:type="dxa"/>
+            <w:r>
+              <w:rPr>
+                <w:rFonts w:ascii="Times New Roman" w:hAnsi="Times New Roman" w:cs="Times New Roman"/>
+                <w:b/>
+                <w:sz w:val="24"/>
+                <w:szCs w:val="24"/>
+              </w:rPr>
+              <w:t xml:space="preserve"> (mm)</w:t>
+            </w:r>
+          </w:p>
+        </w:tc>
+        <w:tc>
+          <w:tcPr>
+            <w:tcW w:w="1218" w:type="dxa"/>
             <w:vAlign w:val="center"/>
             <w:hideMark/>
           </w:tcPr>
@@ -15992,13 +16033,22 @@
                 <w:sz w:val="24"/>
                 <w:szCs w:val="24"/>
               </w:rPr>
-              <w:t>0.000027</w:t>
-            </w:r>
-          </w:p>
-        </w:tc>
-        <w:tc>
-          <w:tcPr>
-            <w:tcW w:w="1373" w:type="dxa"/>
+              <w:t>0.00</w:t>
+            </w:r>
+            <w:r>
+              <w:rPr>
+                <w:rFonts w:ascii="Times New Roman" w:hAnsi="Times New Roman" w:cs="Times New Roman"/>
+                <w:b/>
+                <w:sz w:val="24"/>
+                <w:szCs w:val="24"/>
+              </w:rPr>
+              <w:t>30</w:t>
+            </w:r>
+          </w:p>
+        </w:tc>
+        <w:tc>
+          <w:tcPr>
+            <w:tcW w:w="1367" w:type="dxa"/>
             <w:vAlign w:val="center"/>
             <w:hideMark/>
           </w:tcPr>
@@ -16028,13 +16078,22 @@
                 <w:sz w:val="24"/>
                 <w:szCs w:val="24"/>
               </w:rPr>
-              <w:t>0003</w:t>
-            </w:r>
-          </w:p>
-        </w:tc>
-        <w:tc>
-          <w:tcPr>
-            <w:tcW w:w="1188" w:type="dxa"/>
+              <w:t>0</w:t>
+            </w:r>
+            <w:r>
+              <w:rPr>
+                <w:rFonts w:ascii="Times New Roman" w:hAnsi="Times New Roman" w:cs="Times New Roman"/>
+                <w:b/>
+                <w:sz w:val="24"/>
+                <w:szCs w:val="24"/>
+              </w:rPr>
+              <w:t>4</w:t>
+            </w:r>
+          </w:p>
+        </w:tc>
+        <w:tc>
+          <w:tcPr>
+            <w:tcW w:w="1186" w:type="dxa"/>
             <w:vAlign w:val="center"/>
             <w:hideMark/>
           </w:tcPr>
@@ -16064,13 +16123,13 @@
                 <w:sz w:val="24"/>
                 <w:szCs w:val="24"/>
               </w:rPr>
-              <w:t>002</w:t>
-            </w:r>
-          </w:p>
-        </w:tc>
-        <w:tc>
-          <w:tcPr>
-            <w:tcW w:w="1560" w:type="dxa"/>
+              <w:t>2</w:t>
+            </w:r>
+          </w:p>
+        </w:tc>
+        <w:tc>
+          <w:tcPr>
+            <w:tcW w:w="1576" w:type="dxa"/>
             <w:vAlign w:val="center"/>
             <w:hideMark/>
           </w:tcPr>
@@ -16102,55 +16161,37 @@
         </w:trPr>
         <w:tc>
           <w:tcPr>
-            <w:tcW w:w="1384" w:type="dxa"/>
+            <w:tcW w:w="2093" w:type="dxa"/>
             <w:vMerge w:val="restart"/>
             <w:tcBorders>
               <w:top w:val="single" w:sz="4" w:space="0" w:color="BFBFBF" w:themeColor="background1" w:themeShade="BF"/>
               <w:left w:val="nil"/>
-              <w:bottom w:val="single" w:sz="4" w:space="0" w:color="BFBFBF" w:themeColor="background1" w:themeShade="BF"/>
-              <w:right w:val="nil"/>
-            </w:tcBorders>
-            <w:vAlign w:val="center"/>
-            <w:hideMark/>
-          </w:tcPr>
-          <w:p>
-            <w:pPr>
-              <w:rPr>
-                <w:rFonts w:ascii="Times New Roman" w:hAnsi="Times New Roman" w:cs="Times New Roman"/>
-                <w:sz w:val="24"/>
-                <w:szCs w:val="24"/>
-              </w:rPr>
-            </w:pPr>
-            <w:r>
-              <w:rPr>
-                <w:rFonts w:ascii="Times New Roman" w:hAnsi="Times New Roman" w:cs="Times New Roman"/>
-                <w:sz w:val="24"/>
-                <w:szCs w:val="24"/>
-              </w:rPr>
-              <w:t>Duration</w:t>
-            </w:r>
-          </w:p>
-          <w:p>
-            <w:pPr>
-              <w:rPr>
-                <w:rFonts w:ascii="Times New Roman" w:hAnsi="Times New Roman" w:cs="Times New Roman"/>
-                <w:sz w:val="24"/>
-                <w:szCs w:val="24"/>
-              </w:rPr>
-            </w:pPr>
-            <w:r>
-              <w:rPr>
-                <w:rFonts w:ascii="Times New Roman" w:hAnsi="Times New Roman" w:cs="Times New Roman"/>
-                <w:sz w:val="24"/>
-                <w:szCs w:val="24"/>
-              </w:rPr>
-              <w:t>(minutes)</w:t>
-            </w:r>
-          </w:p>
-        </w:tc>
-        <w:tc>
-          <w:tcPr>
-            <w:tcW w:w="2607" w:type="dxa"/>
+              <w:right w:val="nil"/>
+            </w:tcBorders>
+            <w:vAlign w:val="center"/>
+            <w:hideMark/>
+          </w:tcPr>
+          <w:p>
+            <w:pPr>
+              <w:rPr>
+                <w:rFonts w:ascii="Times New Roman" w:hAnsi="Times New Roman" w:cs="Times New Roman"/>
+                <w:sz w:val="24"/>
+                <w:szCs w:val="24"/>
+              </w:rPr>
+            </w:pPr>
+            <w:r>
+              <w:rPr>
+                <w:rFonts w:ascii="Times New Roman" w:hAnsi="Times New Roman" w:cs="Times New Roman"/>
+                <w:sz w:val="24"/>
+                <w:szCs w:val="24"/>
+              </w:rPr>
+              <w:t>Distance to glades (day)</w:t>
+            </w:r>
+          </w:p>
+        </w:tc>
+        <w:tc>
+          <w:tcPr>
+            <w:tcW w:w="2068" w:type="dxa"/>
             <w:tcBorders>
               <w:top w:val="single" w:sz="4" w:space="0" w:color="BFBFBF" w:themeColor="background1" w:themeShade="BF"/>
               <w:left w:val="nil"/>
@@ -16181,7 +16222,7 @@
         </w:tc>
         <w:tc>
           <w:tcPr>
-            <w:tcW w:w="1220" w:type="dxa"/>
+            <w:tcW w:w="1218" w:type="dxa"/>
             <w:tcBorders>
               <w:top w:val="single" w:sz="4" w:space="0" w:color="BFBFBF" w:themeColor="background1" w:themeShade="BF"/>
               <w:left w:val="nil"/>
@@ -16206,21 +16247,13 @@
                 <w:sz w:val="24"/>
                 <w:szCs w:val="24"/>
               </w:rPr>
-              <w:t>220.05</w:t>
-            </w:r>
-            <w:r>
-              <w:rPr>
-                <w:rFonts w:ascii="Times New Roman" w:hAnsi="Times New Roman" w:cs="Times New Roman"/>
-                <w:sz w:val="24"/>
-                <w:szCs w:val="24"/>
-              </w:rPr>
-              <w:t>7</w:t>
-            </w:r>
-          </w:p>
-        </w:tc>
-        <w:tc>
-          <w:tcPr>
-            <w:tcW w:w="1373" w:type="dxa"/>
+              <w:t>0.12</w:t>
+            </w:r>
+          </w:p>
+        </w:tc>
+        <w:tc>
+          <w:tcPr>
+            <w:tcW w:w="1367" w:type="dxa"/>
             <w:tcBorders>
               <w:top w:val="single" w:sz="4" w:space="0" w:color="BFBFBF" w:themeColor="background1" w:themeShade="BF"/>
               <w:left w:val="nil"/>
@@ -16245,13 +16278,13 @@
                 <w:sz w:val="24"/>
                 <w:szCs w:val="24"/>
               </w:rPr>
-              <w:t>198.78</w:t>
-            </w:r>
-          </w:p>
-        </w:tc>
-        <w:tc>
-          <w:tcPr>
-            <w:tcW w:w="1188" w:type="dxa"/>
+              <w:t>0.04</w:t>
+            </w:r>
+          </w:p>
+        </w:tc>
+        <w:tc>
+          <w:tcPr>
+            <w:tcW w:w="1186" w:type="dxa"/>
             <w:tcBorders>
               <w:top w:val="single" w:sz="4" w:space="0" w:color="BFBFBF" w:themeColor="background1" w:themeShade="BF"/>
               <w:left w:val="nil"/>
@@ -16276,13 +16309,13 @@
                 <w:sz w:val="24"/>
                 <w:szCs w:val="24"/>
               </w:rPr>
-              <w:t>241.33</w:t>
-            </w:r>
-          </w:p>
-        </w:tc>
-        <w:tc>
-          <w:tcPr>
-            <w:tcW w:w="1560" w:type="dxa"/>
+              <w:t>0.2</w:t>
+            </w:r>
+          </w:p>
+        </w:tc>
+        <w:tc>
+          <w:tcPr>
+            <w:tcW w:w="1576" w:type="dxa"/>
             <w:tcBorders>
               <w:top w:val="single" w:sz="4" w:space="0" w:color="BFBFBF" w:themeColor="background1" w:themeShade="BF"/>
               <w:left w:val="nil"/>
@@ -16294,28 +16327,25 @@
           </w:tcPr>
           <w:p>
             <w:pPr>
-              <w:jc w:val="center"/>
-              <w:rPr>
-                <w:rFonts w:ascii="Times New Roman" w:hAnsi="Times New Roman" w:cs="Times New Roman"/>
-                <w:sz w:val="24"/>
-                <w:szCs w:val="24"/>
-              </w:rPr>
-            </w:pPr>
-            <w:r>
-              <w:rPr>
-                <w:rFonts w:ascii="Times New Roman" w:hAnsi="Times New Roman" w:cs="Times New Roman"/>
-                <w:sz w:val="24"/>
-                <w:szCs w:val="24"/>
-              </w:rPr>
-              <w:t>—</w:t>
-            </w:r>
-            <w:r>
-              <w:rPr>
-                <w:rFonts w:ascii="Times New Roman" w:hAnsi="Times New Roman" w:cs="Times New Roman"/>
-                <w:sz w:val="24"/>
-                <w:szCs w:val="24"/>
-              </w:rPr>
-              <w:t xml:space="preserve"> (4)</w:t>
+              <w:pStyle w:val="ListParagraph"/>
+              <w:numPr>
+                <w:ilvl w:val="0"/>
+                <w:numId w:val="4"/>
+              </w:numPr>
+              <w:jc w:val="center"/>
+              <w:rPr>
+                <w:rFonts w:ascii="Times New Roman" w:hAnsi="Times New Roman" w:cs="Times New Roman"/>
+                <w:sz w:val="24"/>
+                <w:szCs w:val="24"/>
+              </w:rPr>
+            </w:pPr>
+            <w:r>
+              <w:rPr>
+                <w:rFonts w:ascii="Times New Roman" w:hAnsi="Times New Roman" w:cs="Times New Roman"/>
+                <w:sz w:val="24"/>
+                <w:szCs w:val="24"/>
+              </w:rPr>
+              <w:t>(1)</w:t>
             </w:r>
           </w:p>
         </w:tc>
@@ -16326,10 +16356,9 @@
         </w:trPr>
         <w:tc>
           <w:tcPr>
-            <w:tcW w:w="1384" w:type="dxa"/>
+            <w:tcW w:w="2093" w:type="dxa"/>
             <w:vMerge/>
             <w:tcBorders>
-              <w:top w:val="single" w:sz="4" w:space="0" w:color="BFBFBF" w:themeColor="background1" w:themeShade="BF"/>
               <w:left w:val="nil"/>
               <w:bottom w:val="single" w:sz="4" w:space="0" w:color="BFBFBF" w:themeColor="background1" w:themeShade="BF"/>
               <w:right w:val="nil"/>
@@ -16349,47 +16378,68 @@
         </w:tc>
         <w:tc>
           <w:tcPr>
-            <w:tcW w:w="2607" w:type="dxa"/>
-            <w:vAlign w:val="center"/>
-            <w:hideMark/>
-          </w:tcPr>
-          <w:p>
-            <w:pPr>
-              <w:jc w:val="center"/>
-              <w:rPr>
-                <w:rFonts w:ascii="Times New Roman" w:hAnsi="Times New Roman" w:cs="Times New Roman"/>
-                <w:sz w:val="24"/>
-                <w:szCs w:val="24"/>
-              </w:rPr>
-            </w:pPr>
-            <w:r>
-              <w:rPr>
-                <w:rFonts w:ascii="Times New Roman" w:hAnsi="Times New Roman" w:cs="Times New Roman"/>
-                <w:sz w:val="24"/>
-                <w:szCs w:val="24"/>
-              </w:rPr>
-              <w:t>Denning (Yes)</w:t>
-            </w:r>
-          </w:p>
-        </w:tc>
-        <w:tc>
-          <w:tcPr>
-            <w:tcW w:w="1220" w:type="dxa"/>
-            <w:vAlign w:val="center"/>
-            <w:hideMark/>
-          </w:tcPr>
-          <w:p>
-            <w:pPr>
-              <w:jc w:val="center"/>
-              <w:rPr>
-                <w:rFonts w:ascii="Times New Roman" w:hAnsi="Times New Roman" w:cs="Times New Roman"/>
-                <w:sz w:val="24"/>
-                <w:szCs w:val="24"/>
-              </w:rPr>
-            </w:pPr>
-            <w:r>
-              <w:rPr>
-                <w:rFonts w:ascii="Times New Roman" w:hAnsi="Times New Roman" w:cs="Times New Roman"/>
+            <w:tcW w:w="2068" w:type="dxa"/>
+            <w:vAlign w:val="center"/>
+            <w:hideMark/>
+          </w:tcPr>
+          <w:p>
+            <w:pPr>
+              <w:jc w:val="center"/>
+              <w:rPr>
+                <w:rFonts w:ascii="Times New Roman" w:hAnsi="Times New Roman" w:cs="Times New Roman"/>
+                <w:sz w:val="24"/>
+                <w:szCs w:val="24"/>
+              </w:rPr>
+            </w:pPr>
+            <w:r>
+              <w:rPr>
+                <w:rFonts w:ascii="Times New Roman" w:hAnsi="Times New Roman" w:cs="Times New Roman"/>
+                <w:b/>
+                <w:sz w:val="24"/>
+                <w:szCs w:val="24"/>
+              </w:rPr>
+              <w:t>Rainfall</w:t>
+            </w:r>
+            <w:r>
+              <w:rPr>
+                <w:rFonts w:ascii="Times New Roman" w:hAnsi="Times New Roman" w:cs="Times New Roman"/>
+                <w:b/>
+                <w:sz w:val="24"/>
+                <w:szCs w:val="24"/>
+              </w:rPr>
+              <w:t xml:space="preserve"> </w:t>
+            </w:r>
+            <w:r>
+              <w:rPr>
+                <w:rFonts w:ascii="Times New Roman" w:hAnsi="Times New Roman" w:cs="Times New Roman"/>
+                <w:b/>
+                <w:sz w:val="24"/>
+                <w:szCs w:val="24"/>
+              </w:rPr>
+              <w:t>(mm)</w:t>
+            </w:r>
+          </w:p>
+        </w:tc>
+        <w:tc>
+          <w:tcPr>
+            <w:tcW w:w="1218" w:type="dxa"/>
+            <w:vAlign w:val="center"/>
+            <w:hideMark/>
+          </w:tcPr>
+          <w:p>
+            <w:pPr>
+              <w:jc w:val="center"/>
+              <w:rPr>
+                <w:rFonts w:ascii="Times New Roman" w:hAnsi="Times New Roman" w:cs="Times New Roman"/>
+                <w:b/>
+                <w:sz w:val="24"/>
+                <w:szCs w:val="24"/>
+              </w:rPr>
+            </w:pPr>
+            <w:r>
+              <w:rPr>
+                <w:rFonts w:ascii="Times New Roman" w:hAnsi="Times New Roman" w:cs="Times New Roman"/>
+                <w:b/>
                 <w:sz w:val="24"/>
                 <w:szCs w:val="24"/>
               </w:rPr>
@@ -16398,31 +16448,61 @@
             <w:r>
               <w:rPr>
                 <w:rFonts w:ascii="Times New Roman" w:hAnsi="Times New Roman" w:cs="Times New Roman"/>
-                <w:sz w:val="24"/>
-                <w:szCs w:val="24"/>
-              </w:rPr>
-              <w:t>57.48</w:t>
-            </w:r>
-          </w:p>
-        </w:tc>
-        <w:tc>
-          <w:tcPr>
-            <w:tcW w:w="1373" w:type="dxa"/>
-            <w:vAlign w:val="center"/>
-            <w:hideMark/>
-          </w:tcPr>
-          <w:p>
-            <w:pPr>
-              <w:jc w:val="center"/>
-              <w:rPr>
-                <w:rFonts w:ascii="Times New Roman" w:hAnsi="Times New Roman" w:cs="Times New Roman"/>
-                <w:sz w:val="24"/>
-                <w:szCs w:val="24"/>
-              </w:rPr>
-            </w:pPr>
-            <w:r>
-              <w:rPr>
-                <w:rFonts w:ascii="Times New Roman" w:hAnsi="Times New Roman" w:cs="Times New Roman"/>
+                <w:b/>
+                <w:sz w:val="24"/>
+                <w:szCs w:val="24"/>
+              </w:rPr>
+              <w:t>0.0039</w:t>
+            </w:r>
+          </w:p>
+        </w:tc>
+        <w:tc>
+          <w:tcPr>
+            <w:tcW w:w="1367" w:type="dxa"/>
+            <w:vAlign w:val="center"/>
+            <w:hideMark/>
+          </w:tcPr>
+          <w:p>
+            <w:pPr>
+              <w:jc w:val="center"/>
+              <w:rPr>
+                <w:rFonts w:ascii="Times New Roman" w:hAnsi="Times New Roman" w:cs="Times New Roman"/>
+                <w:b/>
+                <w:sz w:val="24"/>
+                <w:szCs w:val="24"/>
+              </w:rPr>
+            </w:pPr>
+            <w:r>
+              <w:rPr>
+                <w:rFonts w:ascii="Times New Roman" w:hAnsi="Times New Roman" w:cs="Times New Roman"/>
+                <w:b/>
+                <w:sz w:val="24"/>
+                <w:szCs w:val="24"/>
+              </w:rPr>
+              <w:t>-0.005</w:t>
+            </w:r>
+          </w:p>
+        </w:tc>
+        <w:tc>
+          <w:tcPr>
+            <w:tcW w:w="1186" w:type="dxa"/>
+            <w:vAlign w:val="center"/>
+            <w:hideMark/>
+          </w:tcPr>
+          <w:p>
+            <w:pPr>
+              <w:jc w:val="center"/>
+              <w:rPr>
+                <w:rFonts w:ascii="Times New Roman" w:hAnsi="Times New Roman" w:cs="Times New Roman"/>
+                <w:b/>
+                <w:sz w:val="24"/>
+                <w:szCs w:val="24"/>
+              </w:rPr>
+            </w:pPr>
+            <w:r>
+              <w:rPr>
+                <w:rFonts w:ascii="Times New Roman" w:hAnsi="Times New Roman" w:cs="Times New Roman"/>
+                <w:b/>
                 <w:sz w:val="24"/>
                 <w:szCs w:val="24"/>
               </w:rPr>
@@ -16431,76 +16511,38 @@
             <w:r>
               <w:rPr>
                 <w:rFonts w:ascii="Times New Roman" w:hAnsi="Times New Roman" w:cs="Times New Roman"/>
-                <w:sz w:val="24"/>
-                <w:szCs w:val="24"/>
-              </w:rPr>
-              <w:t>137.38</w:t>
-            </w:r>
-          </w:p>
-        </w:tc>
-        <w:tc>
-          <w:tcPr>
-            <w:tcW w:w="1188" w:type="dxa"/>
-            <w:vAlign w:val="center"/>
-            <w:hideMark/>
-          </w:tcPr>
-          <w:p>
-            <w:pPr>
-              <w:jc w:val="center"/>
-              <w:rPr>
-                <w:rFonts w:ascii="Times New Roman" w:hAnsi="Times New Roman" w:cs="Times New Roman"/>
-                <w:sz w:val="24"/>
-                <w:szCs w:val="24"/>
-              </w:rPr>
-            </w:pPr>
-            <w:r>
-              <w:rPr>
-                <w:rFonts w:ascii="Times New Roman" w:hAnsi="Times New Roman" w:cs="Times New Roman"/>
-                <w:sz w:val="24"/>
-                <w:szCs w:val="24"/>
-              </w:rPr>
-              <w:t>22.41</w:t>
-            </w:r>
-          </w:p>
-        </w:tc>
-        <w:tc>
-          <w:tcPr>
-            <w:tcW w:w="1560" w:type="dxa"/>
-            <w:vAlign w:val="center"/>
-            <w:hideMark/>
-          </w:tcPr>
-          <w:p>
-            <w:pPr>
-              <w:jc w:val="center"/>
-              <w:rPr>
-                <w:rFonts w:ascii="Times New Roman" w:hAnsi="Times New Roman" w:cs="Times New Roman"/>
-                <w:sz w:val="24"/>
-                <w:szCs w:val="24"/>
-              </w:rPr>
-            </w:pPr>
-            <w:r>
-              <w:rPr>
-                <w:rFonts w:ascii="Times New Roman" w:hAnsi="Times New Roman" w:cs="Times New Roman"/>
-                <w:sz w:val="24"/>
-                <w:szCs w:val="24"/>
-              </w:rPr>
-              <w:t>1.00 (</w:t>
-            </w:r>
-            <w:r>
-              <w:rPr>
-                <w:rFonts w:ascii="Times New Roman" w:hAnsi="Times New Roman" w:cs="Times New Roman"/>
-                <w:sz w:val="24"/>
-                <w:szCs w:val="24"/>
-              </w:rPr>
-              <w:t>4</w:t>
-            </w:r>
-            <w:r>
-              <w:rPr>
-                <w:rFonts w:ascii="Times New Roman" w:hAnsi="Times New Roman" w:cs="Times New Roman"/>
-                <w:sz w:val="24"/>
-                <w:szCs w:val="24"/>
-              </w:rPr>
-              <w:t>)</w:t>
+                <w:b/>
+                <w:sz w:val="24"/>
+                <w:szCs w:val="24"/>
+              </w:rPr>
+              <w:t>0.003</w:t>
+            </w:r>
+          </w:p>
+        </w:tc>
+        <w:tc>
+          <w:tcPr>
+            <w:tcW w:w="1576" w:type="dxa"/>
+            <w:vAlign w:val="center"/>
+            <w:hideMark/>
+          </w:tcPr>
+          <w:p>
+            <w:pPr>
+              <w:jc w:val="center"/>
+              <w:rPr>
+                <w:rFonts w:ascii="Times New Roman" w:hAnsi="Times New Roman" w:cs="Times New Roman"/>
+                <w:b/>
+                <w:sz w:val="24"/>
+                <w:szCs w:val="24"/>
+              </w:rPr>
+            </w:pPr>
+            <w:r>
+              <w:rPr>
+                <w:rFonts w:ascii="Times New Roman" w:hAnsi="Times New Roman" w:cs="Times New Roman"/>
+                <w:b/>
+                <w:sz w:val="24"/>
+                <w:szCs w:val="24"/>
+              </w:rPr>
+              <w:t>0.99(1)</w:t>
             </w:r>
           </w:p>
         </w:tc>
@@ -16511,186 +16553,190 @@
         </w:trPr>
         <w:tc>
           <w:tcPr>
-            <w:tcW w:w="1384" w:type="dxa"/>
-            <w:vMerge/>
+            <w:tcW w:w="2093" w:type="dxa"/>
             <w:tcBorders>
               <w:top w:val="single" w:sz="4" w:space="0" w:color="BFBFBF" w:themeColor="background1" w:themeShade="BF"/>
               <w:left w:val="nil"/>
-              <w:bottom w:val="single" w:sz="4" w:space="0" w:color="BFBFBF" w:themeColor="background1" w:themeShade="BF"/>
-              <w:right w:val="nil"/>
-            </w:tcBorders>
-            <w:vAlign w:val="center"/>
-            <w:hideMark/>
-          </w:tcPr>
-          <w:p>
-            <w:pPr>
-              <w:rPr>
-                <w:rFonts w:ascii="Times New Roman" w:hAnsi="Times New Roman" w:cs="Times New Roman"/>
-                <w:sz w:val="24"/>
-                <w:szCs w:val="24"/>
-              </w:rPr>
-            </w:pPr>
-          </w:p>
-        </w:tc>
-        <w:tc>
-          <w:tcPr>
-            <w:tcW w:w="2607" w:type="dxa"/>
-            <w:vAlign w:val="center"/>
-            <w:hideMark/>
-          </w:tcPr>
-          <w:p>
-            <w:pPr>
-              <w:jc w:val="center"/>
-              <w:rPr>
-                <w:rFonts w:ascii="Times New Roman" w:hAnsi="Times New Roman" w:cs="Times New Roman"/>
-                <w:sz w:val="24"/>
-                <w:szCs w:val="24"/>
-              </w:rPr>
-            </w:pPr>
-            <w:r>
-              <w:rPr>
-                <w:rFonts w:ascii="Times New Roman" w:hAnsi="Times New Roman" w:cs="Times New Roman"/>
-                <w:sz w:val="24"/>
-                <w:szCs w:val="24"/>
-              </w:rPr>
-              <w:t>Moonlight before</w:t>
-            </w:r>
-          </w:p>
-        </w:tc>
-        <w:tc>
-          <w:tcPr>
-            <w:tcW w:w="1220" w:type="dxa"/>
-            <w:vAlign w:val="center"/>
-            <w:hideMark/>
-          </w:tcPr>
-          <w:p>
-            <w:pPr>
-              <w:jc w:val="center"/>
-              <w:rPr>
-                <w:rFonts w:ascii="Times New Roman" w:hAnsi="Times New Roman" w:cs="Times New Roman"/>
-                <w:sz w:val="24"/>
-                <w:szCs w:val="24"/>
-              </w:rPr>
-            </w:pPr>
-            <w:r>
-              <w:rPr>
-                <w:rFonts w:ascii="Times New Roman" w:hAnsi="Times New Roman" w:cs="Times New Roman"/>
-                <w:sz w:val="24"/>
-                <w:szCs w:val="24"/>
-              </w:rPr>
-              <w:t>0.054</w:t>
-            </w:r>
-          </w:p>
-        </w:tc>
-        <w:tc>
-          <w:tcPr>
-            <w:tcW w:w="1373" w:type="dxa"/>
-            <w:vAlign w:val="center"/>
-            <w:hideMark/>
-          </w:tcPr>
-          <w:p>
-            <w:pPr>
-              <w:jc w:val="center"/>
-              <w:rPr>
-                <w:rFonts w:ascii="Times New Roman" w:hAnsi="Times New Roman" w:cs="Times New Roman"/>
-                <w:sz w:val="24"/>
-                <w:szCs w:val="24"/>
-              </w:rPr>
-            </w:pPr>
-            <w:r>
-              <w:rPr>
-                <w:rFonts w:ascii="Times New Roman" w:hAnsi="Times New Roman" w:cs="Times New Roman"/>
-                <w:sz w:val="24"/>
-                <w:szCs w:val="24"/>
-              </w:rPr>
-              <w:t>-0.24</w:t>
-            </w:r>
-          </w:p>
-        </w:tc>
-        <w:tc>
-          <w:tcPr>
-            <w:tcW w:w="1188" w:type="dxa"/>
-            <w:vAlign w:val="center"/>
-            <w:hideMark/>
-          </w:tcPr>
-          <w:p>
-            <w:pPr>
-              <w:jc w:val="center"/>
-              <w:rPr>
-                <w:rFonts w:ascii="Times New Roman" w:hAnsi="Times New Roman" w:cs="Times New Roman"/>
-                <w:sz w:val="24"/>
-                <w:szCs w:val="24"/>
-              </w:rPr>
-            </w:pPr>
-            <w:r>
-              <w:rPr>
-                <w:rFonts w:ascii="Times New Roman" w:hAnsi="Times New Roman" w:cs="Times New Roman"/>
-                <w:sz w:val="24"/>
-                <w:szCs w:val="24"/>
-              </w:rPr>
-              <w:t>0.35</w:t>
-            </w:r>
-          </w:p>
-        </w:tc>
-        <w:tc>
-          <w:tcPr>
-            <w:tcW w:w="1560" w:type="dxa"/>
-            <w:tcBorders>
-              <w:top w:val="nil"/>
-              <w:left w:val="nil"/>
-              <w:right w:val="nil"/>
-            </w:tcBorders>
-            <w:vAlign w:val="center"/>
-            <w:hideMark/>
-          </w:tcPr>
-          <w:p>
-            <w:pPr>
-              <w:jc w:val="center"/>
-              <w:rPr>
-                <w:rFonts w:ascii="Times New Roman" w:hAnsi="Times New Roman" w:cs="Times New Roman"/>
-                <w:sz w:val="24"/>
-                <w:szCs w:val="24"/>
-              </w:rPr>
-            </w:pPr>
-            <w:r>
-              <w:rPr>
-                <w:rFonts w:ascii="Times New Roman" w:hAnsi="Times New Roman" w:cs="Times New Roman"/>
-                <w:sz w:val="24"/>
-                <w:szCs w:val="24"/>
-              </w:rPr>
-              <w:t>0.</w:t>
-            </w:r>
-            <w:r>
-              <w:rPr>
-                <w:rFonts w:ascii="Times New Roman" w:hAnsi="Times New Roman" w:cs="Times New Roman"/>
-                <w:sz w:val="24"/>
-                <w:szCs w:val="24"/>
-              </w:rPr>
-              <w:t>68</w:t>
-            </w:r>
-            <w:r>
-              <w:rPr>
-                <w:rFonts w:ascii="Times New Roman" w:hAnsi="Times New Roman" w:cs="Times New Roman"/>
-                <w:sz w:val="24"/>
-                <w:szCs w:val="24"/>
-              </w:rPr>
-              <w:t xml:space="preserve"> (</w:t>
-            </w:r>
-            <w:r>
-              <w:rPr>
-                <w:rFonts w:ascii="Times New Roman" w:hAnsi="Times New Roman" w:cs="Times New Roman"/>
-                <w:sz w:val="24"/>
-                <w:szCs w:val="24"/>
-              </w:rPr>
-              <w:t>2</w:t>
-            </w:r>
-            <w:r>
-              <w:rPr>
-                <w:rFonts w:ascii="Times New Roman" w:hAnsi="Times New Roman" w:cs="Times New Roman"/>
-                <w:sz w:val="24"/>
-                <w:szCs w:val="24"/>
-              </w:rPr>
-              <w:t>)</w:t>
+              <w:right w:val="nil"/>
+            </w:tcBorders>
+            <w:vAlign w:val="center"/>
+            <w:hideMark/>
+          </w:tcPr>
+          <w:p>
+            <w:pPr>
+              <w:rPr>
+                <w:rFonts w:ascii="Times New Roman" w:hAnsi="Times New Roman" w:cs="Times New Roman"/>
+                <w:sz w:val="24"/>
+                <w:szCs w:val="24"/>
+              </w:rPr>
+            </w:pPr>
+            <w:r>
+              <w:rPr>
+                <w:rFonts w:ascii="Times New Roman" w:hAnsi="Times New Roman" w:cs="Times New Roman"/>
+                <w:sz w:val="24"/>
+                <w:szCs w:val="24"/>
+              </w:rPr>
+              <w:t>Distance to glades (crepuscular)</w:t>
+            </w:r>
+          </w:p>
+        </w:tc>
+        <w:tc>
+          <w:tcPr>
+            <w:tcW w:w="2068" w:type="dxa"/>
+            <w:tcBorders>
+              <w:top w:val="single" w:sz="4" w:space="0" w:color="BFBFBF" w:themeColor="background1" w:themeShade="BF"/>
+              <w:left w:val="nil"/>
+              <w:bottom w:val="nil"/>
+              <w:right w:val="nil"/>
+            </w:tcBorders>
+            <w:vAlign w:val="center"/>
+            <w:hideMark/>
+          </w:tcPr>
+          <w:p>
+            <w:pPr>
+              <w:jc w:val="center"/>
+              <w:rPr>
+                <w:rFonts w:ascii="Times New Roman" w:hAnsi="Times New Roman" w:cs="Times New Roman"/>
+                <w:sz w:val="24"/>
+                <w:szCs w:val="24"/>
+              </w:rPr>
+            </w:pPr>
+            <w:r>
+              <w:rPr>
+                <w:rFonts w:ascii="Times New Roman" w:hAnsi="Times New Roman" w:cs="Times New Roman"/>
+                <w:sz w:val="24"/>
+                <w:szCs w:val="24"/>
+              </w:rPr>
+              <w:t>Intercept</w:t>
+            </w:r>
+          </w:p>
+        </w:tc>
+        <w:tc>
+          <w:tcPr>
+            <w:tcW w:w="1218" w:type="dxa"/>
+            <w:tcBorders>
+              <w:top w:val="single" w:sz="4" w:space="0" w:color="BFBFBF" w:themeColor="background1" w:themeShade="BF"/>
+              <w:left w:val="nil"/>
+              <w:bottom w:val="nil"/>
+              <w:right w:val="nil"/>
+            </w:tcBorders>
+            <w:vAlign w:val="center"/>
+            <w:hideMark/>
+          </w:tcPr>
+          <w:p>
+            <w:pPr>
+              <w:jc w:val="center"/>
+              <w:rPr>
+                <w:rFonts w:ascii="Times New Roman" w:hAnsi="Times New Roman" w:cs="Times New Roman"/>
+                <w:sz w:val="24"/>
+                <w:szCs w:val="24"/>
+              </w:rPr>
+            </w:pPr>
+            <w:r>
+              <w:rPr>
+                <w:rFonts w:ascii="Times New Roman" w:hAnsi="Times New Roman" w:cs="Times New Roman"/>
+                <w:sz w:val="24"/>
+                <w:szCs w:val="24"/>
+              </w:rPr>
+              <w:t>0.13</w:t>
+            </w:r>
+          </w:p>
+        </w:tc>
+        <w:tc>
+          <w:tcPr>
+            <w:tcW w:w="1367" w:type="dxa"/>
+            <w:tcBorders>
+              <w:top w:val="single" w:sz="4" w:space="0" w:color="BFBFBF" w:themeColor="background1" w:themeShade="BF"/>
+              <w:left w:val="nil"/>
+              <w:bottom w:val="nil"/>
+              <w:right w:val="nil"/>
+            </w:tcBorders>
+            <w:vAlign w:val="center"/>
+            <w:hideMark/>
+          </w:tcPr>
+          <w:p>
+            <w:pPr>
+              <w:jc w:val="center"/>
+              <w:rPr>
+                <w:rFonts w:ascii="Times New Roman" w:hAnsi="Times New Roman" w:cs="Times New Roman"/>
+                <w:sz w:val="24"/>
+                <w:szCs w:val="24"/>
+              </w:rPr>
+            </w:pPr>
+            <w:r>
+              <w:rPr>
+                <w:rFonts w:ascii="Times New Roman" w:hAnsi="Times New Roman" w:cs="Times New Roman"/>
+                <w:sz w:val="24"/>
+                <w:szCs w:val="24"/>
+              </w:rPr>
+              <w:t>0.04</w:t>
+            </w:r>
+          </w:p>
+        </w:tc>
+        <w:tc>
+          <w:tcPr>
+            <w:tcW w:w="1186" w:type="dxa"/>
+            <w:tcBorders>
+              <w:top w:val="single" w:sz="4" w:space="0" w:color="BFBFBF" w:themeColor="background1" w:themeShade="BF"/>
+              <w:left w:val="nil"/>
+              <w:bottom w:val="nil"/>
+              <w:right w:val="nil"/>
+            </w:tcBorders>
+            <w:vAlign w:val="center"/>
+            <w:hideMark/>
+          </w:tcPr>
+          <w:p>
+            <w:pPr>
+              <w:jc w:val="center"/>
+              <w:rPr>
+                <w:rFonts w:ascii="Times New Roman" w:hAnsi="Times New Roman" w:cs="Times New Roman"/>
+                <w:sz w:val="24"/>
+                <w:szCs w:val="24"/>
+              </w:rPr>
+            </w:pPr>
+            <w:r>
+              <w:rPr>
+                <w:rFonts w:ascii="Times New Roman" w:hAnsi="Times New Roman" w:cs="Times New Roman"/>
+                <w:sz w:val="24"/>
+                <w:szCs w:val="24"/>
+              </w:rPr>
+              <w:t>0.2</w:t>
+            </w:r>
+          </w:p>
+        </w:tc>
+        <w:tc>
+          <w:tcPr>
+            <w:tcW w:w="1576" w:type="dxa"/>
+            <w:tcBorders>
+              <w:top w:val="single" w:sz="4" w:space="0" w:color="BFBFBF" w:themeColor="background1" w:themeShade="BF"/>
+              <w:left w:val="nil"/>
+              <w:bottom w:val="nil"/>
+              <w:right w:val="nil"/>
+            </w:tcBorders>
+            <w:vAlign w:val="center"/>
+            <w:hideMark/>
+          </w:tcPr>
+          <w:p>
+            <w:pPr>
+              <w:pStyle w:val="ListParagraph"/>
+              <w:numPr>
+                <w:ilvl w:val="0"/>
+                <w:numId w:val="4"/>
+              </w:numPr>
+              <w:jc w:val="center"/>
+              <w:rPr>
+                <w:rFonts w:ascii="Times New Roman" w:hAnsi="Times New Roman" w:cs="Times New Roman"/>
+                <w:sz w:val="24"/>
+                <w:szCs w:val="24"/>
+              </w:rPr>
+            </w:pPr>
+            <w:r>
+              <w:rPr>
+                <w:rFonts w:ascii="Times New Roman" w:hAnsi="Times New Roman" w:cs="Times New Roman"/>
+                <w:sz w:val="24"/>
+                <w:szCs w:val="24"/>
+              </w:rPr>
+              <w:t>(1)</w:t>
             </w:r>
           </w:p>
         </w:tc>
@@ -16701,99 +16747,72 @@
         </w:trPr>
         <w:tc>
           <w:tcPr>
-            <w:tcW w:w="1384" w:type="dxa"/>
-            <w:vMerge/>
-            <w:tcBorders>
-              <w:top w:val="single" w:sz="4" w:space="0" w:color="BFBFBF" w:themeColor="background1" w:themeShade="BF"/>
-              <w:left w:val="nil"/>
-              <w:bottom w:val="single" w:sz="4" w:space="0" w:color="BFBFBF" w:themeColor="background1" w:themeShade="BF"/>
-              <w:right w:val="nil"/>
-            </w:tcBorders>
-            <w:vAlign w:val="center"/>
-          </w:tcPr>
-          <w:p>
-            <w:pPr>
-              <w:rPr>
-                <w:rFonts w:ascii="Times New Roman" w:hAnsi="Times New Roman" w:cs="Times New Roman"/>
-                <w:sz w:val="24"/>
-                <w:szCs w:val="24"/>
-              </w:rPr>
-            </w:pPr>
-          </w:p>
-        </w:tc>
-        <w:tc>
-          <w:tcPr>
-            <w:tcW w:w="2607" w:type="dxa"/>
-            <w:vAlign w:val="center"/>
-          </w:tcPr>
-          <w:p>
-            <w:pPr>
-              <w:jc w:val="center"/>
-              <w:rPr>
-                <w:rFonts w:ascii="Times New Roman" w:hAnsi="Times New Roman" w:cs="Times New Roman"/>
-                <w:b/>
-                <w:sz w:val="24"/>
-                <w:szCs w:val="24"/>
-              </w:rPr>
-            </w:pPr>
-            <w:r>
-              <w:rPr>
-                <w:rFonts w:ascii="Times New Roman" w:hAnsi="Times New Roman" w:cs="Times New Roman"/>
-                <w:b/>
-                <w:sz w:val="24"/>
-                <w:szCs w:val="24"/>
-              </w:rPr>
-              <w:t>Temperature</w:t>
-            </w:r>
-            <w:r>
-              <w:rPr>
-                <w:rFonts w:ascii="Times New Roman" w:hAnsi="Times New Roman" w:cs="Times New Roman"/>
-                <w:b/>
-                <w:sz w:val="24"/>
-                <w:szCs w:val="24"/>
-              </w:rPr>
-              <w:t xml:space="preserve"> (°C)</w:t>
-            </w:r>
-          </w:p>
-        </w:tc>
-        <w:tc>
-          <w:tcPr>
-            <w:tcW w:w="1220" w:type="dxa"/>
-            <w:vAlign w:val="center"/>
-          </w:tcPr>
-          <w:p>
-            <w:pPr>
-              <w:jc w:val="center"/>
-              <w:rPr>
-                <w:rFonts w:ascii="Times New Roman" w:hAnsi="Times New Roman" w:cs="Times New Roman"/>
-                <w:b/>
-                <w:sz w:val="24"/>
-                <w:szCs w:val="24"/>
-              </w:rPr>
-            </w:pPr>
-            <w:r>
-              <w:rPr>
-                <w:rFonts w:ascii="Times New Roman" w:hAnsi="Times New Roman" w:cs="Times New Roman"/>
-                <w:b/>
-                <w:sz w:val="24"/>
-                <w:szCs w:val="24"/>
-              </w:rPr>
-              <w:t>-1.</w:t>
-            </w:r>
-            <w:r>
-              <w:rPr>
-                <w:rFonts w:ascii="Times New Roman" w:hAnsi="Times New Roman" w:cs="Times New Roman"/>
-                <w:b/>
-                <w:sz w:val="24"/>
-                <w:szCs w:val="24"/>
-              </w:rPr>
-              <w:t>33</w:t>
-            </w:r>
-          </w:p>
-        </w:tc>
-        <w:tc>
-          <w:tcPr>
-            <w:tcW w:w="1373" w:type="dxa"/>
+            <w:tcW w:w="2093" w:type="dxa"/>
+            <w:tcBorders>
+              <w:left w:val="nil"/>
+              <w:right w:val="nil"/>
+            </w:tcBorders>
+            <w:vAlign w:val="center"/>
+            <w:hideMark/>
+          </w:tcPr>
+          <w:p>
+            <w:pPr>
+              <w:rPr>
+                <w:rFonts w:ascii="Times New Roman" w:hAnsi="Times New Roman" w:cs="Times New Roman"/>
+                <w:sz w:val="24"/>
+                <w:szCs w:val="24"/>
+              </w:rPr>
+            </w:pPr>
+          </w:p>
+        </w:tc>
+        <w:tc>
+          <w:tcPr>
+            <w:tcW w:w="2068" w:type="dxa"/>
+            <w:vAlign w:val="center"/>
+            <w:hideMark/>
+          </w:tcPr>
+          <w:p>
+            <w:pPr>
+              <w:jc w:val="center"/>
+              <w:rPr>
+                <w:rFonts w:ascii="Times New Roman" w:hAnsi="Times New Roman" w:cs="Times New Roman"/>
+                <w:b/>
+                <w:sz w:val="24"/>
+                <w:szCs w:val="24"/>
+              </w:rPr>
+            </w:pPr>
+            <w:r>
+              <w:rPr>
+                <w:rFonts w:ascii="Times New Roman" w:hAnsi="Times New Roman" w:cs="Times New Roman"/>
+                <w:b/>
+                <w:sz w:val="24"/>
+                <w:szCs w:val="24"/>
+              </w:rPr>
+              <w:t>Rainfall</w:t>
+            </w:r>
+            <w:r>
+              <w:rPr>
+                <w:rFonts w:ascii="Times New Roman" w:hAnsi="Times New Roman" w:cs="Times New Roman"/>
+                <w:b/>
+                <w:sz w:val="24"/>
+                <w:szCs w:val="24"/>
+              </w:rPr>
+              <w:t xml:space="preserve"> </w:t>
+            </w:r>
+            <w:r>
+              <w:rPr>
+                <w:rFonts w:ascii="Times New Roman" w:hAnsi="Times New Roman" w:cs="Times New Roman"/>
+                <w:b/>
+                <w:sz w:val="24"/>
+                <w:szCs w:val="24"/>
+              </w:rPr>
+              <w:t>(mm)</w:t>
+            </w:r>
+          </w:p>
+        </w:tc>
+        <w:tc>
+          <w:tcPr>
+            <w:tcW w:w="1218" w:type="dxa"/>
             <w:vAlign w:val="center"/>
           </w:tcPr>
           <w:p>
@@ -16822,100 +16841,97 @@
                 <w:sz w:val="24"/>
                 <w:szCs w:val="24"/>
               </w:rPr>
-              <w:t>2.0066</w:t>
-            </w:r>
-          </w:p>
-        </w:tc>
-        <w:tc>
-          <w:tcPr>
-            <w:tcW w:w="1188" w:type="dxa"/>
-            <w:vAlign w:val="center"/>
-          </w:tcPr>
-          <w:p>
-            <w:pPr>
-              <w:jc w:val="center"/>
-              <w:rPr>
-                <w:rFonts w:ascii="Times New Roman" w:hAnsi="Times New Roman" w:cs="Times New Roman"/>
-                <w:b/>
-                <w:sz w:val="24"/>
-                <w:szCs w:val="24"/>
-              </w:rPr>
-            </w:pPr>
-            <w:r>
-              <w:rPr>
-                <w:rFonts w:ascii="Times New Roman" w:hAnsi="Times New Roman" w:cs="Times New Roman"/>
-                <w:b/>
-                <w:sz w:val="24"/>
-                <w:szCs w:val="24"/>
-              </w:rPr>
-              <w:t>-0.</w:t>
-            </w:r>
-            <w:r>
-              <w:rPr>
-                <w:rFonts w:ascii="Times New Roman" w:hAnsi="Times New Roman" w:cs="Times New Roman"/>
-                <w:b/>
-                <w:sz w:val="24"/>
-                <w:szCs w:val="24"/>
-              </w:rPr>
-              <w:t>66</w:t>
-            </w:r>
-          </w:p>
-        </w:tc>
-        <w:tc>
-          <w:tcPr>
-            <w:tcW w:w="1560" w:type="dxa"/>
-            <w:tcBorders>
-              <w:top w:val="nil"/>
-              <w:left w:val="nil"/>
-              <w:right w:val="nil"/>
-            </w:tcBorders>
-            <w:vAlign w:val="center"/>
-          </w:tcPr>
-          <w:p>
-            <w:pPr>
-              <w:jc w:val="center"/>
-              <w:rPr>
-                <w:rFonts w:ascii="Times New Roman" w:hAnsi="Times New Roman" w:cs="Times New Roman"/>
-                <w:b/>
-                <w:sz w:val="24"/>
-                <w:szCs w:val="24"/>
-              </w:rPr>
-            </w:pPr>
-            <w:r>
-              <w:rPr>
-                <w:rFonts w:ascii="Times New Roman" w:hAnsi="Times New Roman" w:cs="Times New Roman"/>
-                <w:b/>
-                <w:sz w:val="24"/>
-                <w:szCs w:val="24"/>
-              </w:rPr>
-              <w:t>0.88</w:t>
-            </w:r>
-            <w:r>
-              <w:rPr>
-                <w:rFonts w:ascii="Times New Roman" w:hAnsi="Times New Roman" w:cs="Times New Roman"/>
-                <w:b/>
-                <w:sz w:val="24"/>
-                <w:szCs w:val="24"/>
-              </w:rPr>
-              <w:t xml:space="preserve"> (</w:t>
-            </w:r>
-            <w:r>
-              <w:rPr>
-                <w:rFonts w:ascii="Times New Roman" w:hAnsi="Times New Roman" w:cs="Times New Roman"/>
-                <w:b/>
-                <w:sz w:val="24"/>
-                <w:szCs w:val="24"/>
-              </w:rPr>
-              <w:t>3</w:t>
-            </w:r>
-            <w:r>
-              <w:rPr>
-                <w:rFonts w:ascii="Times New Roman" w:hAnsi="Times New Roman" w:cs="Times New Roman"/>
-                <w:b/>
-                <w:sz w:val="24"/>
-                <w:szCs w:val="24"/>
-              </w:rPr>
-              <w:t>)</w:t>
+              <w:t>0.0025</w:t>
+            </w:r>
+          </w:p>
+        </w:tc>
+        <w:tc>
+          <w:tcPr>
+            <w:tcW w:w="1367" w:type="dxa"/>
+            <w:vAlign w:val="center"/>
+          </w:tcPr>
+          <w:p>
+            <w:pPr>
+              <w:jc w:val="center"/>
+              <w:rPr>
+                <w:rFonts w:ascii="Times New Roman" w:hAnsi="Times New Roman" w:cs="Times New Roman"/>
+                <w:b/>
+                <w:sz w:val="24"/>
+                <w:szCs w:val="24"/>
+              </w:rPr>
+            </w:pPr>
+            <w:r>
+              <w:rPr>
+                <w:rFonts w:ascii="Times New Roman" w:hAnsi="Times New Roman" w:cs="Times New Roman"/>
+                <w:b/>
+                <w:sz w:val="24"/>
+                <w:szCs w:val="24"/>
+              </w:rPr>
+              <w:t>-0.003</w:t>
+            </w:r>
+          </w:p>
+        </w:tc>
+        <w:tc>
+          <w:tcPr>
+            <w:tcW w:w="1186" w:type="dxa"/>
+            <w:vAlign w:val="center"/>
+          </w:tcPr>
+          <w:p>
+            <w:pPr>
+              <w:jc w:val="center"/>
+              <w:rPr>
+                <w:rFonts w:ascii="Times New Roman" w:hAnsi="Times New Roman" w:cs="Times New Roman"/>
+                <w:b/>
+                <w:sz w:val="24"/>
+                <w:szCs w:val="24"/>
+              </w:rPr>
+            </w:pPr>
+            <w:r>
+              <w:rPr>
+                <w:rFonts w:ascii="Times New Roman" w:hAnsi="Times New Roman" w:cs="Times New Roman"/>
+                <w:b/>
+                <w:sz w:val="24"/>
+                <w:szCs w:val="24"/>
+              </w:rPr>
+              <w:t>-</w:t>
+            </w:r>
+            <w:r>
+              <w:rPr>
+                <w:rFonts w:ascii="Times New Roman" w:hAnsi="Times New Roman" w:cs="Times New Roman"/>
+                <w:b/>
+                <w:sz w:val="24"/>
+                <w:szCs w:val="24"/>
+              </w:rPr>
+              <w:t>0.002</w:t>
+            </w:r>
+            <w:bookmarkStart w:id="0" w:name="_GoBack"/>
+            <w:bookmarkEnd w:id="0"/>
+          </w:p>
+        </w:tc>
+        <w:tc>
+          <w:tcPr>
+            <w:tcW w:w="1576" w:type="dxa"/>
+            <w:vAlign w:val="center"/>
+            <w:hideMark/>
+          </w:tcPr>
+          <w:p>
+            <w:pPr>
+              <w:jc w:val="center"/>
+              <w:rPr>
+                <w:rFonts w:ascii="Times New Roman" w:hAnsi="Times New Roman" w:cs="Times New Roman"/>
+                <w:b/>
+                <w:sz w:val="24"/>
+                <w:szCs w:val="24"/>
+              </w:rPr>
+            </w:pPr>
+            <w:r>
+              <w:rPr>
+                <w:rFonts w:ascii="Times New Roman" w:hAnsi="Times New Roman" w:cs="Times New Roman"/>
+                <w:b/>
+                <w:sz w:val="24"/>
+                <w:szCs w:val="24"/>
+              </w:rPr>
+              <w:t>0.99(1)</w:t>
             </w:r>
           </w:p>
         </w:tc>
@@ -16926,172 +16942,179 @@
         </w:trPr>
         <w:tc>
           <w:tcPr>
-            <w:tcW w:w="1384" w:type="dxa"/>
-            <w:vMerge/>
-            <w:tcBorders>
-              <w:top w:val="single" w:sz="4" w:space="0" w:color="BFBFBF" w:themeColor="background1" w:themeShade="BF"/>
-              <w:left w:val="nil"/>
-              <w:bottom w:val="single" w:sz="4" w:space="0" w:color="BFBFBF" w:themeColor="background1" w:themeShade="BF"/>
-              <w:right w:val="nil"/>
-            </w:tcBorders>
-            <w:vAlign w:val="center"/>
-          </w:tcPr>
-          <w:p>
-            <w:pPr>
-              <w:rPr>
-                <w:rFonts w:ascii="Times New Roman" w:hAnsi="Times New Roman" w:cs="Times New Roman"/>
-                <w:sz w:val="24"/>
-                <w:szCs w:val="24"/>
-              </w:rPr>
-            </w:pPr>
-          </w:p>
-        </w:tc>
-        <w:tc>
-          <w:tcPr>
-            <w:tcW w:w="2607" w:type="dxa"/>
-            <w:vAlign w:val="center"/>
-          </w:tcPr>
-          <w:p>
-            <w:pPr>
-              <w:jc w:val="center"/>
-              <w:rPr>
-                <w:rFonts w:ascii="Times New Roman" w:hAnsi="Times New Roman" w:cs="Times New Roman"/>
-                <w:sz w:val="24"/>
-                <w:szCs w:val="24"/>
-              </w:rPr>
-            </w:pPr>
-            <w:r>
-              <w:rPr>
-                <w:rFonts w:ascii="Times New Roman" w:hAnsi="Times New Roman" w:cs="Times New Roman"/>
-                <w:sz w:val="24"/>
-                <w:szCs w:val="24"/>
-              </w:rPr>
-              <w:t>Rainfall</w:t>
-            </w:r>
-            <w:r>
-              <w:rPr>
-                <w:rFonts w:ascii="Times New Roman" w:hAnsi="Times New Roman" w:cs="Times New Roman"/>
-                <w:sz w:val="24"/>
-                <w:szCs w:val="24"/>
-              </w:rPr>
-              <w:t xml:space="preserve"> (mm)</w:t>
-            </w:r>
-          </w:p>
-        </w:tc>
-        <w:tc>
-          <w:tcPr>
-            <w:tcW w:w="1220" w:type="dxa"/>
-            <w:vAlign w:val="center"/>
-          </w:tcPr>
-          <w:p>
-            <w:pPr>
-              <w:jc w:val="center"/>
-              <w:rPr>
-                <w:rFonts w:ascii="Times New Roman" w:hAnsi="Times New Roman" w:cs="Times New Roman"/>
-                <w:sz w:val="24"/>
-                <w:szCs w:val="24"/>
-              </w:rPr>
-            </w:pPr>
-            <w:r>
-              <w:rPr>
-                <w:rFonts w:ascii="Times New Roman" w:hAnsi="Times New Roman" w:cs="Times New Roman"/>
-                <w:sz w:val="24"/>
-                <w:szCs w:val="24"/>
-              </w:rPr>
-              <w:t>-2.97</w:t>
-            </w:r>
-          </w:p>
-        </w:tc>
-        <w:tc>
-          <w:tcPr>
-            <w:tcW w:w="1373" w:type="dxa"/>
-            <w:vAlign w:val="center"/>
-          </w:tcPr>
-          <w:p>
-            <w:pPr>
-              <w:jc w:val="center"/>
-              <w:rPr>
-                <w:rFonts w:ascii="Times New Roman" w:hAnsi="Times New Roman" w:cs="Times New Roman"/>
-                <w:sz w:val="24"/>
-                <w:szCs w:val="24"/>
-              </w:rPr>
-            </w:pPr>
-            <w:r>
-              <w:rPr>
-                <w:rFonts w:ascii="Times New Roman" w:hAnsi="Times New Roman" w:cs="Times New Roman"/>
-                <w:sz w:val="24"/>
-                <w:szCs w:val="24"/>
-              </w:rPr>
-              <w:t>-6.31</w:t>
-            </w:r>
-          </w:p>
-        </w:tc>
-        <w:tc>
-          <w:tcPr>
-            <w:tcW w:w="1188" w:type="dxa"/>
-            <w:vAlign w:val="center"/>
-          </w:tcPr>
-          <w:p>
-            <w:pPr>
-              <w:jc w:val="center"/>
-              <w:rPr>
-                <w:rFonts w:ascii="Times New Roman" w:hAnsi="Times New Roman" w:cs="Times New Roman"/>
-                <w:sz w:val="24"/>
-                <w:szCs w:val="24"/>
-              </w:rPr>
-            </w:pPr>
-            <w:r>
-              <w:rPr>
-                <w:rFonts w:ascii="Times New Roman" w:hAnsi="Times New Roman" w:cs="Times New Roman"/>
-                <w:sz w:val="24"/>
-                <w:szCs w:val="24"/>
-              </w:rPr>
-              <w:t>0.36</w:t>
-            </w:r>
-          </w:p>
-        </w:tc>
-        <w:tc>
-          <w:tcPr>
-            <w:tcW w:w="1560" w:type="dxa"/>
-            <w:tcBorders>
-              <w:top w:val="nil"/>
-              <w:left w:val="nil"/>
-              <w:right w:val="nil"/>
-            </w:tcBorders>
-            <w:vAlign w:val="center"/>
-          </w:tcPr>
-          <w:p>
-            <w:pPr>
-              <w:jc w:val="center"/>
-              <w:rPr>
-                <w:rFonts w:ascii="Times New Roman" w:hAnsi="Times New Roman" w:cs="Times New Roman"/>
-                <w:sz w:val="24"/>
-                <w:szCs w:val="24"/>
-              </w:rPr>
-            </w:pPr>
-            <w:r>
-              <w:rPr>
-                <w:rFonts w:ascii="Times New Roman" w:hAnsi="Times New Roman" w:cs="Times New Roman"/>
-                <w:sz w:val="24"/>
-                <w:szCs w:val="24"/>
-              </w:rPr>
-              <w:t>0.</w:t>
-            </w:r>
-            <w:r>
-              <w:rPr>
-                <w:rFonts w:ascii="Times New Roman" w:hAnsi="Times New Roman" w:cs="Times New Roman"/>
-                <w:sz w:val="24"/>
-                <w:szCs w:val="24"/>
-              </w:rPr>
-              <w:t>60</w:t>
-            </w:r>
-            <w:r>
-              <w:rPr>
-                <w:rFonts w:ascii="Times New Roman" w:hAnsi="Times New Roman" w:cs="Times New Roman"/>
-                <w:sz w:val="24"/>
-                <w:szCs w:val="24"/>
-              </w:rPr>
-              <w:t xml:space="preserve"> (1)</w:t>
+            <w:tcW w:w="2093" w:type="dxa"/>
+            <w:tcBorders>
+              <w:top w:val="single" w:sz="2" w:space="0" w:color="A6A6A6" w:themeColor="background1" w:themeShade="A6"/>
+              <w:left w:val="nil"/>
+              <w:right w:val="nil"/>
+            </w:tcBorders>
+            <w:vAlign w:val="center"/>
+          </w:tcPr>
+          <w:p>
+            <w:pPr>
+              <w:rPr>
+                <w:rFonts w:ascii="Times New Roman" w:hAnsi="Times New Roman" w:cs="Times New Roman"/>
+                <w:sz w:val="24"/>
+                <w:szCs w:val="24"/>
+              </w:rPr>
+            </w:pPr>
+            <w:r>
+              <w:rPr>
+                <w:rFonts w:ascii="Times New Roman" w:hAnsi="Times New Roman" w:cs="Times New Roman"/>
+                <w:sz w:val="24"/>
+                <w:szCs w:val="24"/>
+              </w:rPr>
+              <w:t>Distance to glades (night)</w:t>
+            </w:r>
+          </w:p>
+        </w:tc>
+        <w:tc>
+          <w:tcPr>
+            <w:tcW w:w="2068" w:type="dxa"/>
+            <w:tcBorders>
+              <w:top w:val="single" w:sz="2" w:space="0" w:color="A6A6A6" w:themeColor="background1" w:themeShade="A6"/>
+              <w:left w:val="nil"/>
+              <w:right w:val="nil"/>
+            </w:tcBorders>
+            <w:vAlign w:val="center"/>
+          </w:tcPr>
+          <w:p>
+            <w:pPr>
+              <w:jc w:val="center"/>
+              <w:rPr>
+                <w:rFonts w:ascii="Times New Roman" w:hAnsi="Times New Roman" w:cs="Times New Roman"/>
+                <w:sz w:val="24"/>
+                <w:szCs w:val="24"/>
+              </w:rPr>
+            </w:pPr>
+            <w:r>
+              <w:rPr>
+                <w:rFonts w:ascii="Times New Roman" w:hAnsi="Times New Roman" w:cs="Times New Roman"/>
+                <w:sz w:val="24"/>
+                <w:szCs w:val="24"/>
+              </w:rPr>
+              <w:t>Intercept</w:t>
+            </w:r>
+          </w:p>
+        </w:tc>
+        <w:tc>
+          <w:tcPr>
+            <w:tcW w:w="1218" w:type="dxa"/>
+            <w:tcBorders>
+              <w:top w:val="single" w:sz="2" w:space="0" w:color="A6A6A6" w:themeColor="background1" w:themeShade="A6"/>
+              <w:left w:val="nil"/>
+              <w:right w:val="nil"/>
+            </w:tcBorders>
+            <w:vAlign w:val="center"/>
+          </w:tcPr>
+          <w:p>
+            <w:pPr>
+              <w:jc w:val="center"/>
+              <w:rPr>
+                <w:rFonts w:ascii="Times New Roman" w:hAnsi="Times New Roman" w:cs="Times New Roman"/>
+                <w:sz w:val="24"/>
+                <w:szCs w:val="24"/>
+              </w:rPr>
+            </w:pPr>
+            <w:r>
+              <w:rPr>
+                <w:rFonts w:ascii="Times New Roman" w:hAnsi="Times New Roman" w:cs="Times New Roman"/>
+                <w:sz w:val="24"/>
+                <w:szCs w:val="24"/>
+              </w:rPr>
+              <w:t>0.12</w:t>
+            </w:r>
+          </w:p>
+        </w:tc>
+        <w:tc>
+          <w:tcPr>
+            <w:tcW w:w="1367" w:type="dxa"/>
+            <w:tcBorders>
+              <w:top w:val="single" w:sz="2" w:space="0" w:color="A6A6A6" w:themeColor="background1" w:themeShade="A6"/>
+              <w:left w:val="nil"/>
+              <w:right w:val="nil"/>
+            </w:tcBorders>
+            <w:vAlign w:val="center"/>
+          </w:tcPr>
+          <w:p>
+            <w:pPr>
+              <w:jc w:val="center"/>
+              <w:rPr>
+                <w:rFonts w:ascii="Times New Roman" w:hAnsi="Times New Roman" w:cs="Times New Roman"/>
+                <w:sz w:val="24"/>
+                <w:szCs w:val="24"/>
+              </w:rPr>
+            </w:pPr>
+            <w:r>
+              <w:rPr>
+                <w:rFonts w:ascii="Times New Roman" w:hAnsi="Times New Roman" w:cs="Times New Roman"/>
+                <w:sz w:val="24"/>
+                <w:szCs w:val="24"/>
+              </w:rPr>
+              <w:t>0.04</w:t>
+            </w:r>
+          </w:p>
+        </w:tc>
+        <w:tc>
+          <w:tcPr>
+            <w:tcW w:w="1186" w:type="dxa"/>
+            <w:tcBorders>
+              <w:top w:val="single" w:sz="2" w:space="0" w:color="A6A6A6" w:themeColor="background1" w:themeShade="A6"/>
+              <w:left w:val="nil"/>
+              <w:right w:val="nil"/>
+            </w:tcBorders>
+            <w:vAlign w:val="center"/>
+          </w:tcPr>
+          <w:p>
+            <w:pPr>
+              <w:jc w:val="center"/>
+              <w:rPr>
+                <w:rFonts w:ascii="Times New Roman" w:hAnsi="Times New Roman" w:cs="Times New Roman"/>
+                <w:sz w:val="24"/>
+                <w:szCs w:val="24"/>
+              </w:rPr>
+            </w:pPr>
+            <w:r>
+              <w:rPr>
+                <w:rFonts w:ascii="Times New Roman" w:hAnsi="Times New Roman" w:cs="Times New Roman"/>
+                <w:sz w:val="24"/>
+                <w:szCs w:val="24"/>
+              </w:rPr>
+              <w:t>0.2</w:t>
+            </w:r>
+          </w:p>
+        </w:tc>
+        <w:tc>
+          <w:tcPr>
+            <w:tcW w:w="1576" w:type="dxa"/>
+            <w:tcBorders>
+              <w:top w:val="single" w:sz="2" w:space="0" w:color="A6A6A6" w:themeColor="background1" w:themeShade="A6"/>
+              <w:left w:val="nil"/>
+              <w:right w:val="nil"/>
+            </w:tcBorders>
+            <w:vAlign w:val="center"/>
+          </w:tcPr>
+          <w:p>
+            <w:pPr>
+              <w:pStyle w:val="ListParagraph"/>
+              <w:numPr>
+                <w:ilvl w:val="0"/>
+                <w:numId w:val="4"/>
+              </w:numPr>
+              <w:jc w:val="center"/>
+              <w:rPr>
+                <w:rFonts w:ascii="Times New Roman" w:hAnsi="Times New Roman" w:cs="Times New Roman"/>
+                <w:sz w:val="24"/>
+                <w:szCs w:val="24"/>
+              </w:rPr>
+            </w:pPr>
+            <w:r>
+              <w:rPr>
+                <w:rFonts w:ascii="Times New Roman" w:hAnsi="Times New Roman" w:cs="Times New Roman"/>
+                <w:sz w:val="24"/>
+                <w:szCs w:val="24"/>
+              </w:rPr>
+              <w:t>(1)</w:t>
             </w:r>
           </w:p>
         </w:tc>
@@ -17102,184 +17125,215 @@
         </w:trPr>
         <w:tc>
           <w:tcPr>
-            <w:tcW w:w="1384" w:type="dxa"/>
-            <w:vMerge/>
-            <w:tcBorders>
-              <w:top w:val="single" w:sz="4" w:space="0" w:color="BFBFBF" w:themeColor="background1" w:themeShade="BF"/>
-              <w:left w:val="nil"/>
-              <w:bottom w:val="single" w:sz="4" w:space="0" w:color="BFBFBF" w:themeColor="background1" w:themeShade="BF"/>
-              <w:right w:val="nil"/>
-            </w:tcBorders>
-            <w:vAlign w:val="center"/>
-          </w:tcPr>
-          <w:p>
-            <w:pPr>
-              <w:rPr>
-                <w:rFonts w:ascii="Times New Roman" w:hAnsi="Times New Roman" w:cs="Times New Roman"/>
-                <w:sz w:val="24"/>
-                <w:szCs w:val="24"/>
-              </w:rPr>
-            </w:pPr>
-          </w:p>
-        </w:tc>
-        <w:tc>
-          <w:tcPr>
-            <w:tcW w:w="2607" w:type="dxa"/>
-            <w:vAlign w:val="center"/>
-          </w:tcPr>
-          <w:p>
-            <w:pPr>
-              <w:jc w:val="center"/>
-              <w:rPr>
-                <w:rFonts w:ascii="Times New Roman" w:hAnsi="Times New Roman" w:cs="Times New Roman"/>
-                <w:sz w:val="24"/>
-                <w:szCs w:val="24"/>
-              </w:rPr>
-            </w:pPr>
-            <w:proofErr w:type="spellStart"/>
-            <w:r>
-              <w:rPr>
-                <w:rFonts w:ascii="Times New Roman" w:hAnsi="Times New Roman" w:cs="Times New Roman"/>
-                <w:sz w:val="24"/>
-                <w:szCs w:val="24"/>
-              </w:rPr>
-              <w:t>R</w:t>
-            </w:r>
-            <w:r>
-              <w:rPr>
-                <w:rFonts w:ascii="Times New Roman" w:hAnsi="Times New Roman" w:cs="Times New Roman"/>
-                <w:sz w:val="24"/>
-                <w:szCs w:val="24"/>
-              </w:rPr>
-              <w:t>a</w:t>
-            </w:r>
-            <w:r>
-              <w:rPr>
-                <w:rFonts w:ascii="Times New Roman" w:hAnsi="Times New Roman" w:cs="Times New Roman"/>
-                <w:sz w:val="24"/>
-                <w:szCs w:val="24"/>
-              </w:rPr>
-              <w:t>infall:Temperature</w:t>
-            </w:r>
-            <w:bookmarkStart w:id="0" w:name="_GoBack"/>
-            <w:bookmarkEnd w:id="0"/>
-            <w:proofErr w:type="spellEnd"/>
-          </w:p>
-        </w:tc>
-        <w:tc>
-          <w:tcPr>
-            <w:tcW w:w="1220" w:type="dxa"/>
-            <w:vAlign w:val="center"/>
-          </w:tcPr>
-          <w:p>
-            <w:pPr>
-              <w:jc w:val="center"/>
-              <w:rPr>
-                <w:rFonts w:ascii="Times New Roman" w:hAnsi="Times New Roman" w:cs="Times New Roman"/>
-                <w:sz w:val="24"/>
-                <w:szCs w:val="24"/>
-              </w:rPr>
-            </w:pPr>
-            <w:r>
-              <w:rPr>
-                <w:rFonts w:ascii="Times New Roman" w:hAnsi="Times New Roman" w:cs="Times New Roman"/>
-                <w:sz w:val="24"/>
-                <w:szCs w:val="24"/>
-              </w:rPr>
-              <w:t>0.13</w:t>
-            </w:r>
-          </w:p>
-        </w:tc>
-        <w:tc>
-          <w:tcPr>
-            <w:tcW w:w="1373" w:type="dxa"/>
-            <w:vAlign w:val="center"/>
-          </w:tcPr>
-          <w:p>
-            <w:pPr>
-              <w:jc w:val="center"/>
-              <w:rPr>
-                <w:rFonts w:ascii="Times New Roman" w:hAnsi="Times New Roman" w:cs="Times New Roman"/>
-                <w:sz w:val="24"/>
-                <w:szCs w:val="24"/>
-              </w:rPr>
-            </w:pPr>
-            <w:r>
-              <w:rPr>
-                <w:rFonts w:ascii="Times New Roman" w:hAnsi="Times New Roman" w:cs="Times New Roman"/>
-                <w:sz w:val="24"/>
-                <w:szCs w:val="24"/>
-              </w:rPr>
-              <w:t>0.0040</w:t>
-            </w:r>
-          </w:p>
-        </w:tc>
-        <w:tc>
-          <w:tcPr>
-            <w:tcW w:w="1188" w:type="dxa"/>
-            <w:vAlign w:val="center"/>
-          </w:tcPr>
-          <w:p>
-            <w:pPr>
-              <w:jc w:val="center"/>
-              <w:rPr>
-                <w:rFonts w:ascii="Times New Roman" w:hAnsi="Times New Roman" w:cs="Times New Roman"/>
-                <w:sz w:val="24"/>
-                <w:szCs w:val="24"/>
-              </w:rPr>
-            </w:pPr>
-            <w:r>
-              <w:rPr>
-                <w:rFonts w:ascii="Times New Roman" w:hAnsi="Times New Roman" w:cs="Times New Roman"/>
-                <w:sz w:val="24"/>
-                <w:szCs w:val="24"/>
-              </w:rPr>
-              <w:t>0.25</w:t>
-            </w:r>
-          </w:p>
-        </w:tc>
-        <w:tc>
-          <w:tcPr>
-            <w:tcW w:w="1560" w:type="dxa"/>
-            <w:tcBorders>
-              <w:top w:val="nil"/>
-              <w:left w:val="nil"/>
-              <w:right w:val="nil"/>
-            </w:tcBorders>
-            <w:vAlign w:val="center"/>
-          </w:tcPr>
-          <w:p>
-            <w:pPr>
-              <w:jc w:val="center"/>
-              <w:rPr>
-                <w:rFonts w:ascii="Times New Roman" w:hAnsi="Times New Roman" w:cs="Times New Roman"/>
-                <w:sz w:val="24"/>
-                <w:szCs w:val="24"/>
-              </w:rPr>
-            </w:pPr>
-            <w:r>
-              <w:rPr>
-                <w:rFonts w:ascii="Times New Roman" w:hAnsi="Times New Roman" w:cs="Times New Roman"/>
-                <w:sz w:val="24"/>
-                <w:szCs w:val="24"/>
-              </w:rPr>
-              <w:t>0.</w:t>
-            </w:r>
-            <w:r>
-              <w:rPr>
-                <w:rFonts w:ascii="Times New Roman" w:hAnsi="Times New Roman" w:cs="Times New Roman"/>
-                <w:sz w:val="24"/>
-                <w:szCs w:val="24"/>
-              </w:rPr>
-              <w:t>60</w:t>
-            </w:r>
-            <w:r>
-              <w:rPr>
-                <w:rFonts w:ascii="Times New Roman" w:hAnsi="Times New Roman" w:cs="Times New Roman"/>
-                <w:sz w:val="24"/>
-                <w:szCs w:val="24"/>
-              </w:rPr>
-              <w:t xml:space="preserve"> (1)</w:t>
+            <w:tcW w:w="2093" w:type="dxa"/>
+            <w:tcBorders>
+              <w:left w:val="nil"/>
+              <w:right w:val="nil"/>
+            </w:tcBorders>
+            <w:vAlign w:val="center"/>
+          </w:tcPr>
+          <w:p>
+            <w:pPr>
+              <w:rPr>
+                <w:rFonts w:ascii="Times New Roman" w:hAnsi="Times New Roman" w:cs="Times New Roman"/>
+                <w:sz w:val="24"/>
+                <w:szCs w:val="24"/>
+              </w:rPr>
+            </w:pPr>
+          </w:p>
+        </w:tc>
+        <w:tc>
+          <w:tcPr>
+            <w:tcW w:w="2068" w:type="dxa"/>
+            <w:tcBorders>
+              <w:left w:val="nil"/>
+              <w:right w:val="nil"/>
+            </w:tcBorders>
+            <w:vAlign w:val="center"/>
+          </w:tcPr>
+          <w:p>
+            <w:pPr>
+              <w:jc w:val="center"/>
+              <w:rPr>
+                <w:rFonts w:ascii="Times New Roman" w:hAnsi="Times New Roman" w:cs="Times New Roman"/>
+                <w:b/>
+                <w:sz w:val="24"/>
+                <w:szCs w:val="24"/>
+              </w:rPr>
+            </w:pPr>
+            <w:r>
+              <w:rPr>
+                <w:rFonts w:ascii="Times New Roman" w:hAnsi="Times New Roman" w:cs="Times New Roman"/>
+                <w:b/>
+                <w:sz w:val="24"/>
+                <w:szCs w:val="24"/>
+              </w:rPr>
+              <w:t>Rainfall</w:t>
+            </w:r>
+            <w:r>
+              <w:rPr>
+                <w:rFonts w:ascii="Times New Roman" w:hAnsi="Times New Roman" w:cs="Times New Roman"/>
+                <w:b/>
+                <w:sz w:val="24"/>
+                <w:szCs w:val="24"/>
+              </w:rPr>
+              <w:t xml:space="preserve"> </w:t>
+            </w:r>
+            <w:r>
+              <w:rPr>
+                <w:rFonts w:ascii="Times New Roman" w:hAnsi="Times New Roman" w:cs="Times New Roman"/>
+                <w:b/>
+                <w:sz w:val="24"/>
+                <w:szCs w:val="24"/>
+              </w:rPr>
+              <w:t>(mm)</w:t>
+            </w:r>
+          </w:p>
+        </w:tc>
+        <w:tc>
+          <w:tcPr>
+            <w:tcW w:w="1218" w:type="dxa"/>
+            <w:tcBorders>
+              <w:left w:val="nil"/>
+              <w:right w:val="nil"/>
+            </w:tcBorders>
+            <w:vAlign w:val="center"/>
+          </w:tcPr>
+          <w:p>
+            <w:pPr>
+              <w:jc w:val="center"/>
+              <w:rPr>
+                <w:rFonts w:ascii="Times New Roman" w:hAnsi="Times New Roman" w:cs="Times New Roman"/>
+                <w:b/>
+                <w:sz w:val="24"/>
+                <w:szCs w:val="24"/>
+              </w:rPr>
+            </w:pPr>
+            <w:r>
+              <w:rPr>
+                <w:rFonts w:ascii="Times New Roman" w:hAnsi="Times New Roman" w:cs="Times New Roman"/>
+                <w:b/>
+                <w:sz w:val="24"/>
+                <w:szCs w:val="24"/>
+              </w:rPr>
+              <w:t>-</w:t>
+            </w:r>
+            <w:r>
+              <w:rPr>
+                <w:rFonts w:ascii="Times New Roman" w:hAnsi="Times New Roman" w:cs="Times New Roman"/>
+                <w:b/>
+                <w:sz w:val="24"/>
+                <w:szCs w:val="24"/>
+              </w:rPr>
+              <w:t>0.0031</w:t>
+            </w:r>
+          </w:p>
+        </w:tc>
+        <w:tc>
+          <w:tcPr>
+            <w:tcW w:w="1367" w:type="dxa"/>
+            <w:tcBorders>
+              <w:left w:val="nil"/>
+              <w:right w:val="nil"/>
+            </w:tcBorders>
+            <w:vAlign w:val="center"/>
+          </w:tcPr>
+          <w:p>
+            <w:pPr>
+              <w:jc w:val="center"/>
+              <w:rPr>
+                <w:rFonts w:ascii="Times New Roman" w:hAnsi="Times New Roman" w:cs="Times New Roman"/>
+                <w:b/>
+                <w:sz w:val="24"/>
+                <w:szCs w:val="24"/>
+              </w:rPr>
+            </w:pPr>
+            <w:r>
+              <w:rPr>
+                <w:rFonts w:ascii="Times New Roman" w:hAnsi="Times New Roman" w:cs="Times New Roman"/>
+                <w:b/>
+                <w:sz w:val="24"/>
+                <w:szCs w:val="24"/>
+              </w:rPr>
+              <w:t>-0.004</w:t>
+            </w:r>
+          </w:p>
+        </w:tc>
+        <w:tc>
+          <w:tcPr>
+            <w:tcW w:w="1186" w:type="dxa"/>
+            <w:tcBorders>
+              <w:left w:val="nil"/>
+              <w:right w:val="nil"/>
+            </w:tcBorders>
+            <w:vAlign w:val="center"/>
+          </w:tcPr>
+          <w:p>
+            <w:pPr>
+              <w:jc w:val="center"/>
+              <w:rPr>
+                <w:rFonts w:ascii="Times New Roman" w:hAnsi="Times New Roman" w:cs="Times New Roman"/>
+                <w:b/>
+                <w:sz w:val="24"/>
+                <w:szCs w:val="24"/>
+              </w:rPr>
+            </w:pPr>
+            <w:r>
+              <w:rPr>
+                <w:rFonts w:ascii="Times New Roman" w:hAnsi="Times New Roman" w:cs="Times New Roman"/>
+                <w:b/>
+                <w:sz w:val="24"/>
+                <w:szCs w:val="24"/>
+              </w:rPr>
+              <w:t>-</w:t>
+            </w:r>
+            <w:r>
+              <w:rPr>
+                <w:rFonts w:ascii="Times New Roman" w:hAnsi="Times New Roman" w:cs="Times New Roman"/>
+                <w:b/>
+                <w:sz w:val="24"/>
+                <w:szCs w:val="24"/>
+              </w:rPr>
+              <w:t>0.002</w:t>
+            </w:r>
+          </w:p>
+        </w:tc>
+        <w:tc>
+          <w:tcPr>
+            <w:tcW w:w="1576" w:type="dxa"/>
+            <w:tcBorders>
+              <w:left w:val="nil"/>
+              <w:right w:val="nil"/>
+            </w:tcBorders>
+            <w:vAlign w:val="center"/>
+          </w:tcPr>
+          <w:p>
+            <w:pPr>
+              <w:jc w:val="center"/>
+              <w:rPr>
+                <w:rFonts w:ascii="Times New Roman" w:hAnsi="Times New Roman" w:cs="Times New Roman"/>
+                <w:b/>
+                <w:sz w:val="24"/>
+                <w:szCs w:val="24"/>
+              </w:rPr>
+            </w:pPr>
+            <w:r>
+              <w:rPr>
+                <w:rFonts w:ascii="Times New Roman" w:hAnsi="Times New Roman" w:cs="Times New Roman"/>
+                <w:b/>
+                <w:sz w:val="24"/>
+                <w:szCs w:val="24"/>
+              </w:rPr>
+              <w:t>0.97</w:t>
+            </w:r>
+            <w:r>
+              <w:rPr>
+                <w:rFonts w:ascii="Times New Roman" w:hAnsi="Times New Roman" w:cs="Times New Roman"/>
+                <w:b/>
+                <w:sz w:val="24"/>
+                <w:szCs w:val="24"/>
+              </w:rPr>
+              <w:t>(1)</w:t>
             </w:r>
           </w:p>
         </w:tc>
@@ -17290,205 +17344,180 @@
         </w:trPr>
         <w:tc>
           <w:tcPr>
-            <w:tcW w:w="1384" w:type="dxa"/>
-            <w:vMerge/>
-            <w:tcBorders>
-              <w:top w:val="single" w:sz="4" w:space="0" w:color="BFBFBF" w:themeColor="background1" w:themeShade="BF"/>
-              <w:left w:val="nil"/>
-              <w:bottom w:val="single" w:sz="4" w:space="0" w:color="BFBFBF" w:themeColor="background1" w:themeShade="BF"/>
-              <w:right w:val="nil"/>
-            </w:tcBorders>
-            <w:vAlign w:val="center"/>
-            <w:hideMark/>
-          </w:tcPr>
-          <w:p>
-            <w:pPr>
-              <w:rPr>
-                <w:rFonts w:ascii="Times New Roman" w:hAnsi="Times New Roman" w:cs="Times New Roman"/>
-                <w:sz w:val="24"/>
-                <w:szCs w:val="24"/>
-              </w:rPr>
-            </w:pPr>
-          </w:p>
-        </w:tc>
-        <w:tc>
-          <w:tcPr>
-            <w:tcW w:w="2607" w:type="dxa"/>
-            <w:tcBorders>
-              <w:top w:val="nil"/>
-              <w:left w:val="nil"/>
-              <w:bottom w:val="single" w:sz="4" w:space="0" w:color="BFBFBF" w:themeColor="background1" w:themeShade="BF"/>
-              <w:right w:val="nil"/>
-            </w:tcBorders>
-            <w:vAlign w:val="center"/>
-          </w:tcPr>
-          <w:p>
-            <w:pPr>
-              <w:jc w:val="center"/>
-              <w:rPr>
-                <w:rFonts w:ascii="Times New Roman" w:hAnsi="Times New Roman" w:cs="Times New Roman"/>
-                <w:b/>
-                <w:sz w:val="24"/>
-                <w:szCs w:val="24"/>
-              </w:rPr>
-            </w:pPr>
-            <w:proofErr w:type="spellStart"/>
-            <w:r>
-              <w:rPr>
-                <w:rFonts w:ascii="Times New Roman" w:hAnsi="Times New Roman" w:cs="Times New Roman"/>
-                <w:b/>
-                <w:sz w:val="24"/>
-                <w:szCs w:val="24"/>
-              </w:rPr>
-              <w:t>Denning:Temperature</w:t>
-            </w:r>
-            <w:proofErr w:type="spellEnd"/>
-          </w:p>
-        </w:tc>
-        <w:tc>
-          <w:tcPr>
-            <w:tcW w:w="1220" w:type="dxa"/>
-            <w:tcBorders>
-              <w:top w:val="nil"/>
-              <w:left w:val="nil"/>
-              <w:bottom w:val="single" w:sz="4" w:space="0" w:color="BFBFBF" w:themeColor="background1" w:themeShade="BF"/>
-              <w:right w:val="nil"/>
-            </w:tcBorders>
-            <w:vAlign w:val="center"/>
-          </w:tcPr>
-          <w:p>
-            <w:pPr>
-              <w:jc w:val="center"/>
-              <w:rPr>
-                <w:rFonts w:ascii="Times New Roman" w:hAnsi="Times New Roman" w:cs="Times New Roman"/>
-                <w:b/>
-                <w:sz w:val="24"/>
-                <w:szCs w:val="24"/>
-              </w:rPr>
-            </w:pPr>
-            <w:r>
-              <w:rPr>
-                <w:rFonts w:ascii="Times New Roman" w:hAnsi="Times New Roman" w:cs="Times New Roman"/>
-                <w:b/>
-                <w:sz w:val="24"/>
-                <w:szCs w:val="24"/>
-              </w:rPr>
-              <w:t>5.015</w:t>
-            </w:r>
-          </w:p>
-        </w:tc>
-        <w:tc>
-          <w:tcPr>
-            <w:tcW w:w="1373" w:type="dxa"/>
-            <w:tcBorders>
-              <w:top w:val="nil"/>
-              <w:left w:val="nil"/>
-              <w:bottom w:val="single" w:sz="4" w:space="0" w:color="BFBFBF" w:themeColor="background1" w:themeShade="BF"/>
-              <w:right w:val="nil"/>
-            </w:tcBorders>
-            <w:vAlign w:val="center"/>
-          </w:tcPr>
-          <w:p>
-            <w:pPr>
-              <w:jc w:val="center"/>
-              <w:rPr>
-                <w:rFonts w:ascii="Times New Roman" w:hAnsi="Times New Roman" w:cs="Times New Roman"/>
-                <w:b/>
-                <w:sz w:val="24"/>
-                <w:szCs w:val="24"/>
-              </w:rPr>
-            </w:pPr>
-            <w:r>
-              <w:rPr>
-                <w:rFonts w:ascii="Times New Roman" w:hAnsi="Times New Roman" w:cs="Times New Roman"/>
-                <w:b/>
-                <w:sz w:val="24"/>
-                <w:szCs w:val="24"/>
-              </w:rPr>
-              <w:t>2.83</w:t>
-            </w:r>
-          </w:p>
-        </w:tc>
-        <w:tc>
-          <w:tcPr>
-            <w:tcW w:w="1188" w:type="dxa"/>
-            <w:tcBorders>
-              <w:top w:val="nil"/>
-              <w:left w:val="nil"/>
-              <w:bottom w:val="single" w:sz="4" w:space="0" w:color="BFBFBF" w:themeColor="background1" w:themeShade="BF"/>
-              <w:right w:val="nil"/>
-            </w:tcBorders>
-            <w:vAlign w:val="center"/>
-          </w:tcPr>
-          <w:p>
-            <w:pPr>
-              <w:jc w:val="center"/>
-              <w:rPr>
-                <w:rFonts w:ascii="Times New Roman" w:hAnsi="Times New Roman" w:cs="Times New Roman"/>
-                <w:b/>
-                <w:sz w:val="24"/>
-                <w:szCs w:val="24"/>
-              </w:rPr>
-            </w:pPr>
-            <w:r>
-              <w:rPr>
-                <w:rFonts w:ascii="Times New Roman" w:hAnsi="Times New Roman" w:cs="Times New Roman"/>
-                <w:b/>
-                <w:sz w:val="24"/>
-                <w:szCs w:val="24"/>
-              </w:rPr>
-              <w:t>7.19</w:t>
-            </w:r>
-          </w:p>
-        </w:tc>
-        <w:tc>
-          <w:tcPr>
-            <w:tcW w:w="1560" w:type="dxa"/>
-            <w:tcBorders>
-              <w:top w:val="nil"/>
-              <w:left w:val="nil"/>
-              <w:bottom w:val="single" w:sz="4" w:space="0" w:color="BFBFBF" w:themeColor="background1" w:themeShade="BF"/>
-              <w:right w:val="nil"/>
-            </w:tcBorders>
-            <w:vAlign w:val="center"/>
-            <w:hideMark/>
-          </w:tcPr>
-          <w:p>
-            <w:pPr>
-              <w:jc w:val="center"/>
-              <w:rPr>
-                <w:rFonts w:ascii="Times New Roman" w:hAnsi="Times New Roman" w:cs="Times New Roman"/>
-                <w:b/>
-                <w:sz w:val="24"/>
-                <w:szCs w:val="24"/>
-              </w:rPr>
-            </w:pPr>
-            <w:r>
-              <w:rPr>
-                <w:rFonts w:ascii="Times New Roman" w:hAnsi="Times New Roman" w:cs="Times New Roman"/>
-                <w:b/>
-                <w:sz w:val="24"/>
-                <w:szCs w:val="24"/>
-              </w:rPr>
-              <w:t>0.5</w:t>
-            </w:r>
-            <w:r>
-              <w:rPr>
-                <w:rFonts w:ascii="Times New Roman" w:hAnsi="Times New Roman" w:cs="Times New Roman"/>
-                <w:b/>
-                <w:sz w:val="24"/>
-                <w:szCs w:val="24"/>
-              </w:rPr>
-              <w:t>8</w:t>
-            </w:r>
-            <w:r>
-              <w:rPr>
-                <w:rFonts w:ascii="Times New Roman" w:hAnsi="Times New Roman" w:cs="Times New Roman"/>
-                <w:b/>
-                <w:sz w:val="24"/>
-                <w:szCs w:val="24"/>
-              </w:rPr>
-              <w:t xml:space="preserve"> (1)</w:t>
+            <w:tcW w:w="2093" w:type="dxa"/>
+            <w:vMerge w:val="restart"/>
+            <w:tcBorders>
+              <w:top w:val="single" w:sz="2" w:space="0" w:color="A6A6A6" w:themeColor="background1" w:themeShade="A6"/>
+              <w:left w:val="nil"/>
+              <w:right w:val="nil"/>
+            </w:tcBorders>
+            <w:vAlign w:val="center"/>
+          </w:tcPr>
+          <w:p>
+            <w:pPr>
+              <w:rPr>
+                <w:rFonts w:ascii="Times New Roman" w:hAnsi="Times New Roman" w:cs="Times New Roman"/>
+                <w:sz w:val="24"/>
+                <w:szCs w:val="24"/>
+              </w:rPr>
+            </w:pPr>
+            <w:r>
+              <w:rPr>
+                <w:rFonts w:ascii="Times New Roman" w:hAnsi="Times New Roman" w:cs="Times New Roman"/>
+                <w:sz w:val="24"/>
+                <w:szCs w:val="24"/>
+              </w:rPr>
+              <w:t>Stop</w:t>
+            </w:r>
+          </w:p>
+        </w:tc>
+        <w:tc>
+          <w:tcPr>
+            <w:tcW w:w="2068" w:type="dxa"/>
+            <w:tcBorders>
+              <w:top w:val="single" w:sz="2" w:space="0" w:color="A6A6A6" w:themeColor="background1" w:themeShade="A6"/>
+              <w:left w:val="nil"/>
+              <w:right w:val="nil"/>
+            </w:tcBorders>
+            <w:vAlign w:val="center"/>
+          </w:tcPr>
+          <w:p>
+            <w:pPr>
+              <w:jc w:val="center"/>
+              <w:rPr>
+                <w:rFonts w:ascii="Times New Roman" w:hAnsi="Times New Roman" w:cs="Times New Roman"/>
+                <w:sz w:val="24"/>
+                <w:szCs w:val="24"/>
+              </w:rPr>
+            </w:pPr>
+            <w:r>
+              <w:rPr>
+                <w:rFonts w:ascii="Times New Roman" w:hAnsi="Times New Roman" w:cs="Times New Roman"/>
+                <w:sz w:val="24"/>
+                <w:szCs w:val="24"/>
+              </w:rPr>
+              <w:t>Intercept</w:t>
+            </w:r>
+          </w:p>
+        </w:tc>
+        <w:tc>
+          <w:tcPr>
+            <w:tcW w:w="1218" w:type="dxa"/>
+            <w:tcBorders>
+              <w:top w:val="single" w:sz="2" w:space="0" w:color="A6A6A6" w:themeColor="background1" w:themeShade="A6"/>
+              <w:left w:val="nil"/>
+              <w:right w:val="nil"/>
+            </w:tcBorders>
+            <w:vAlign w:val="center"/>
+          </w:tcPr>
+          <w:p>
+            <w:pPr>
+              <w:jc w:val="center"/>
+              <w:rPr>
+                <w:rFonts w:ascii="Times New Roman" w:hAnsi="Times New Roman" w:cs="Times New Roman"/>
+                <w:sz w:val="24"/>
+                <w:szCs w:val="24"/>
+              </w:rPr>
+            </w:pPr>
+            <w:r>
+              <w:rPr>
+                <w:rFonts w:ascii="Times New Roman" w:hAnsi="Times New Roman" w:cs="Times New Roman"/>
+                <w:sz w:val="24"/>
+                <w:szCs w:val="24"/>
+              </w:rPr>
+              <w:t>09:54:52</w:t>
+            </w:r>
+          </w:p>
+        </w:tc>
+        <w:tc>
+          <w:tcPr>
+            <w:tcW w:w="1367" w:type="dxa"/>
+            <w:tcBorders>
+              <w:top w:val="single" w:sz="2" w:space="0" w:color="A6A6A6" w:themeColor="background1" w:themeShade="A6"/>
+              <w:left w:val="nil"/>
+              <w:right w:val="nil"/>
+            </w:tcBorders>
+            <w:vAlign w:val="center"/>
+          </w:tcPr>
+          <w:p>
+            <w:pPr>
+              <w:jc w:val="center"/>
+              <w:rPr>
+                <w:rFonts w:ascii="Times New Roman" w:hAnsi="Times New Roman" w:cs="Times New Roman"/>
+                <w:sz w:val="24"/>
+                <w:szCs w:val="24"/>
+              </w:rPr>
+            </w:pPr>
+            <w:r>
+              <w:rPr>
+                <w:rFonts w:ascii="Times New Roman" w:hAnsi="Times New Roman" w:cs="Times New Roman"/>
+                <w:sz w:val="24"/>
+                <w:szCs w:val="24"/>
+              </w:rPr>
+              <w:t>09:20:48</w:t>
+            </w:r>
+          </w:p>
+        </w:tc>
+        <w:tc>
+          <w:tcPr>
+            <w:tcW w:w="1186" w:type="dxa"/>
+            <w:tcBorders>
+              <w:top w:val="single" w:sz="2" w:space="0" w:color="A6A6A6" w:themeColor="background1" w:themeShade="A6"/>
+              <w:left w:val="nil"/>
+              <w:right w:val="nil"/>
+            </w:tcBorders>
+            <w:vAlign w:val="center"/>
+          </w:tcPr>
+          <w:p>
+            <w:pPr>
+              <w:jc w:val="center"/>
+              <w:rPr>
+                <w:rFonts w:ascii="Times New Roman" w:hAnsi="Times New Roman" w:cs="Times New Roman"/>
+                <w:sz w:val="24"/>
+                <w:szCs w:val="24"/>
+              </w:rPr>
+            </w:pPr>
+            <w:r>
+              <w:rPr>
+                <w:rFonts w:ascii="Times New Roman" w:hAnsi="Times New Roman" w:cs="Times New Roman"/>
+                <w:sz w:val="24"/>
+                <w:szCs w:val="24"/>
+              </w:rPr>
+              <w:t>10:28:56</w:t>
+            </w:r>
+          </w:p>
+        </w:tc>
+        <w:tc>
+          <w:tcPr>
+            <w:tcW w:w="1576" w:type="dxa"/>
+            <w:tcBorders>
+              <w:top w:val="single" w:sz="2" w:space="0" w:color="A6A6A6" w:themeColor="background1" w:themeShade="A6"/>
+              <w:left w:val="nil"/>
+              <w:right w:val="nil"/>
+            </w:tcBorders>
+            <w:vAlign w:val="center"/>
+          </w:tcPr>
+          <w:p>
+            <w:pPr>
+              <w:pStyle w:val="ListParagraph"/>
+              <w:numPr>
+                <w:ilvl w:val="0"/>
+                <w:numId w:val="3"/>
+              </w:numPr>
+              <w:jc w:val="center"/>
+              <w:rPr>
+                <w:rFonts w:ascii="Times New Roman" w:hAnsi="Times New Roman" w:cs="Times New Roman"/>
+                <w:sz w:val="24"/>
+                <w:szCs w:val="24"/>
+              </w:rPr>
+            </w:pPr>
+            <w:r>
+              <w:rPr>
+                <w:rFonts w:ascii="Times New Roman" w:hAnsi="Times New Roman" w:cs="Times New Roman"/>
+                <w:sz w:val="24"/>
+                <w:szCs w:val="24"/>
+              </w:rPr>
+              <w:t>(3)</w:t>
             </w:r>
           </w:p>
         </w:tc>
@@ -17499,187 +17528,171 @@
         </w:trPr>
         <w:tc>
           <w:tcPr>
-            <w:tcW w:w="1384" w:type="dxa"/>
-            <w:vMerge w:val="restart"/>
-            <w:tcBorders>
-              <w:top w:val="single" w:sz="4" w:space="0" w:color="BFBFBF" w:themeColor="background1" w:themeShade="BF"/>
-              <w:left w:val="nil"/>
-              <w:right w:val="nil"/>
-            </w:tcBorders>
-            <w:vAlign w:val="center"/>
-            <w:hideMark/>
-          </w:tcPr>
-          <w:p>
-            <w:pPr>
-              <w:rPr>
-                <w:rFonts w:ascii="Times New Roman" w:hAnsi="Times New Roman" w:cs="Times New Roman"/>
-                <w:sz w:val="24"/>
-                <w:szCs w:val="24"/>
-              </w:rPr>
-            </w:pPr>
-            <w:r>
-              <w:rPr>
-                <w:rFonts w:ascii="Times New Roman" w:hAnsi="Times New Roman" w:cs="Times New Roman"/>
-                <w:sz w:val="24"/>
-                <w:szCs w:val="24"/>
-              </w:rPr>
-              <w:t>Intensity</w:t>
-            </w:r>
-          </w:p>
-        </w:tc>
-        <w:tc>
-          <w:tcPr>
-            <w:tcW w:w="2607" w:type="dxa"/>
-            <w:tcBorders>
-              <w:top w:val="single" w:sz="4" w:space="0" w:color="BFBFBF" w:themeColor="background1" w:themeShade="BF"/>
-              <w:left w:val="nil"/>
-              <w:bottom w:val="nil"/>
-              <w:right w:val="nil"/>
-            </w:tcBorders>
-            <w:vAlign w:val="center"/>
-            <w:hideMark/>
-          </w:tcPr>
-          <w:p>
-            <w:pPr>
-              <w:jc w:val="center"/>
-              <w:rPr>
-                <w:rFonts w:ascii="Times New Roman" w:hAnsi="Times New Roman" w:cs="Times New Roman"/>
-                <w:sz w:val="24"/>
-                <w:szCs w:val="24"/>
-              </w:rPr>
-            </w:pPr>
-            <w:r>
-              <w:rPr>
-                <w:rFonts w:ascii="Times New Roman" w:hAnsi="Times New Roman" w:cs="Times New Roman"/>
-                <w:sz w:val="24"/>
-                <w:szCs w:val="24"/>
-              </w:rPr>
-              <w:t>Intercept</w:t>
-            </w:r>
-          </w:p>
-        </w:tc>
-        <w:tc>
-          <w:tcPr>
-            <w:tcW w:w="1220" w:type="dxa"/>
-            <w:tcBorders>
-              <w:top w:val="single" w:sz="4" w:space="0" w:color="BFBFBF" w:themeColor="background1" w:themeShade="BF"/>
-              <w:left w:val="nil"/>
-              <w:bottom w:val="nil"/>
-              <w:right w:val="nil"/>
-            </w:tcBorders>
-            <w:vAlign w:val="center"/>
-            <w:hideMark/>
-          </w:tcPr>
-          <w:p>
-            <w:pPr>
-              <w:jc w:val="center"/>
-              <w:rPr>
-                <w:rFonts w:ascii="Times New Roman" w:hAnsi="Times New Roman" w:cs="Times New Roman"/>
-                <w:sz w:val="24"/>
-                <w:szCs w:val="24"/>
-              </w:rPr>
-            </w:pPr>
-            <w:r>
-              <w:rPr>
-                <w:rFonts w:ascii="Times New Roman" w:hAnsi="Times New Roman" w:cs="Times New Roman"/>
-                <w:sz w:val="24"/>
-                <w:szCs w:val="24"/>
-              </w:rPr>
-              <w:t>51.43</w:t>
-            </w:r>
-          </w:p>
-        </w:tc>
-        <w:tc>
-          <w:tcPr>
-            <w:tcW w:w="1373" w:type="dxa"/>
-            <w:tcBorders>
-              <w:top w:val="single" w:sz="4" w:space="0" w:color="BFBFBF" w:themeColor="background1" w:themeShade="BF"/>
-              <w:left w:val="nil"/>
-              <w:bottom w:val="nil"/>
-              <w:right w:val="nil"/>
-            </w:tcBorders>
-            <w:vAlign w:val="center"/>
-            <w:hideMark/>
-          </w:tcPr>
-          <w:p>
-            <w:pPr>
-              <w:jc w:val="center"/>
-              <w:rPr>
-                <w:rFonts w:ascii="Times New Roman" w:hAnsi="Times New Roman" w:cs="Times New Roman"/>
-                <w:sz w:val="24"/>
-                <w:szCs w:val="24"/>
-              </w:rPr>
-            </w:pPr>
-            <w:r>
-              <w:rPr>
-                <w:rFonts w:ascii="Times New Roman" w:hAnsi="Times New Roman" w:cs="Times New Roman"/>
-                <w:sz w:val="24"/>
-                <w:szCs w:val="24"/>
-              </w:rPr>
-              <w:t>46.78</w:t>
-            </w:r>
-          </w:p>
-        </w:tc>
-        <w:tc>
-          <w:tcPr>
-            <w:tcW w:w="1188" w:type="dxa"/>
-            <w:tcBorders>
-              <w:top w:val="single" w:sz="4" w:space="0" w:color="BFBFBF" w:themeColor="background1" w:themeShade="BF"/>
-              <w:left w:val="nil"/>
-              <w:bottom w:val="nil"/>
-              <w:right w:val="nil"/>
-            </w:tcBorders>
-            <w:vAlign w:val="center"/>
-            <w:hideMark/>
-          </w:tcPr>
-          <w:p>
-            <w:pPr>
-              <w:jc w:val="center"/>
-              <w:rPr>
-                <w:rFonts w:ascii="Times New Roman" w:hAnsi="Times New Roman" w:cs="Times New Roman"/>
-                <w:sz w:val="24"/>
-                <w:szCs w:val="24"/>
-              </w:rPr>
-            </w:pPr>
-            <w:r>
-              <w:rPr>
-                <w:rFonts w:ascii="Times New Roman" w:hAnsi="Times New Roman" w:cs="Times New Roman"/>
-                <w:sz w:val="24"/>
-                <w:szCs w:val="24"/>
-              </w:rPr>
-              <w:t>56.076</w:t>
-            </w:r>
-          </w:p>
-        </w:tc>
-        <w:tc>
-          <w:tcPr>
-            <w:tcW w:w="1560" w:type="dxa"/>
-            <w:tcBorders>
-              <w:top w:val="single" w:sz="4" w:space="0" w:color="BFBFBF" w:themeColor="background1" w:themeShade="BF"/>
-              <w:left w:val="nil"/>
-              <w:bottom w:val="nil"/>
-              <w:right w:val="nil"/>
-            </w:tcBorders>
-            <w:vAlign w:val="center"/>
-            <w:hideMark/>
-          </w:tcPr>
-          <w:p>
-            <w:pPr>
-              <w:jc w:val="center"/>
-              <w:rPr>
-                <w:rFonts w:ascii="Times New Roman" w:hAnsi="Times New Roman" w:cs="Times New Roman"/>
-                <w:sz w:val="24"/>
-                <w:szCs w:val="24"/>
-              </w:rPr>
-            </w:pPr>
-            <w:r>
-              <w:rPr>
-                <w:rFonts w:ascii="Times New Roman" w:hAnsi="Times New Roman" w:cs="Times New Roman"/>
-                <w:b/>
-                <w:sz w:val="24"/>
-                <w:szCs w:val="24"/>
-              </w:rPr>
-              <w:t>— (3)</w:t>
+            <w:tcW w:w="2093" w:type="dxa"/>
+            <w:vMerge/>
+            <w:tcBorders>
+              <w:left w:val="nil"/>
+              <w:right w:val="nil"/>
+            </w:tcBorders>
+            <w:vAlign w:val="center"/>
+          </w:tcPr>
+          <w:p>
+            <w:pPr>
+              <w:rPr>
+                <w:rFonts w:ascii="Times New Roman" w:hAnsi="Times New Roman" w:cs="Times New Roman"/>
+                <w:sz w:val="24"/>
+                <w:szCs w:val="24"/>
+              </w:rPr>
+            </w:pPr>
+          </w:p>
+        </w:tc>
+        <w:tc>
+          <w:tcPr>
+            <w:tcW w:w="2068" w:type="dxa"/>
+            <w:tcBorders>
+              <w:left w:val="nil"/>
+              <w:right w:val="nil"/>
+            </w:tcBorders>
+            <w:vAlign w:val="center"/>
+          </w:tcPr>
+          <w:p>
+            <w:pPr>
+              <w:jc w:val="center"/>
+              <w:rPr>
+                <w:rFonts w:ascii="Times New Roman" w:hAnsi="Times New Roman" w:cs="Times New Roman"/>
+                <w:b/>
+                <w:sz w:val="24"/>
+                <w:szCs w:val="24"/>
+              </w:rPr>
+            </w:pPr>
+            <w:r>
+              <w:rPr>
+                <w:rFonts w:ascii="Times New Roman" w:hAnsi="Times New Roman" w:cs="Times New Roman"/>
+                <w:b/>
+                <w:sz w:val="24"/>
+                <w:szCs w:val="24"/>
+              </w:rPr>
+              <w:t>Denning (Yes)</w:t>
+            </w:r>
+          </w:p>
+        </w:tc>
+        <w:tc>
+          <w:tcPr>
+            <w:tcW w:w="1218" w:type="dxa"/>
+            <w:tcBorders>
+              <w:left w:val="nil"/>
+              <w:right w:val="nil"/>
+            </w:tcBorders>
+            <w:vAlign w:val="center"/>
+          </w:tcPr>
+          <w:p>
+            <w:pPr>
+              <w:jc w:val="center"/>
+              <w:rPr>
+                <w:rFonts w:ascii="Times New Roman" w:hAnsi="Times New Roman" w:cs="Times New Roman"/>
+                <w:b/>
+                <w:sz w:val="24"/>
+                <w:szCs w:val="24"/>
+              </w:rPr>
+            </w:pPr>
+            <w:r>
+              <w:rPr>
+                <w:rFonts w:ascii="Times New Roman" w:hAnsi="Times New Roman" w:cs="Times New Roman"/>
+                <w:b/>
+                <w:sz w:val="24"/>
+                <w:szCs w:val="24"/>
+              </w:rPr>
+              <w:t>00:13:25</w:t>
+            </w:r>
+          </w:p>
+        </w:tc>
+        <w:tc>
+          <w:tcPr>
+            <w:tcW w:w="1367" w:type="dxa"/>
+            <w:tcBorders>
+              <w:left w:val="nil"/>
+              <w:right w:val="nil"/>
+            </w:tcBorders>
+            <w:vAlign w:val="center"/>
+          </w:tcPr>
+          <w:p>
+            <w:pPr>
+              <w:jc w:val="center"/>
+              <w:rPr>
+                <w:rFonts w:ascii="Times New Roman" w:hAnsi="Times New Roman" w:cs="Times New Roman"/>
+                <w:b/>
+                <w:sz w:val="24"/>
+                <w:szCs w:val="24"/>
+              </w:rPr>
+            </w:pPr>
+            <w:r>
+              <w:rPr>
+                <w:rFonts w:ascii="Times New Roman" w:hAnsi="Times New Roman" w:cs="Times New Roman"/>
+                <w:b/>
+                <w:sz w:val="24"/>
+                <w:szCs w:val="24"/>
+              </w:rPr>
+              <w:t>00:09:37</w:t>
+            </w:r>
+          </w:p>
+        </w:tc>
+        <w:tc>
+          <w:tcPr>
+            <w:tcW w:w="1186" w:type="dxa"/>
+            <w:tcBorders>
+              <w:left w:val="nil"/>
+              <w:right w:val="nil"/>
+            </w:tcBorders>
+            <w:vAlign w:val="center"/>
+          </w:tcPr>
+          <w:p>
+            <w:pPr>
+              <w:jc w:val="center"/>
+              <w:rPr>
+                <w:rFonts w:ascii="Times New Roman" w:hAnsi="Times New Roman" w:cs="Times New Roman"/>
+                <w:b/>
+                <w:sz w:val="24"/>
+                <w:szCs w:val="24"/>
+              </w:rPr>
+            </w:pPr>
+            <w:r>
+              <w:rPr>
+                <w:rFonts w:ascii="Times New Roman" w:hAnsi="Times New Roman" w:cs="Times New Roman"/>
+                <w:b/>
+                <w:sz w:val="24"/>
+                <w:szCs w:val="24"/>
+              </w:rPr>
+              <w:t>00:17:14</w:t>
+            </w:r>
+          </w:p>
+        </w:tc>
+        <w:tc>
+          <w:tcPr>
+            <w:tcW w:w="1576" w:type="dxa"/>
+            <w:tcBorders>
+              <w:left w:val="nil"/>
+              <w:right w:val="nil"/>
+            </w:tcBorders>
+            <w:vAlign w:val="center"/>
+          </w:tcPr>
+          <w:p>
+            <w:pPr>
+              <w:jc w:val="center"/>
+              <w:rPr>
+                <w:rFonts w:ascii="Times New Roman" w:hAnsi="Times New Roman" w:cs="Times New Roman"/>
+                <w:b/>
+                <w:sz w:val="24"/>
+                <w:szCs w:val="24"/>
+              </w:rPr>
+            </w:pPr>
+            <w:r>
+              <w:rPr>
+                <w:rFonts w:ascii="Times New Roman" w:hAnsi="Times New Roman" w:cs="Times New Roman"/>
+                <w:b/>
+                <w:sz w:val="24"/>
+                <w:szCs w:val="24"/>
+              </w:rPr>
+              <w:t>0.57(2)</w:t>
             </w:r>
           </w:p>
         </w:tc>
@@ -17690,192 +17703,34 @@
         </w:trPr>
         <w:tc>
           <w:tcPr>
-            <w:tcW w:w="1384" w:type="dxa"/>
+            <w:tcW w:w="2093" w:type="dxa"/>
             <w:vMerge/>
             <w:tcBorders>
               <w:left w:val="nil"/>
-              <w:right w:val="nil"/>
-            </w:tcBorders>
-            <w:vAlign w:val="center"/>
-            <w:hideMark/>
-          </w:tcPr>
-          <w:p>
-            <w:pPr>
-              <w:rPr>
-                <w:rFonts w:ascii="Times New Roman" w:hAnsi="Times New Roman" w:cs="Times New Roman"/>
-                <w:sz w:val="24"/>
-                <w:szCs w:val="24"/>
-              </w:rPr>
-            </w:pPr>
-          </w:p>
-        </w:tc>
-        <w:tc>
-          <w:tcPr>
-            <w:tcW w:w="2607" w:type="dxa"/>
-            <w:vAlign w:val="center"/>
-            <w:hideMark/>
-          </w:tcPr>
-          <w:p>
-            <w:pPr>
-              <w:jc w:val="center"/>
-              <w:rPr>
-                <w:rFonts w:ascii="Times New Roman" w:hAnsi="Times New Roman" w:cs="Times New Roman"/>
-                <w:b/>
-                <w:sz w:val="24"/>
-                <w:szCs w:val="24"/>
-              </w:rPr>
-            </w:pPr>
-            <w:r>
-              <w:rPr>
-                <w:rFonts w:ascii="Times New Roman" w:hAnsi="Times New Roman" w:cs="Times New Roman"/>
-                <w:b/>
-                <w:sz w:val="24"/>
-                <w:szCs w:val="24"/>
-              </w:rPr>
-              <w:t>Denning (Yes)</w:t>
-            </w:r>
-          </w:p>
-        </w:tc>
-        <w:tc>
-          <w:tcPr>
-            <w:tcW w:w="1220" w:type="dxa"/>
-            <w:vAlign w:val="center"/>
-          </w:tcPr>
-          <w:p>
-            <w:pPr>
-              <w:jc w:val="center"/>
-              <w:rPr>
-                <w:rFonts w:ascii="Times New Roman" w:hAnsi="Times New Roman" w:cs="Times New Roman"/>
-                <w:b/>
-                <w:sz w:val="24"/>
-                <w:szCs w:val="24"/>
-              </w:rPr>
-            </w:pPr>
-            <w:r>
-              <w:rPr>
-                <w:rFonts w:ascii="Times New Roman" w:hAnsi="Times New Roman" w:cs="Times New Roman"/>
-                <w:b/>
-                <w:sz w:val="24"/>
-                <w:szCs w:val="24"/>
-              </w:rPr>
-              <w:t>1.56</w:t>
-            </w:r>
-          </w:p>
-        </w:tc>
-        <w:tc>
-          <w:tcPr>
-            <w:tcW w:w="1373" w:type="dxa"/>
-            <w:vAlign w:val="center"/>
-          </w:tcPr>
-          <w:p>
-            <w:pPr>
-              <w:jc w:val="center"/>
-              <w:rPr>
-                <w:rFonts w:ascii="Times New Roman" w:hAnsi="Times New Roman" w:cs="Times New Roman"/>
-                <w:b/>
-                <w:sz w:val="24"/>
-                <w:szCs w:val="24"/>
-              </w:rPr>
-            </w:pPr>
-            <w:r>
-              <w:rPr>
-                <w:rFonts w:ascii="Times New Roman" w:hAnsi="Times New Roman" w:cs="Times New Roman"/>
-                <w:b/>
-                <w:sz w:val="24"/>
-                <w:szCs w:val="24"/>
-              </w:rPr>
-              <w:t>0.14</w:t>
-            </w:r>
-          </w:p>
-        </w:tc>
-        <w:tc>
-          <w:tcPr>
-            <w:tcW w:w="1188" w:type="dxa"/>
-            <w:vAlign w:val="center"/>
-          </w:tcPr>
-          <w:p>
-            <w:pPr>
-              <w:jc w:val="center"/>
-              <w:rPr>
-                <w:rFonts w:ascii="Times New Roman" w:hAnsi="Times New Roman" w:cs="Times New Roman"/>
-                <w:b/>
-                <w:sz w:val="24"/>
-                <w:szCs w:val="24"/>
-              </w:rPr>
-            </w:pPr>
-            <w:r>
-              <w:rPr>
-                <w:rFonts w:ascii="Times New Roman" w:hAnsi="Times New Roman" w:cs="Times New Roman"/>
-                <w:b/>
-                <w:sz w:val="24"/>
-                <w:szCs w:val="24"/>
-              </w:rPr>
-              <w:t>0.16</w:t>
-            </w:r>
-          </w:p>
-        </w:tc>
-        <w:tc>
-          <w:tcPr>
-            <w:tcW w:w="1560" w:type="dxa"/>
-            <w:vAlign w:val="center"/>
-            <w:hideMark/>
-          </w:tcPr>
-          <w:p>
-            <w:pPr>
-              <w:jc w:val="center"/>
-              <w:rPr>
-                <w:rFonts w:ascii="Times New Roman" w:hAnsi="Times New Roman" w:cs="Times New Roman"/>
-                <w:b/>
-                <w:sz w:val="24"/>
-                <w:szCs w:val="24"/>
-              </w:rPr>
-            </w:pPr>
-            <w:r>
-              <w:rPr>
-                <w:rFonts w:ascii="Times New Roman" w:hAnsi="Times New Roman" w:cs="Times New Roman"/>
-                <w:b/>
-                <w:sz w:val="24"/>
-                <w:szCs w:val="24"/>
-              </w:rPr>
-              <w:t>0.89 (2)</w:t>
-            </w:r>
-          </w:p>
-        </w:tc>
-      </w:tr>
-      <w:tr>
-        <w:trPr>
-          <w:trHeight w:val="324"/>
-        </w:trPr>
-        <w:tc>
-          <w:tcPr>
-            <w:tcW w:w="1384" w:type="dxa"/>
-            <w:vMerge/>
-            <w:tcBorders>
-              <w:left w:val="nil"/>
-              <w:bottom w:val="single" w:sz="2" w:space="0" w:color="A6A6A6" w:themeColor="background1" w:themeShade="A6"/>
-              <w:right w:val="nil"/>
-            </w:tcBorders>
-            <w:vAlign w:val="center"/>
-            <w:hideMark/>
-          </w:tcPr>
-          <w:p>
-            <w:pPr>
-              <w:rPr>
-                <w:rFonts w:ascii="Times New Roman" w:hAnsi="Times New Roman" w:cs="Times New Roman"/>
-                <w:sz w:val="24"/>
-                <w:szCs w:val="24"/>
-              </w:rPr>
-            </w:pPr>
-          </w:p>
-        </w:tc>
-        <w:tc>
-          <w:tcPr>
-            <w:tcW w:w="2607" w:type="dxa"/>
-            <w:tcBorders>
-              <w:bottom w:val="single" w:sz="2" w:space="0" w:color="A6A6A6" w:themeColor="background1" w:themeShade="A6"/>
-            </w:tcBorders>
-            <w:vAlign w:val="center"/>
-            <w:hideMark/>
+              <w:bottom w:val="single" w:sz="4" w:space="0" w:color="auto"/>
+              <w:right w:val="nil"/>
+            </w:tcBorders>
+            <w:vAlign w:val="center"/>
+          </w:tcPr>
+          <w:p>
+            <w:pPr>
+              <w:rPr>
+                <w:rFonts w:ascii="Times New Roman" w:hAnsi="Times New Roman" w:cs="Times New Roman"/>
+                <w:sz w:val="24"/>
+                <w:szCs w:val="24"/>
+              </w:rPr>
+            </w:pPr>
+          </w:p>
+        </w:tc>
+        <w:tc>
+          <w:tcPr>
+            <w:tcW w:w="2068" w:type="dxa"/>
+            <w:tcBorders>
+              <w:left w:val="nil"/>
+              <w:bottom w:val="single" w:sz="4" w:space="0" w:color="auto"/>
+              <w:right w:val="nil"/>
+            </w:tcBorders>
+            <w:vAlign w:val="center"/>
           </w:tcPr>
           <w:p>
             <w:pPr>
@@ -17909,1077 +17764,7 @@
         </w:tc>
         <w:tc>
           <w:tcPr>
-            <w:tcW w:w="1220" w:type="dxa"/>
-            <w:tcBorders>
-              <w:bottom w:val="single" w:sz="2" w:space="0" w:color="A6A6A6" w:themeColor="background1" w:themeShade="A6"/>
-            </w:tcBorders>
-            <w:vAlign w:val="center"/>
-            <w:hideMark/>
-          </w:tcPr>
-          <w:p>
-            <w:pPr>
-              <w:jc w:val="center"/>
-              <w:rPr>
-                <w:rFonts w:ascii="Times New Roman" w:hAnsi="Times New Roman" w:cs="Times New Roman"/>
-                <w:b/>
-                <w:sz w:val="24"/>
-                <w:szCs w:val="24"/>
-              </w:rPr>
-            </w:pPr>
-            <w:r>
-              <w:rPr>
-                <w:rFonts w:ascii="Times New Roman" w:hAnsi="Times New Roman" w:cs="Times New Roman"/>
-                <w:b/>
-                <w:sz w:val="24"/>
-                <w:szCs w:val="24"/>
-              </w:rPr>
-              <w:t>-0.26</w:t>
-            </w:r>
-          </w:p>
-        </w:tc>
-        <w:tc>
-          <w:tcPr>
-            <w:tcW w:w="1373" w:type="dxa"/>
-            <w:tcBorders>
-              <w:bottom w:val="single" w:sz="2" w:space="0" w:color="A6A6A6" w:themeColor="background1" w:themeShade="A6"/>
-            </w:tcBorders>
-            <w:vAlign w:val="center"/>
-            <w:hideMark/>
-          </w:tcPr>
-          <w:p>
-            <w:pPr>
-              <w:jc w:val="center"/>
-              <w:rPr>
-                <w:rFonts w:ascii="Times New Roman" w:hAnsi="Times New Roman" w:cs="Times New Roman"/>
-                <w:b/>
-                <w:sz w:val="24"/>
-                <w:szCs w:val="24"/>
-              </w:rPr>
-            </w:pPr>
-            <w:r>
-              <w:rPr>
-                <w:rFonts w:ascii="Times New Roman" w:hAnsi="Times New Roman" w:cs="Times New Roman"/>
-                <w:b/>
-                <w:sz w:val="24"/>
-                <w:szCs w:val="24"/>
-              </w:rPr>
-              <w:t>-0.38</w:t>
-            </w:r>
-          </w:p>
-        </w:tc>
-        <w:tc>
-          <w:tcPr>
-            <w:tcW w:w="1188" w:type="dxa"/>
-            <w:tcBorders>
-              <w:bottom w:val="single" w:sz="2" w:space="0" w:color="A6A6A6" w:themeColor="background1" w:themeShade="A6"/>
-            </w:tcBorders>
-            <w:vAlign w:val="center"/>
-            <w:hideMark/>
-          </w:tcPr>
-          <w:p>
-            <w:pPr>
-              <w:jc w:val="center"/>
-              <w:rPr>
-                <w:rFonts w:ascii="Times New Roman" w:hAnsi="Times New Roman" w:cs="Times New Roman"/>
-                <w:b/>
-                <w:sz w:val="24"/>
-                <w:szCs w:val="24"/>
-              </w:rPr>
-            </w:pPr>
-            <w:r>
-              <w:rPr>
-                <w:rFonts w:ascii="Times New Roman" w:hAnsi="Times New Roman" w:cs="Times New Roman"/>
-                <w:b/>
-                <w:sz w:val="24"/>
-                <w:szCs w:val="24"/>
-              </w:rPr>
-              <w:t>-0.14</w:t>
-            </w:r>
-          </w:p>
-        </w:tc>
-        <w:tc>
-          <w:tcPr>
-            <w:tcW w:w="1560" w:type="dxa"/>
-            <w:tcBorders>
-              <w:bottom w:val="single" w:sz="2" w:space="0" w:color="A6A6A6" w:themeColor="background1" w:themeShade="A6"/>
-            </w:tcBorders>
-            <w:vAlign w:val="center"/>
-            <w:hideMark/>
-          </w:tcPr>
-          <w:p>
-            <w:pPr>
-              <w:jc w:val="center"/>
-              <w:rPr>
-                <w:rFonts w:ascii="Times New Roman" w:hAnsi="Times New Roman" w:cs="Times New Roman"/>
-                <w:b/>
-                <w:sz w:val="24"/>
-                <w:szCs w:val="24"/>
-              </w:rPr>
-            </w:pPr>
-            <w:r>
-              <w:rPr>
-                <w:rFonts w:ascii="Times New Roman" w:hAnsi="Times New Roman" w:cs="Times New Roman"/>
-                <w:b/>
-                <w:sz w:val="24"/>
-                <w:szCs w:val="24"/>
-              </w:rPr>
-              <w:t>0.5</w:t>
-            </w:r>
-            <w:r>
-              <w:rPr>
-                <w:rFonts w:ascii="Times New Roman" w:hAnsi="Times New Roman" w:cs="Times New Roman"/>
-                <w:b/>
-                <w:sz w:val="24"/>
-                <w:szCs w:val="24"/>
-              </w:rPr>
-              <w:t>7</w:t>
-            </w:r>
-            <w:r>
-              <w:rPr>
-                <w:rFonts w:ascii="Times New Roman" w:hAnsi="Times New Roman" w:cs="Times New Roman"/>
-                <w:b/>
-                <w:sz w:val="24"/>
-                <w:szCs w:val="24"/>
-              </w:rPr>
-              <w:t xml:space="preserve"> (</w:t>
-            </w:r>
-            <w:r>
-              <w:rPr>
-                <w:rFonts w:ascii="Times New Roman" w:hAnsi="Times New Roman" w:cs="Times New Roman"/>
-                <w:b/>
-                <w:sz w:val="24"/>
-                <w:szCs w:val="24"/>
-              </w:rPr>
-              <w:t>2</w:t>
-            </w:r>
-            <w:r>
-              <w:rPr>
-                <w:rFonts w:ascii="Times New Roman" w:hAnsi="Times New Roman" w:cs="Times New Roman"/>
-                <w:b/>
-                <w:sz w:val="24"/>
-                <w:szCs w:val="24"/>
-              </w:rPr>
-              <w:t>)</w:t>
-            </w:r>
-          </w:p>
-        </w:tc>
-      </w:tr>
-      <w:tr>
-        <w:trPr>
-          <w:trHeight w:val="324"/>
-        </w:trPr>
-        <w:tc>
-          <w:tcPr>
-            <w:tcW w:w="1384" w:type="dxa"/>
-            <w:vMerge w:val="restart"/>
-            <w:tcBorders>
-              <w:top w:val="single" w:sz="2" w:space="0" w:color="A6A6A6" w:themeColor="background1" w:themeShade="A6"/>
-              <w:left w:val="nil"/>
-              <w:right w:val="nil"/>
-            </w:tcBorders>
-            <w:vAlign w:val="center"/>
-          </w:tcPr>
-          <w:p>
-            <w:pPr>
-              <w:rPr>
-                <w:rFonts w:ascii="Times New Roman" w:hAnsi="Times New Roman" w:cs="Times New Roman"/>
-                <w:sz w:val="24"/>
-                <w:szCs w:val="24"/>
-              </w:rPr>
-            </w:pPr>
-            <w:r>
-              <w:rPr>
-                <w:rFonts w:ascii="Times New Roman" w:hAnsi="Times New Roman" w:cs="Times New Roman"/>
-                <w:sz w:val="24"/>
-                <w:szCs w:val="24"/>
-              </w:rPr>
-              <w:t>Start</w:t>
-            </w:r>
-          </w:p>
-        </w:tc>
-        <w:tc>
-          <w:tcPr>
-            <w:tcW w:w="2607" w:type="dxa"/>
-            <w:tcBorders>
-              <w:top w:val="single" w:sz="2" w:space="0" w:color="A6A6A6" w:themeColor="background1" w:themeShade="A6"/>
-              <w:left w:val="nil"/>
-              <w:right w:val="nil"/>
-            </w:tcBorders>
-            <w:vAlign w:val="center"/>
-          </w:tcPr>
-          <w:p>
-            <w:pPr>
-              <w:jc w:val="center"/>
-              <w:rPr>
-                <w:rFonts w:ascii="Times New Roman" w:hAnsi="Times New Roman" w:cs="Times New Roman"/>
-                <w:sz w:val="24"/>
-                <w:szCs w:val="24"/>
-              </w:rPr>
-            </w:pPr>
-            <w:r>
-              <w:rPr>
-                <w:rFonts w:ascii="Times New Roman" w:hAnsi="Times New Roman" w:cs="Times New Roman"/>
-                <w:sz w:val="24"/>
-                <w:szCs w:val="24"/>
-              </w:rPr>
-              <w:t>Intercept</w:t>
-            </w:r>
-          </w:p>
-        </w:tc>
-        <w:tc>
-          <w:tcPr>
-            <w:tcW w:w="1220" w:type="dxa"/>
-            <w:tcBorders>
-              <w:top w:val="single" w:sz="2" w:space="0" w:color="A6A6A6" w:themeColor="background1" w:themeShade="A6"/>
-              <w:left w:val="nil"/>
-              <w:right w:val="nil"/>
-            </w:tcBorders>
-            <w:vAlign w:val="center"/>
-          </w:tcPr>
-          <w:p>
-            <w:pPr>
-              <w:jc w:val="center"/>
-              <w:rPr>
-                <w:rFonts w:ascii="Times New Roman" w:hAnsi="Times New Roman" w:cs="Times New Roman"/>
-                <w:sz w:val="24"/>
-                <w:szCs w:val="24"/>
-              </w:rPr>
-            </w:pPr>
-            <w:r>
-              <w:rPr>
-                <w:rFonts w:ascii="Times New Roman" w:hAnsi="Times New Roman" w:cs="Times New Roman"/>
-                <w:sz w:val="24"/>
-                <w:szCs w:val="24"/>
-              </w:rPr>
-              <w:t>06:31:41</w:t>
-            </w:r>
-          </w:p>
-        </w:tc>
-        <w:tc>
-          <w:tcPr>
-            <w:tcW w:w="1373" w:type="dxa"/>
-            <w:tcBorders>
-              <w:top w:val="single" w:sz="2" w:space="0" w:color="A6A6A6" w:themeColor="background1" w:themeShade="A6"/>
-              <w:left w:val="nil"/>
-              <w:right w:val="nil"/>
-            </w:tcBorders>
-            <w:vAlign w:val="center"/>
-          </w:tcPr>
-          <w:p>
-            <w:pPr>
-              <w:jc w:val="center"/>
-              <w:rPr>
-                <w:rFonts w:ascii="Times New Roman" w:hAnsi="Times New Roman" w:cs="Times New Roman"/>
-                <w:sz w:val="24"/>
-                <w:szCs w:val="24"/>
-              </w:rPr>
-            </w:pPr>
-            <w:r>
-              <w:rPr>
-                <w:rFonts w:ascii="Times New Roman" w:hAnsi="Times New Roman" w:cs="Times New Roman"/>
-                <w:sz w:val="24"/>
-                <w:szCs w:val="24"/>
-              </w:rPr>
-              <w:t>06:24:07</w:t>
-            </w:r>
-          </w:p>
-        </w:tc>
-        <w:tc>
-          <w:tcPr>
-            <w:tcW w:w="1188" w:type="dxa"/>
-            <w:tcBorders>
-              <w:top w:val="single" w:sz="2" w:space="0" w:color="A6A6A6" w:themeColor="background1" w:themeShade="A6"/>
-              <w:left w:val="nil"/>
-              <w:right w:val="nil"/>
-            </w:tcBorders>
-            <w:vAlign w:val="center"/>
-          </w:tcPr>
-          <w:p>
-            <w:pPr>
-              <w:jc w:val="center"/>
-              <w:rPr>
-                <w:rFonts w:ascii="Times New Roman" w:hAnsi="Times New Roman" w:cs="Times New Roman"/>
-                <w:sz w:val="24"/>
-                <w:szCs w:val="24"/>
-              </w:rPr>
-            </w:pPr>
-            <w:r>
-              <w:rPr>
-                <w:rFonts w:ascii="Times New Roman" w:hAnsi="Times New Roman" w:cs="Times New Roman"/>
-                <w:sz w:val="24"/>
-                <w:szCs w:val="24"/>
-              </w:rPr>
-              <w:t>06:39:14</w:t>
-            </w:r>
-          </w:p>
-        </w:tc>
-        <w:tc>
-          <w:tcPr>
-            <w:tcW w:w="1560" w:type="dxa"/>
-            <w:tcBorders>
-              <w:top w:val="single" w:sz="2" w:space="0" w:color="A6A6A6" w:themeColor="background1" w:themeShade="A6"/>
-              <w:left w:val="nil"/>
-              <w:right w:val="nil"/>
-            </w:tcBorders>
-            <w:vAlign w:val="center"/>
-          </w:tcPr>
-          <w:p>
-            <w:pPr>
-              <w:pStyle w:val="ListParagraph"/>
-              <w:numPr>
-                <w:ilvl w:val="0"/>
-                <w:numId w:val="4"/>
-              </w:numPr>
-              <w:jc w:val="center"/>
-              <w:rPr>
-                <w:rFonts w:ascii="Times New Roman" w:hAnsi="Times New Roman" w:cs="Times New Roman"/>
-                <w:sz w:val="24"/>
-                <w:szCs w:val="24"/>
-              </w:rPr>
-            </w:pPr>
-            <w:r>
-              <w:rPr>
-                <w:rFonts w:ascii="Times New Roman" w:hAnsi="Times New Roman" w:cs="Times New Roman"/>
-                <w:sz w:val="24"/>
-                <w:szCs w:val="24"/>
-              </w:rPr>
-              <w:t>(1)</w:t>
-            </w:r>
-          </w:p>
-        </w:tc>
-      </w:tr>
-      <w:tr>
-        <w:trPr>
-          <w:trHeight w:val="324"/>
-        </w:trPr>
-        <w:tc>
-          <w:tcPr>
-            <w:tcW w:w="1384" w:type="dxa"/>
-            <w:vMerge/>
-            <w:tcBorders>
-              <w:left w:val="nil"/>
-              <w:right w:val="nil"/>
-            </w:tcBorders>
-            <w:vAlign w:val="center"/>
-          </w:tcPr>
-          <w:p>
-            <w:pPr>
-              <w:rPr>
-                <w:rFonts w:ascii="Times New Roman" w:hAnsi="Times New Roman" w:cs="Times New Roman"/>
-                <w:sz w:val="24"/>
-                <w:szCs w:val="24"/>
-              </w:rPr>
-            </w:pPr>
-          </w:p>
-        </w:tc>
-        <w:tc>
-          <w:tcPr>
-            <w:tcW w:w="2607" w:type="dxa"/>
-            <w:tcBorders>
-              <w:left w:val="nil"/>
-              <w:right w:val="nil"/>
-            </w:tcBorders>
-            <w:vAlign w:val="center"/>
-          </w:tcPr>
-          <w:p>
-            <w:pPr>
-              <w:jc w:val="center"/>
-              <w:rPr>
-                <w:rFonts w:ascii="Times New Roman" w:hAnsi="Times New Roman" w:cs="Times New Roman"/>
-                <w:b/>
-                <w:sz w:val="24"/>
-                <w:szCs w:val="24"/>
-              </w:rPr>
-            </w:pPr>
-            <w:r>
-              <w:rPr>
-                <w:rFonts w:ascii="Times New Roman" w:hAnsi="Times New Roman" w:cs="Times New Roman"/>
-                <w:b/>
-                <w:sz w:val="24"/>
-                <w:szCs w:val="24"/>
-              </w:rPr>
-              <w:t>Denning (Yes)</w:t>
-            </w:r>
-          </w:p>
-        </w:tc>
-        <w:tc>
-          <w:tcPr>
-            <w:tcW w:w="1220" w:type="dxa"/>
-            <w:tcBorders>
-              <w:left w:val="nil"/>
-              <w:right w:val="nil"/>
-            </w:tcBorders>
-            <w:vAlign w:val="center"/>
-          </w:tcPr>
-          <w:p>
-            <w:pPr>
-              <w:jc w:val="center"/>
-              <w:rPr>
-                <w:rFonts w:ascii="Times New Roman" w:hAnsi="Times New Roman" w:cs="Times New Roman"/>
-                <w:b/>
-                <w:sz w:val="24"/>
-                <w:szCs w:val="24"/>
-              </w:rPr>
-            </w:pPr>
-            <w:r>
-              <w:rPr>
-                <w:rFonts w:ascii="Times New Roman" w:hAnsi="Times New Roman" w:cs="Times New Roman"/>
-                <w:b/>
-                <w:sz w:val="24"/>
-                <w:szCs w:val="24"/>
-              </w:rPr>
-              <w:t>-00:07:46</w:t>
-            </w:r>
-          </w:p>
-        </w:tc>
-        <w:tc>
-          <w:tcPr>
-            <w:tcW w:w="1373" w:type="dxa"/>
-            <w:tcBorders>
-              <w:left w:val="nil"/>
-              <w:right w:val="nil"/>
-            </w:tcBorders>
-            <w:vAlign w:val="center"/>
-          </w:tcPr>
-          <w:p>
-            <w:pPr>
-              <w:jc w:val="center"/>
-              <w:rPr>
-                <w:rFonts w:ascii="Times New Roman" w:hAnsi="Times New Roman" w:cs="Times New Roman"/>
-                <w:b/>
-                <w:sz w:val="24"/>
-                <w:szCs w:val="24"/>
-              </w:rPr>
-            </w:pPr>
-            <w:r>
-              <w:rPr>
-                <w:rFonts w:ascii="Times New Roman" w:hAnsi="Times New Roman" w:cs="Times New Roman"/>
-                <w:b/>
-                <w:sz w:val="24"/>
-                <w:szCs w:val="24"/>
-              </w:rPr>
-              <w:t>-00:06:14</w:t>
-            </w:r>
-          </w:p>
-        </w:tc>
-        <w:tc>
-          <w:tcPr>
-            <w:tcW w:w="1188" w:type="dxa"/>
-            <w:tcBorders>
-              <w:left w:val="nil"/>
-              <w:right w:val="nil"/>
-            </w:tcBorders>
-            <w:vAlign w:val="center"/>
-          </w:tcPr>
-          <w:p>
-            <w:pPr>
-              <w:jc w:val="center"/>
-              <w:rPr>
-                <w:rFonts w:ascii="Times New Roman" w:hAnsi="Times New Roman" w:cs="Times New Roman"/>
-                <w:b/>
-                <w:sz w:val="24"/>
-                <w:szCs w:val="24"/>
-              </w:rPr>
-            </w:pPr>
-            <w:r>
-              <w:rPr>
-                <w:rFonts w:ascii="Times New Roman" w:hAnsi="Times New Roman" w:cs="Times New Roman"/>
-                <w:b/>
-                <w:sz w:val="24"/>
-                <w:szCs w:val="24"/>
-              </w:rPr>
-              <w:t>-00:09:18</w:t>
-            </w:r>
-          </w:p>
-        </w:tc>
-        <w:tc>
-          <w:tcPr>
-            <w:tcW w:w="1560" w:type="dxa"/>
-            <w:tcBorders>
-              <w:left w:val="nil"/>
-              <w:right w:val="nil"/>
-            </w:tcBorders>
-            <w:vAlign w:val="center"/>
-          </w:tcPr>
-          <w:p>
-            <w:pPr>
-              <w:jc w:val="center"/>
-              <w:rPr>
-                <w:rFonts w:ascii="Times New Roman" w:hAnsi="Times New Roman" w:cs="Times New Roman"/>
-                <w:b/>
-                <w:sz w:val="24"/>
-                <w:szCs w:val="24"/>
-              </w:rPr>
-            </w:pPr>
-            <w:r>
-              <w:rPr>
-                <w:rFonts w:ascii="Times New Roman" w:hAnsi="Times New Roman" w:cs="Times New Roman"/>
-                <w:b/>
-                <w:sz w:val="24"/>
-                <w:szCs w:val="24"/>
-              </w:rPr>
-              <w:t>1(1)</w:t>
-            </w:r>
-          </w:p>
-        </w:tc>
-      </w:tr>
-      <w:tr>
-        <w:trPr>
-          <w:trHeight w:val="324"/>
-        </w:trPr>
-        <w:tc>
-          <w:tcPr>
-            <w:tcW w:w="1384" w:type="dxa"/>
-            <w:vMerge/>
-            <w:tcBorders>
-              <w:left w:val="nil"/>
-              <w:bottom w:val="single" w:sz="2" w:space="0" w:color="A6A6A6" w:themeColor="background1" w:themeShade="A6"/>
-              <w:right w:val="nil"/>
-            </w:tcBorders>
-            <w:vAlign w:val="center"/>
-          </w:tcPr>
-          <w:p>
-            <w:pPr>
-              <w:rPr>
-                <w:rFonts w:ascii="Times New Roman" w:hAnsi="Times New Roman" w:cs="Times New Roman"/>
-                <w:sz w:val="24"/>
-                <w:szCs w:val="24"/>
-              </w:rPr>
-            </w:pPr>
-          </w:p>
-        </w:tc>
-        <w:tc>
-          <w:tcPr>
-            <w:tcW w:w="2607" w:type="dxa"/>
-            <w:tcBorders>
-              <w:left w:val="nil"/>
-              <w:bottom w:val="single" w:sz="2" w:space="0" w:color="A6A6A6" w:themeColor="background1" w:themeShade="A6"/>
-              <w:right w:val="nil"/>
-            </w:tcBorders>
-            <w:vAlign w:val="center"/>
-          </w:tcPr>
-          <w:p>
-            <w:pPr>
-              <w:jc w:val="center"/>
-              <w:rPr>
-                <w:rFonts w:ascii="Times New Roman" w:hAnsi="Times New Roman" w:cs="Times New Roman"/>
-                <w:b/>
-                <w:sz w:val="24"/>
-                <w:szCs w:val="24"/>
-              </w:rPr>
-            </w:pPr>
-            <w:r>
-              <w:rPr>
-                <w:rFonts w:ascii="Times New Roman" w:hAnsi="Times New Roman" w:cs="Times New Roman"/>
-                <w:b/>
-                <w:sz w:val="24"/>
-                <w:szCs w:val="24"/>
-              </w:rPr>
-              <w:t>Temperature</w:t>
-            </w:r>
-            <w:r>
-              <w:rPr>
-                <w:rFonts w:ascii="Times New Roman" w:hAnsi="Times New Roman" w:cs="Times New Roman"/>
-                <w:b/>
-                <w:sz w:val="24"/>
-                <w:szCs w:val="24"/>
-              </w:rPr>
-              <w:t xml:space="preserve"> (°C)</w:t>
-            </w:r>
-          </w:p>
-        </w:tc>
-        <w:tc>
-          <w:tcPr>
-            <w:tcW w:w="1220" w:type="dxa"/>
-            <w:tcBorders>
-              <w:left w:val="nil"/>
-              <w:bottom w:val="single" w:sz="2" w:space="0" w:color="A6A6A6" w:themeColor="background1" w:themeShade="A6"/>
-              <w:right w:val="nil"/>
-            </w:tcBorders>
-            <w:vAlign w:val="center"/>
-          </w:tcPr>
-          <w:p>
-            <w:pPr>
-              <w:jc w:val="center"/>
-              <w:rPr>
-                <w:rFonts w:ascii="Times New Roman" w:hAnsi="Times New Roman" w:cs="Times New Roman"/>
-                <w:b/>
-                <w:sz w:val="24"/>
-                <w:szCs w:val="24"/>
-              </w:rPr>
-            </w:pPr>
-            <w:r>
-              <w:rPr>
-                <w:rFonts w:ascii="Times New Roman" w:hAnsi="Times New Roman" w:cs="Times New Roman"/>
-                <w:b/>
-                <w:sz w:val="24"/>
-                <w:szCs w:val="24"/>
-              </w:rPr>
-              <w:t>-00:01:15</w:t>
-            </w:r>
-          </w:p>
-        </w:tc>
-        <w:tc>
-          <w:tcPr>
-            <w:tcW w:w="1373" w:type="dxa"/>
-            <w:tcBorders>
-              <w:left w:val="nil"/>
-              <w:bottom w:val="single" w:sz="2" w:space="0" w:color="A6A6A6" w:themeColor="background1" w:themeShade="A6"/>
-              <w:right w:val="nil"/>
-            </w:tcBorders>
-            <w:vAlign w:val="center"/>
-          </w:tcPr>
-          <w:p>
-            <w:pPr>
-              <w:jc w:val="center"/>
-              <w:rPr>
-                <w:rFonts w:ascii="Times New Roman" w:hAnsi="Times New Roman" w:cs="Times New Roman"/>
-                <w:b/>
-                <w:sz w:val="24"/>
-                <w:szCs w:val="24"/>
-              </w:rPr>
-            </w:pPr>
-            <w:r>
-              <w:rPr>
-                <w:rFonts w:ascii="Times New Roman" w:hAnsi="Times New Roman" w:cs="Times New Roman"/>
-                <w:b/>
-                <w:sz w:val="24"/>
-                <w:szCs w:val="24"/>
-              </w:rPr>
-              <w:t>-00:01:01</w:t>
-            </w:r>
-          </w:p>
-        </w:tc>
-        <w:tc>
-          <w:tcPr>
-            <w:tcW w:w="1188" w:type="dxa"/>
-            <w:tcBorders>
-              <w:left w:val="nil"/>
-              <w:bottom w:val="single" w:sz="2" w:space="0" w:color="A6A6A6" w:themeColor="background1" w:themeShade="A6"/>
-              <w:right w:val="nil"/>
-            </w:tcBorders>
-            <w:vAlign w:val="center"/>
-          </w:tcPr>
-          <w:p>
-            <w:pPr>
-              <w:jc w:val="center"/>
-              <w:rPr>
-                <w:rFonts w:ascii="Times New Roman" w:hAnsi="Times New Roman" w:cs="Times New Roman"/>
-                <w:b/>
-                <w:sz w:val="24"/>
-                <w:szCs w:val="24"/>
-              </w:rPr>
-            </w:pPr>
-            <w:r>
-              <w:rPr>
-                <w:rFonts w:ascii="Times New Roman" w:hAnsi="Times New Roman" w:cs="Times New Roman"/>
-                <w:b/>
-                <w:sz w:val="24"/>
-                <w:szCs w:val="24"/>
-              </w:rPr>
-              <w:t>-00:01:29</w:t>
-            </w:r>
-          </w:p>
-        </w:tc>
-        <w:tc>
-          <w:tcPr>
-            <w:tcW w:w="1560" w:type="dxa"/>
-            <w:tcBorders>
-              <w:left w:val="nil"/>
-              <w:bottom w:val="single" w:sz="2" w:space="0" w:color="A6A6A6" w:themeColor="background1" w:themeShade="A6"/>
-              <w:right w:val="nil"/>
-            </w:tcBorders>
-            <w:vAlign w:val="center"/>
-          </w:tcPr>
-          <w:p>
-            <w:pPr>
-              <w:jc w:val="center"/>
-              <w:rPr>
-                <w:rFonts w:ascii="Times New Roman" w:hAnsi="Times New Roman" w:cs="Times New Roman"/>
-                <w:b/>
-                <w:sz w:val="24"/>
-                <w:szCs w:val="24"/>
-              </w:rPr>
-            </w:pPr>
-            <w:r>
-              <w:rPr>
-                <w:rFonts w:ascii="Times New Roman" w:hAnsi="Times New Roman" w:cs="Times New Roman"/>
-                <w:b/>
-                <w:sz w:val="24"/>
-                <w:szCs w:val="24"/>
-              </w:rPr>
-              <w:t>0.99(1)</w:t>
-            </w:r>
-          </w:p>
-        </w:tc>
-      </w:tr>
-      <w:tr>
-        <w:trPr>
-          <w:trHeight w:val="324"/>
-        </w:trPr>
-        <w:tc>
-          <w:tcPr>
-            <w:tcW w:w="1384" w:type="dxa"/>
-            <w:vMerge w:val="restart"/>
-            <w:tcBorders>
-              <w:top w:val="single" w:sz="2" w:space="0" w:color="A6A6A6" w:themeColor="background1" w:themeShade="A6"/>
-              <w:left w:val="nil"/>
-              <w:right w:val="nil"/>
-            </w:tcBorders>
-            <w:vAlign w:val="center"/>
-          </w:tcPr>
-          <w:p>
-            <w:pPr>
-              <w:rPr>
-                <w:rFonts w:ascii="Times New Roman" w:hAnsi="Times New Roman" w:cs="Times New Roman"/>
-                <w:sz w:val="24"/>
-                <w:szCs w:val="24"/>
-              </w:rPr>
-            </w:pPr>
-            <w:r>
-              <w:rPr>
-                <w:rFonts w:ascii="Times New Roman" w:hAnsi="Times New Roman" w:cs="Times New Roman"/>
-                <w:sz w:val="24"/>
-                <w:szCs w:val="24"/>
-              </w:rPr>
-              <w:t>Stop</w:t>
-            </w:r>
-          </w:p>
-        </w:tc>
-        <w:tc>
-          <w:tcPr>
-            <w:tcW w:w="2607" w:type="dxa"/>
-            <w:tcBorders>
-              <w:top w:val="single" w:sz="2" w:space="0" w:color="A6A6A6" w:themeColor="background1" w:themeShade="A6"/>
-              <w:left w:val="nil"/>
-              <w:right w:val="nil"/>
-            </w:tcBorders>
-            <w:vAlign w:val="center"/>
-          </w:tcPr>
-          <w:p>
-            <w:pPr>
-              <w:jc w:val="center"/>
-              <w:rPr>
-                <w:rFonts w:ascii="Times New Roman" w:hAnsi="Times New Roman" w:cs="Times New Roman"/>
-                <w:sz w:val="24"/>
-                <w:szCs w:val="24"/>
-              </w:rPr>
-            </w:pPr>
-            <w:r>
-              <w:rPr>
-                <w:rFonts w:ascii="Times New Roman" w:hAnsi="Times New Roman" w:cs="Times New Roman"/>
-                <w:sz w:val="24"/>
-                <w:szCs w:val="24"/>
-              </w:rPr>
-              <w:t>Intercept</w:t>
-            </w:r>
-          </w:p>
-        </w:tc>
-        <w:tc>
-          <w:tcPr>
-            <w:tcW w:w="1220" w:type="dxa"/>
-            <w:tcBorders>
-              <w:top w:val="single" w:sz="2" w:space="0" w:color="A6A6A6" w:themeColor="background1" w:themeShade="A6"/>
-              <w:left w:val="nil"/>
-              <w:right w:val="nil"/>
-            </w:tcBorders>
-            <w:vAlign w:val="center"/>
-          </w:tcPr>
-          <w:p>
-            <w:pPr>
-              <w:jc w:val="center"/>
-              <w:rPr>
-                <w:rFonts w:ascii="Times New Roman" w:hAnsi="Times New Roman" w:cs="Times New Roman"/>
-                <w:sz w:val="24"/>
-                <w:szCs w:val="24"/>
-              </w:rPr>
-            </w:pPr>
-            <w:r>
-              <w:rPr>
-                <w:rFonts w:ascii="Times New Roman" w:hAnsi="Times New Roman" w:cs="Times New Roman"/>
-                <w:sz w:val="24"/>
-                <w:szCs w:val="24"/>
-              </w:rPr>
-              <w:t>09:54:52</w:t>
-            </w:r>
-          </w:p>
-        </w:tc>
-        <w:tc>
-          <w:tcPr>
-            <w:tcW w:w="1373" w:type="dxa"/>
-            <w:tcBorders>
-              <w:top w:val="single" w:sz="2" w:space="0" w:color="A6A6A6" w:themeColor="background1" w:themeShade="A6"/>
-              <w:left w:val="nil"/>
-              <w:right w:val="nil"/>
-            </w:tcBorders>
-            <w:vAlign w:val="center"/>
-          </w:tcPr>
-          <w:p>
-            <w:pPr>
-              <w:jc w:val="center"/>
-              <w:rPr>
-                <w:rFonts w:ascii="Times New Roman" w:hAnsi="Times New Roman" w:cs="Times New Roman"/>
-                <w:sz w:val="24"/>
-                <w:szCs w:val="24"/>
-              </w:rPr>
-            </w:pPr>
-            <w:r>
-              <w:rPr>
-                <w:rFonts w:ascii="Times New Roman" w:hAnsi="Times New Roman" w:cs="Times New Roman"/>
-                <w:sz w:val="24"/>
-                <w:szCs w:val="24"/>
-              </w:rPr>
-              <w:t>09:20:48</w:t>
-            </w:r>
-          </w:p>
-        </w:tc>
-        <w:tc>
-          <w:tcPr>
-            <w:tcW w:w="1188" w:type="dxa"/>
-            <w:tcBorders>
-              <w:top w:val="single" w:sz="2" w:space="0" w:color="A6A6A6" w:themeColor="background1" w:themeShade="A6"/>
-              <w:left w:val="nil"/>
-              <w:right w:val="nil"/>
-            </w:tcBorders>
-            <w:vAlign w:val="center"/>
-          </w:tcPr>
-          <w:p>
-            <w:pPr>
-              <w:jc w:val="center"/>
-              <w:rPr>
-                <w:rFonts w:ascii="Times New Roman" w:hAnsi="Times New Roman" w:cs="Times New Roman"/>
-                <w:sz w:val="24"/>
-                <w:szCs w:val="24"/>
-              </w:rPr>
-            </w:pPr>
-            <w:r>
-              <w:rPr>
-                <w:rFonts w:ascii="Times New Roman" w:hAnsi="Times New Roman" w:cs="Times New Roman"/>
-                <w:sz w:val="24"/>
-                <w:szCs w:val="24"/>
-              </w:rPr>
-              <w:t>10:28:56</w:t>
-            </w:r>
-          </w:p>
-        </w:tc>
-        <w:tc>
-          <w:tcPr>
-            <w:tcW w:w="1560" w:type="dxa"/>
-            <w:tcBorders>
-              <w:top w:val="single" w:sz="2" w:space="0" w:color="A6A6A6" w:themeColor="background1" w:themeShade="A6"/>
-              <w:left w:val="nil"/>
-              <w:right w:val="nil"/>
-            </w:tcBorders>
-            <w:vAlign w:val="center"/>
-          </w:tcPr>
-          <w:p>
-            <w:pPr>
-              <w:pStyle w:val="ListParagraph"/>
-              <w:numPr>
-                <w:ilvl w:val="0"/>
-                <w:numId w:val="3"/>
-              </w:numPr>
-              <w:jc w:val="center"/>
-              <w:rPr>
-                <w:rFonts w:ascii="Times New Roman" w:hAnsi="Times New Roman" w:cs="Times New Roman"/>
-                <w:sz w:val="24"/>
-                <w:szCs w:val="24"/>
-              </w:rPr>
-            </w:pPr>
-            <w:r>
-              <w:rPr>
-                <w:rFonts w:ascii="Times New Roman" w:hAnsi="Times New Roman" w:cs="Times New Roman"/>
-                <w:sz w:val="24"/>
-                <w:szCs w:val="24"/>
-              </w:rPr>
-              <w:t>(3)</w:t>
-            </w:r>
-          </w:p>
-        </w:tc>
-      </w:tr>
-      <w:tr>
-        <w:trPr>
-          <w:trHeight w:val="324"/>
-        </w:trPr>
-        <w:tc>
-          <w:tcPr>
-            <w:tcW w:w="1384" w:type="dxa"/>
-            <w:vMerge/>
-            <w:tcBorders>
-              <w:left w:val="nil"/>
-              <w:right w:val="nil"/>
-            </w:tcBorders>
-            <w:vAlign w:val="center"/>
-          </w:tcPr>
-          <w:p>
-            <w:pPr>
-              <w:rPr>
-                <w:rFonts w:ascii="Times New Roman" w:hAnsi="Times New Roman" w:cs="Times New Roman"/>
-                <w:sz w:val="24"/>
-                <w:szCs w:val="24"/>
-              </w:rPr>
-            </w:pPr>
-          </w:p>
-        </w:tc>
-        <w:tc>
-          <w:tcPr>
-            <w:tcW w:w="2607" w:type="dxa"/>
-            <w:tcBorders>
-              <w:left w:val="nil"/>
-              <w:right w:val="nil"/>
-            </w:tcBorders>
-            <w:vAlign w:val="center"/>
-          </w:tcPr>
-          <w:p>
-            <w:pPr>
-              <w:jc w:val="center"/>
-              <w:rPr>
-                <w:rFonts w:ascii="Times New Roman" w:hAnsi="Times New Roman" w:cs="Times New Roman"/>
-                <w:b/>
-                <w:sz w:val="24"/>
-                <w:szCs w:val="24"/>
-              </w:rPr>
-            </w:pPr>
-            <w:r>
-              <w:rPr>
-                <w:rFonts w:ascii="Times New Roman" w:hAnsi="Times New Roman" w:cs="Times New Roman"/>
-                <w:b/>
-                <w:sz w:val="24"/>
-                <w:szCs w:val="24"/>
-              </w:rPr>
-              <w:t>Denning (Yes)</w:t>
-            </w:r>
-          </w:p>
-        </w:tc>
-        <w:tc>
-          <w:tcPr>
-            <w:tcW w:w="1220" w:type="dxa"/>
-            <w:tcBorders>
-              <w:left w:val="nil"/>
-              <w:right w:val="nil"/>
-            </w:tcBorders>
-            <w:vAlign w:val="center"/>
-          </w:tcPr>
-          <w:p>
-            <w:pPr>
-              <w:jc w:val="center"/>
-              <w:rPr>
-                <w:rFonts w:ascii="Times New Roman" w:hAnsi="Times New Roman" w:cs="Times New Roman"/>
-                <w:b/>
-                <w:sz w:val="24"/>
-                <w:szCs w:val="24"/>
-              </w:rPr>
-            </w:pPr>
-            <w:r>
-              <w:rPr>
-                <w:rFonts w:ascii="Times New Roman" w:hAnsi="Times New Roman" w:cs="Times New Roman"/>
-                <w:b/>
-                <w:sz w:val="24"/>
-                <w:szCs w:val="24"/>
-              </w:rPr>
-              <w:t>00:13:25</w:t>
-            </w:r>
-          </w:p>
-        </w:tc>
-        <w:tc>
-          <w:tcPr>
-            <w:tcW w:w="1373" w:type="dxa"/>
-            <w:tcBorders>
-              <w:left w:val="nil"/>
-              <w:right w:val="nil"/>
-            </w:tcBorders>
-            <w:vAlign w:val="center"/>
-          </w:tcPr>
-          <w:p>
-            <w:pPr>
-              <w:jc w:val="center"/>
-              <w:rPr>
-                <w:rFonts w:ascii="Times New Roman" w:hAnsi="Times New Roman" w:cs="Times New Roman"/>
-                <w:b/>
-                <w:sz w:val="24"/>
-                <w:szCs w:val="24"/>
-              </w:rPr>
-            </w:pPr>
-            <w:r>
-              <w:rPr>
-                <w:rFonts w:ascii="Times New Roman" w:hAnsi="Times New Roman" w:cs="Times New Roman"/>
-                <w:b/>
-                <w:sz w:val="24"/>
-                <w:szCs w:val="24"/>
-              </w:rPr>
-              <w:t>00:09:37</w:t>
-            </w:r>
-          </w:p>
-        </w:tc>
-        <w:tc>
-          <w:tcPr>
-            <w:tcW w:w="1188" w:type="dxa"/>
-            <w:tcBorders>
-              <w:left w:val="nil"/>
-              <w:right w:val="nil"/>
-            </w:tcBorders>
-            <w:vAlign w:val="center"/>
-          </w:tcPr>
-          <w:p>
-            <w:pPr>
-              <w:jc w:val="center"/>
-              <w:rPr>
-                <w:rFonts w:ascii="Times New Roman" w:hAnsi="Times New Roman" w:cs="Times New Roman"/>
-                <w:b/>
-                <w:sz w:val="24"/>
-                <w:szCs w:val="24"/>
-              </w:rPr>
-            </w:pPr>
-            <w:r>
-              <w:rPr>
-                <w:rFonts w:ascii="Times New Roman" w:hAnsi="Times New Roman" w:cs="Times New Roman"/>
-                <w:b/>
-                <w:sz w:val="24"/>
-                <w:szCs w:val="24"/>
-              </w:rPr>
-              <w:t>00:17:14</w:t>
-            </w:r>
-          </w:p>
-        </w:tc>
-        <w:tc>
-          <w:tcPr>
-            <w:tcW w:w="1560" w:type="dxa"/>
-            <w:tcBorders>
-              <w:left w:val="nil"/>
-              <w:right w:val="nil"/>
-            </w:tcBorders>
-            <w:vAlign w:val="center"/>
-          </w:tcPr>
-          <w:p>
-            <w:pPr>
-              <w:jc w:val="center"/>
-              <w:rPr>
-                <w:rFonts w:ascii="Times New Roman" w:hAnsi="Times New Roman" w:cs="Times New Roman"/>
-                <w:b/>
-                <w:sz w:val="24"/>
-                <w:szCs w:val="24"/>
-              </w:rPr>
-            </w:pPr>
-            <w:r>
-              <w:rPr>
-                <w:rFonts w:ascii="Times New Roman" w:hAnsi="Times New Roman" w:cs="Times New Roman"/>
-                <w:b/>
-                <w:sz w:val="24"/>
-                <w:szCs w:val="24"/>
-              </w:rPr>
-              <w:t>0.57(2)</w:t>
-            </w:r>
-          </w:p>
-        </w:tc>
-      </w:tr>
-      <w:tr>
-        <w:trPr>
-          <w:trHeight w:val="324"/>
-        </w:trPr>
-        <w:tc>
-          <w:tcPr>
-            <w:tcW w:w="1384" w:type="dxa"/>
-            <w:vMerge/>
+            <w:tcW w:w="1218" w:type="dxa"/>
             <w:tcBorders>
               <w:left w:val="nil"/>
               <w:bottom w:val="single" w:sz="4" w:space="0" w:color="auto"/>
@@ -18989,17 +17774,28 @@
           </w:tcPr>
           <w:p>
             <w:pPr>
-              <w:rPr>
-                <w:rFonts w:ascii="Times New Roman" w:hAnsi="Times New Roman" w:cs="Times New Roman"/>
-                <w:sz w:val="24"/>
-                <w:szCs w:val="24"/>
-              </w:rPr>
-            </w:pPr>
-          </w:p>
-        </w:tc>
-        <w:tc>
-          <w:tcPr>
-            <w:tcW w:w="2607" w:type="dxa"/>
+              <w:jc w:val="center"/>
+              <w:rPr>
+                <w:rFonts w:ascii="Times New Roman" w:hAnsi="Times New Roman" w:cs="Times New Roman"/>
+                <w:b/>
+                <w:sz w:val="24"/>
+                <w:szCs w:val="24"/>
+              </w:rPr>
+            </w:pPr>
+            <w:r>
+              <w:rPr>
+                <w:rFonts w:ascii="Times New Roman" w:hAnsi="Times New Roman" w:cs="Times New Roman"/>
+                <w:b/>
+                <w:sz w:val="24"/>
+                <w:szCs w:val="24"/>
+              </w:rPr>
+              <w:t>-00:02:28</w:t>
+            </w:r>
+          </w:p>
+        </w:tc>
+        <w:tc>
+          <w:tcPr>
+            <w:tcW w:w="1367" w:type="dxa"/>
             <w:tcBorders>
               <w:left w:val="nil"/>
               <w:bottom w:val="single" w:sz="4" w:space="0" w:color="auto"/>
@@ -19024,22 +17820,13 @@
                 <w:sz w:val="24"/>
                 <w:szCs w:val="24"/>
               </w:rPr>
-              <w:t>Temperature</w:t>
-            </w:r>
-            <w:r>
-              <w:rPr>
-                <w:rFonts w:ascii="Times New Roman" w:hAnsi="Times New Roman" w:cs="Times New Roman"/>
-                <w:b/>
-                <w:sz w:val="24"/>
-                <w:szCs w:val="24"/>
-              </w:rPr>
-              <w:t xml:space="preserve"> (°C)</w:t>
-            </w:r>
-          </w:p>
-        </w:tc>
-        <w:tc>
-          <w:tcPr>
-            <w:tcW w:w="1220" w:type="dxa"/>
+              <w:t>-00:01:53</w:t>
+            </w:r>
+          </w:p>
+        </w:tc>
+        <w:tc>
+          <w:tcPr>
+            <w:tcW w:w="1186" w:type="dxa"/>
             <w:tcBorders>
               <w:left w:val="nil"/>
               <w:bottom w:val="single" w:sz="4" w:space="0" w:color="auto"/>
@@ -19064,75 +17851,13 @@
                 <w:sz w:val="24"/>
                 <w:szCs w:val="24"/>
               </w:rPr>
-              <w:t>-00:02:28</w:t>
-            </w:r>
-          </w:p>
-        </w:tc>
-        <w:tc>
-          <w:tcPr>
-            <w:tcW w:w="1373" w:type="dxa"/>
-            <w:tcBorders>
-              <w:left w:val="nil"/>
-              <w:bottom w:val="single" w:sz="4" w:space="0" w:color="auto"/>
-              <w:right w:val="nil"/>
-            </w:tcBorders>
-            <w:vAlign w:val="center"/>
-          </w:tcPr>
-          <w:p>
-            <w:pPr>
-              <w:jc w:val="center"/>
-              <w:rPr>
-                <w:rFonts w:ascii="Times New Roman" w:hAnsi="Times New Roman" w:cs="Times New Roman"/>
-                <w:b/>
-                <w:sz w:val="24"/>
-                <w:szCs w:val="24"/>
-              </w:rPr>
-            </w:pPr>
-            <w:r>
-              <w:rPr>
-                <w:rFonts w:ascii="Times New Roman" w:hAnsi="Times New Roman" w:cs="Times New Roman"/>
-                <w:b/>
-                <w:sz w:val="24"/>
-                <w:szCs w:val="24"/>
-              </w:rPr>
-              <w:t>-00:01:53</w:t>
-            </w:r>
-          </w:p>
-        </w:tc>
-        <w:tc>
-          <w:tcPr>
-            <w:tcW w:w="1188" w:type="dxa"/>
-            <w:tcBorders>
-              <w:left w:val="nil"/>
-              <w:bottom w:val="single" w:sz="4" w:space="0" w:color="auto"/>
-              <w:right w:val="nil"/>
-            </w:tcBorders>
-            <w:vAlign w:val="center"/>
-          </w:tcPr>
-          <w:p>
-            <w:pPr>
-              <w:jc w:val="center"/>
-              <w:rPr>
-                <w:rFonts w:ascii="Times New Roman" w:hAnsi="Times New Roman" w:cs="Times New Roman"/>
-                <w:b/>
-                <w:sz w:val="24"/>
-                <w:szCs w:val="24"/>
-              </w:rPr>
-            </w:pPr>
-            <w:r>
-              <w:rPr>
-                <w:rFonts w:ascii="Times New Roman" w:hAnsi="Times New Roman" w:cs="Times New Roman"/>
-                <w:b/>
-                <w:sz w:val="24"/>
-                <w:szCs w:val="24"/>
-              </w:rPr>
               <w:t>-00:03:03</w:t>
             </w:r>
           </w:p>
         </w:tc>
         <w:tc>
           <w:tcPr>
-            <w:tcW w:w="1560" w:type="dxa"/>
+            <w:tcW w:w="1576" w:type="dxa"/>
             <w:tcBorders>
               <w:left w:val="nil"/>
               <w:bottom w:val="single" w:sz="4" w:space="0" w:color="auto"/>

</xml_diff>